<commit_message>
update new words on SICP
</commit_message>
<xml_diff>
--- a/How to learn/英语句型.docx
+++ b/How to learn/英语句型.docx
@@ -1,6 +1,6 @@
 
 <file path=word/document.xml><?xml version="1.0" encoding="utf-8"?>
-<w:document xmlns:wpc="http://schemas.microsoft.com/office/word/2010/wordprocessingCanvas" xmlns:mc="http://schemas.openxmlformats.org/markup-compatibility/2006" xmlns:o="urn:schemas-microsoft-com:office:office" xmlns:r="http://schemas.openxmlformats.org/officeDocument/2006/relationships" xmlns:m="http://schemas.openxmlformats.org/officeDocument/2006/math" xmlns:v="urn:schemas-microsoft-com:vml" xmlns:wp14="http://schemas.microsoft.com/office/word/2010/wordprocessingDrawing" xmlns:wp="http://schemas.openxmlformats.org/drawingml/2006/wordprocessingDrawing" xmlns:w10="urn:schemas-microsoft-com:office:word" xmlns:w="http://schemas.openxmlformats.org/wordprocessingml/2006/main" xmlns:w14="http://schemas.microsoft.com/office/word/2010/wordml" xmlns:wpg="http://schemas.microsoft.com/office/word/2010/wordprocessingGroup" xmlns:wpi="http://schemas.microsoft.com/office/word/2010/wordprocessingInk" xmlns:wne="http://schemas.microsoft.com/office/word/2006/wordml" xmlns:wps="http://schemas.microsoft.com/office/word/2010/wordprocessingShape" mc:Ignorable="w14 wp14">
+<w:document xmlns:wpc="http://schemas.microsoft.com/office/word/2010/wordprocessingCanvas" xmlns:cx="http://schemas.microsoft.com/office/drawing/2014/chartex" xmlns:cx1="http://schemas.microsoft.com/office/drawing/2015/9/8/chartex" xmlns:cx2="http://schemas.microsoft.com/office/drawing/2015/10/21/chartex" xmlns:cx3="http://schemas.microsoft.com/office/drawing/2016/5/9/chartex" xmlns:cx4="http://schemas.microsoft.com/office/drawing/2016/5/10/chartex" xmlns:cx5="http://schemas.microsoft.com/office/drawing/2016/5/11/chartex" xmlns:cx6="http://schemas.microsoft.com/office/drawing/2016/5/12/chartex" xmlns:cx7="http://schemas.microsoft.com/office/drawing/2016/5/13/chartex" xmlns:cx8="http://schemas.microsoft.com/office/drawing/2016/5/14/chartex" xmlns:mc="http://schemas.openxmlformats.org/markup-compatibility/2006" xmlns:aink="http://schemas.microsoft.com/office/drawing/2016/ink" xmlns:am3d="http://schemas.microsoft.com/office/drawing/2017/model3d" xmlns:o="urn:schemas-microsoft-com:office:office" xmlns:oel="http://schemas.microsoft.com/office/2019/extlst" xmlns:r="http://schemas.openxmlformats.org/officeDocument/2006/relationships" xmlns:m="http://schemas.openxmlformats.org/officeDocument/2006/math" xmlns:v="urn:schemas-microsoft-com:vml" xmlns:wp14="http://schemas.microsoft.com/office/word/2010/wordprocessingDrawing" xmlns:wp="http://schemas.openxmlformats.org/drawingml/2006/wordprocessingDrawing" xmlns:w10="urn:schemas-microsoft-com:office:word" xmlns:w="http://schemas.openxmlformats.org/wordprocessingml/2006/main" xmlns:w14="http://schemas.microsoft.com/office/word/2010/wordml" xmlns:w15="http://schemas.microsoft.com/office/word/2012/wordml" xmlns:w16cex="http://schemas.microsoft.com/office/word/2018/wordml/cex" xmlns:w16cid="http://schemas.microsoft.com/office/word/2016/wordml/cid" xmlns:w16="http://schemas.microsoft.com/office/word/2018/wordml" xmlns:w16sdtdh="http://schemas.microsoft.com/office/word/2020/wordml/sdtdatahash" xmlns:w16se="http://schemas.microsoft.com/office/word/2015/wordml/symex" xmlns:wpg="http://schemas.microsoft.com/office/word/2010/wordprocessingGroup" xmlns:wpi="http://schemas.microsoft.com/office/word/2010/wordprocessingInk" xmlns:wne="http://schemas.microsoft.com/office/word/2006/wordml" xmlns:wps="http://schemas.microsoft.com/office/word/2010/wordprocessingShape" mc:Ignorable="w14 w15 w16se w16cid w16 w16cex w16sdtdh wp14">
   <w:body>
     <w:p>
       <w:pPr>
@@ -199,7 +199,15 @@
           <w:sz w:val="24"/>
           <w:szCs w:val="24"/>
         </w:rPr>
-        <w:instrText xml:space="preserve"> HYPERLINK "https://uland.taobao.com/ccoupon/edetail?e=ijorqvZidsylhHvvyUNXZQst4RUgB%2BQM9me%2BaWuvVd0WoJF69Ed8sx4OiK5Cr1ZsAHF34oSyz%2FkZIuomO4vti82YblgR%2BGFBgQvHGCNXAonLkU4k%2FaBIVU%2F9Zk7cDx8UPwcOkmMR6fLz5zhLJgmxMrXsbWyimCYrIAI588%2FwOFGvzaboLkg77AEec62R9TSietKvcAV7fDA4VJVDlBXr4TtKy%2F%2By4wBFbCQKkyVPx6fHM26%2F0lm9BQck2kpPz9mwhYoSWMxfWeV%2FWl4btdJ2wDUtaRuDXFy7PPNwo1TLsCLKm8PbQVzwRfnHYrENZ56UHwdGZb1z8arglGHtHWIP8sAz1uvuW15K9qWKim2ftgAfw5%2FdcvYCilg7urXN8xw3mpsOkbinEKru6WC2eRrGXnhyHO%2FKhF5gCT%2FA9foJQi0lM1ZJHcLCJg%3D%3D&amp;traceId=215045a416758160117698622e5e01&amp;union_lens=lensId:TAPI@1675816011@21334a92_0d56_1862e6b086d_98b8@01&amp;cont_id=1_768501967" \t "_blank" </w:instrText>
+        <w:instrText xml:space="preserve"> HYPERLINK "https://union-click.jd.com/jdc?e=jdext-1561808830874464256-0-1&amp;p=JF8BAQ0JK1olXDYCV1teCk0TBV9MRANLAjZbERscSkAJHTdNTwcKBlMdBgABFksUBmwKHV8TQl9HCANtSwMWYRBqbTB1AGB4EQBbYTBgCgoKe1cZbQYLVFxVCUoXBGw4G1oUXQIHV11bCXsnA2o4TTUVXAcDVV9YCUoXM244G1wSWQYHUV1YC0kXA18IE18li6iWgdbi0fuy1cWmztaliI-pgODbOHsnAF9TTg9cGBoCUFldAUoeCm0JEl0QWAEHV1paFEoLA18LGlgRWAYFVVhYZk4XAm4BGF8SWwRsVl9cDUISC2wBHGsVbQUyCjBcW00UUW1aSTVIVE5VEl8NUSUXBWcJHl4XXwEyVl9cCkknMw" \t "_blank" </w:instrText>
+      </w:r>
+      <w:r>
+        <w:rPr>
+          <w:rFonts w:ascii="宋体" w:eastAsia="宋体" w:hAnsi="宋体" w:cs="宋体"/>
+          <w:kern w:val="0"/>
+          <w:sz w:val="24"/>
+          <w:szCs w:val="24"/>
+        </w:rPr>
       </w:r>
       <w:r>
         <w:rPr>
@@ -222,526 +230,93 @@
           <w:szCs w:val="24"/>
         </w:rPr>
       </w:pPr>
+    </w:p>
+    <w:p>
+      <w:pPr>
+        <w:widowControl/>
+        <w:jc w:val="left"/>
+        <w:rPr>
+          <w:rFonts w:ascii="宋体" w:eastAsia="宋体" w:hAnsi="宋体" w:cs="宋体"/>
+          <w:kern w:val="0"/>
+          <w:sz w:val="24"/>
+          <w:szCs w:val="24"/>
+        </w:rPr>
+      </w:pPr>
+      <w:r>
+        <w:rPr>
+          <w:rFonts w:ascii="宋体" w:eastAsia="宋体" w:hAnsi="宋体" w:cs="宋体"/>
+          <w:kern w:val="0"/>
+          <w:sz w:val="24"/>
+          <w:szCs w:val="24"/>
+        </w:rPr>
+        <w:fldChar w:fldCharType="end"/>
+      </w:r>
+    </w:p>
+    <w:p>
+      <w:pPr>
+        <w:widowControl/>
+        <w:spacing w:before="100" w:beforeAutospacing="1" w:after="100" w:afterAutospacing="1"/>
+        <w:jc w:val="left"/>
+        <w:rPr>
+          <w:rFonts w:ascii="宋体" w:eastAsia="宋体" w:hAnsi="宋体" w:cs="宋体"/>
+          <w:kern w:val="0"/>
+          <w:sz w:val="24"/>
+          <w:szCs w:val="24"/>
+        </w:rPr>
+      </w:pPr>
+      <w:r>
+        <w:rPr>
+          <w:rFonts w:ascii="宋体" w:eastAsia="宋体" w:hAnsi="宋体" w:cs="宋体"/>
+          <w:kern w:val="0"/>
+          <w:sz w:val="24"/>
+          <w:szCs w:val="24"/>
+        </w:rPr>
+        <w:t>而为什么学英语的同学们总是挣扎在语法的苦海里，到底是苦海无边，还是因为大家根本没有真正认真去了解过语法的精髓，只是在无限重复以下错误做法？</w:t>
+      </w:r>
+    </w:p>
+    <w:p>
+      <w:pPr>
+        <w:widowControl/>
+        <w:spacing w:before="100" w:beforeAutospacing="1" w:after="100" w:afterAutospacing="1"/>
+        <w:jc w:val="left"/>
+        <w:rPr>
+          <w:rFonts w:ascii="宋体" w:eastAsia="宋体" w:hAnsi="宋体" w:cs="宋体"/>
+          <w:kern w:val="0"/>
+          <w:sz w:val="24"/>
+          <w:szCs w:val="24"/>
+        </w:rPr>
+      </w:pPr>
+      <w:r>
+        <w:rPr>
+          <w:rFonts w:ascii="宋体" w:eastAsia="宋体" w:hAnsi="宋体" w:cs="宋体"/>
+          <w:kern w:val="0"/>
+          <w:sz w:val="24"/>
+          <w:szCs w:val="24"/>
+        </w:rPr>
+        <w:t>看看下图你有没有中招：</w:t>
+      </w:r>
+    </w:p>
+    <w:p>
+      <w:pPr>
+        <w:widowControl/>
+        <w:jc w:val="left"/>
+        <w:rPr>
+          <w:rFonts w:ascii="宋体" w:eastAsia="宋体" w:hAnsi="宋体" w:cs="宋体"/>
+          <w:kern w:val="0"/>
+          <w:sz w:val="24"/>
+          <w:szCs w:val="24"/>
+        </w:rPr>
+      </w:pPr>
       <w:r>
         <w:rPr>
           <w:rFonts w:ascii="宋体" w:eastAsia="宋体" w:hAnsi="宋体" w:cs="宋体"/>
           <w:noProof/>
-          <w:color w:val="0000FF"/>
           <w:kern w:val="0"/>
           <w:sz w:val="24"/>
           <w:szCs w:val="24"/>
         </w:rPr>
         <w:drawing>
-          <wp:inline distT="0" distB="0" distL="0" distR="0">
-            <wp:extent cx="3888712" cy="3888712"/>
-            <wp:effectExtent l="0" t="0" r="0" b="0"/>
-            <wp:docPr id="33" name="图片 33" descr="https://pic1.zhimg.com/v2-2ec5161ac9d6bf5c8eb5bba51699573b_720w.jpg?source=b555e01d">
-              <a:hlinkClick xmlns:a="http://schemas.openxmlformats.org/drawingml/2006/main" r:id="rId6" tgtFrame="&quot;_blank&quot;"/>
-            </wp:docPr>
-            <wp:cNvGraphicFramePr>
-              <a:graphicFrameLocks xmlns:a="http://schemas.openxmlformats.org/drawingml/2006/main" noChangeAspect="1"/>
-            </wp:cNvGraphicFramePr>
-            <a:graphic xmlns:a="http://schemas.openxmlformats.org/drawingml/2006/main">
-              <a:graphicData uri="http://schemas.openxmlformats.org/drawingml/2006/picture">
-                <pic:pic xmlns:pic="http://schemas.openxmlformats.org/drawingml/2006/picture">
-                  <pic:nvPicPr>
-                    <pic:cNvPr id="0" name="Picture 1" descr="https://pic1.zhimg.com/v2-2ec5161ac9d6bf5c8eb5bba51699573b_720w.jpg?source=b555e01d">
-                      <a:hlinkClick r:id="rId6" tgtFrame="&quot;_blank&quot;"/>
-                    </pic:cNvPr>
-                    <pic:cNvPicPr>
-                      <a:picLocks noChangeAspect="1" noChangeArrowheads="1"/>
-                    </pic:cNvPicPr>
-                  </pic:nvPicPr>
-                  <pic:blipFill>
-                    <a:blip r:embed="rId7">
-                      <a:extLst>
-                        <a:ext uri="{28A0092B-C50C-407E-A947-70E740481C1C}">
-                          <a14:useLocalDpi xmlns:a14="http://schemas.microsoft.com/office/drawing/2010/main" val="0"/>
-                        </a:ext>
-                      </a:extLst>
-                    </a:blip>
-                    <a:srcRect/>
-                    <a:stretch>
-                      <a:fillRect/>
-                    </a:stretch>
-                  </pic:blipFill>
-                  <pic:spPr bwMode="auto">
-                    <a:xfrm>
-                      <a:off x="0" y="0"/>
-                      <a:ext cx="3888744" cy="3888744"/>
-                    </a:xfrm>
-                    <a:prstGeom prst="rect">
-                      <a:avLst/>
-                    </a:prstGeom>
-                    <a:noFill/>
-                    <a:ln>
-                      <a:noFill/>
-                    </a:ln>
-                  </pic:spPr>
-                </pic:pic>
-              </a:graphicData>
-            </a:graphic>
-          </wp:inline>
-        </w:drawing>
-      </w:r>
-    </w:p>
-    <w:p>
-      <w:pPr>
-        <w:widowControl/>
-        <w:jc w:val="left"/>
-        <w:rPr>
-          <w:rFonts w:ascii="宋体" w:eastAsia="宋体" w:hAnsi="宋体" w:cs="宋体"/>
-          <w:color w:val="0000FF"/>
-          <w:kern w:val="0"/>
-          <w:sz w:val="24"/>
-          <w:szCs w:val="24"/>
-          <w:u w:val="single"/>
-        </w:rPr>
-      </w:pPr>
-      <w:r>
-        <w:rPr>
-          <w:rFonts w:ascii="宋体" w:eastAsia="宋体" w:hAnsi="宋体" w:cs="宋体"/>
-          <w:color w:val="0000FF"/>
-          <w:kern w:val="0"/>
-          <w:sz w:val="24"/>
-          <w:szCs w:val="24"/>
-          <w:u w:val="single"/>
-        </w:rPr>
-        <w:t>【新东方官方旗舰店】英语语法新思维基础版1+2+3(共3</w:t>
-      </w:r>
-    </w:p>
-    <w:p>
-      <w:pPr>
-        <w:widowControl/>
-        <w:jc w:val="left"/>
-        <w:rPr>
-          <w:rFonts w:ascii="宋体" w:eastAsia="宋体" w:hAnsi="宋体" w:cs="宋体"/>
-          <w:color w:val="0000FF"/>
-          <w:kern w:val="0"/>
-          <w:sz w:val="24"/>
-          <w:szCs w:val="24"/>
-          <w:u w:val="single"/>
-        </w:rPr>
-      </w:pPr>
-      <w:r>
-        <w:rPr>
-          <w:rFonts w:ascii="宋体" w:eastAsia="宋体" w:hAnsi="宋体" w:cs="宋体"/>
-          <w:color w:val="0000FF"/>
-          <w:kern w:val="0"/>
-          <w:sz w:val="24"/>
-          <w:szCs w:val="24"/>
-          <w:u w:val="single"/>
-        </w:rPr>
-        <w:t>天猫</w:t>
-      </w:r>
-    </w:p>
-    <w:p>
-      <w:pPr>
-        <w:widowControl/>
-        <w:jc w:val="left"/>
-        <w:rPr>
-          <w:rFonts w:ascii="宋体" w:eastAsia="宋体" w:hAnsi="宋体" w:cs="宋体"/>
-          <w:color w:val="0000FF"/>
-          <w:kern w:val="0"/>
-          <w:sz w:val="24"/>
-          <w:szCs w:val="24"/>
-          <w:u w:val="single"/>
-        </w:rPr>
-      </w:pPr>
-      <w:r>
-        <w:rPr>
-          <w:rFonts w:ascii="宋体" w:eastAsia="宋体" w:hAnsi="宋体" w:cs="宋体"/>
-          <w:kern w:val="0"/>
-          <w:sz w:val="24"/>
-          <w:szCs w:val="24"/>
-        </w:rPr>
-        <w:t>¥66.30</w:t>
-      </w:r>
-    </w:p>
-    <w:p>
-      <w:pPr>
-        <w:widowControl/>
-        <w:jc w:val="left"/>
-        <w:rPr>
-          <w:rFonts w:ascii="宋体" w:eastAsia="宋体" w:hAnsi="宋体" w:cs="宋体"/>
-          <w:color w:val="0000FF"/>
-          <w:kern w:val="0"/>
-          <w:sz w:val="24"/>
-          <w:szCs w:val="24"/>
-          <w:u w:val="single"/>
-        </w:rPr>
-      </w:pPr>
-      <w:r>
-        <w:rPr>
-          <w:rFonts w:ascii="宋体" w:eastAsia="宋体" w:hAnsi="宋体" w:cs="宋体"/>
-          <w:color w:val="0000FF"/>
-          <w:kern w:val="0"/>
-          <w:sz w:val="24"/>
-          <w:szCs w:val="24"/>
-          <w:u w:val="single"/>
-        </w:rPr>
-        <w:t>去购买</w:t>
-      </w:r>
-      <w:r>
-        <w:rPr>
-          <w:rFonts w:ascii="MS Gothic" w:eastAsia="MS Gothic" w:hAnsi="MS Gothic" w:cs="MS Gothic"/>
-          <w:color w:val="0000FF"/>
-          <w:kern w:val="0"/>
-          <w:sz w:val="24"/>
-          <w:szCs w:val="24"/>
-          <w:u w:val="single"/>
-        </w:rPr>
-        <w:t>​</w:t>
-      </w:r>
-    </w:p>
-    <w:p>
-      <w:pPr>
-        <w:widowControl/>
-        <w:jc w:val="left"/>
-        <w:rPr>
-          <w:rFonts w:ascii="宋体" w:eastAsia="宋体" w:hAnsi="宋体" w:cs="宋体"/>
-          <w:kern w:val="0"/>
-          <w:sz w:val="24"/>
-          <w:szCs w:val="24"/>
-        </w:rPr>
-      </w:pPr>
-      <w:r>
-        <w:rPr>
-          <w:rFonts w:ascii="宋体" w:eastAsia="宋体" w:hAnsi="宋体" w:cs="宋体"/>
-          <w:kern w:val="0"/>
-          <w:sz w:val="24"/>
-          <w:szCs w:val="24"/>
-        </w:rPr>
-        <w:fldChar w:fldCharType="end"/>
-      </w:r>
-    </w:p>
-    <w:p>
-      <w:pPr>
-        <w:widowControl/>
-        <w:spacing w:before="100" w:beforeAutospacing="1" w:after="100" w:afterAutospacing="1"/>
-        <w:jc w:val="left"/>
-        <w:rPr>
-          <w:rFonts w:ascii="宋体" w:eastAsia="宋体" w:hAnsi="宋体" w:cs="宋体"/>
-          <w:kern w:val="0"/>
-          <w:sz w:val="24"/>
-          <w:szCs w:val="24"/>
-        </w:rPr>
-      </w:pPr>
-    </w:p>
-    <w:p>
-      <w:pPr>
-        <w:widowControl/>
-        <w:jc w:val="left"/>
-        <w:rPr>
-          <w:rFonts w:ascii="宋体" w:eastAsia="宋体" w:hAnsi="宋体" w:cs="宋体"/>
-          <w:color w:val="0000FF"/>
-          <w:kern w:val="0"/>
-          <w:sz w:val="24"/>
-          <w:szCs w:val="24"/>
-          <w:u w:val="single"/>
-        </w:rPr>
-      </w:pPr>
-      <w:r>
-        <w:rPr>
-          <w:rFonts w:ascii="宋体" w:eastAsia="宋体" w:hAnsi="宋体" w:cs="宋体"/>
-          <w:kern w:val="0"/>
-          <w:sz w:val="24"/>
-          <w:szCs w:val="24"/>
-        </w:rPr>
-        <w:lastRenderedPageBreak/>
-        <w:fldChar w:fldCharType="begin"/>
-      </w:r>
-      <w:r>
-        <w:rPr>
-          <w:rFonts w:ascii="宋体" w:eastAsia="宋体" w:hAnsi="宋体" w:cs="宋体"/>
-          <w:kern w:val="0"/>
-          <w:sz w:val="24"/>
-          <w:szCs w:val="24"/>
-        </w:rPr>
-        <w:instrText xml:space="preserve"> HYPERLINK "https://union-click.jd.com/jdc?e=jdext-1561808830874464256-0-1&amp;p=JF8BAQ0JK1olXDYCV1teCk0TBV9MRANLAjZbERscSkAJHTdNTwcKBlMdBgABFksUBmwKHV8TQl9HCANtSwMWYRBqbTB1AGB4EQBbYTBgCgoKe1cZbQYLVFxVCUoXBGw4G1oUXQIHV11bCXsnA2o4TTUVXAcDVV9YCUoXM244G1wSWQYHUV1YC0kXA18IE18li6iWgdbi0fuy1cWmztaliI-pgODbOHsnAF9TTg9cGBoCUFldAUoeCm0JEl0QWAEHV1paFEoLA18LGlgRWAYFVVhYZk4XAm4BGF8SWwRsVl9cDUISC2wBHGsVbQUyCjBcW00UUW1aSTVIVE5VEl8NUSUXBWcJHl4XXwEyVl9cCkknMw" \t "_blank" </w:instrText>
-      </w:r>
-      <w:r>
-        <w:rPr>
-          <w:rFonts w:ascii="宋体" w:eastAsia="宋体" w:hAnsi="宋体" w:cs="宋体"/>
-          <w:kern w:val="0"/>
-          <w:sz w:val="24"/>
-          <w:szCs w:val="24"/>
-        </w:rPr>
-        <w:fldChar w:fldCharType="separate"/>
-      </w:r>
-    </w:p>
-    <w:p>
-      <w:pPr>
-        <w:widowControl/>
-        <w:jc w:val="left"/>
-        <w:rPr>
-          <w:rFonts w:ascii="宋体" w:eastAsia="宋体" w:hAnsi="宋体" w:cs="宋体"/>
-          <w:kern w:val="0"/>
-          <w:sz w:val="24"/>
-          <w:szCs w:val="24"/>
-        </w:rPr>
-      </w:pPr>
-      <w:bookmarkStart w:id="0" w:name="_GoBack"/>
-      <w:r>
-        <w:rPr>
-          <w:rFonts w:ascii="宋体" w:eastAsia="宋体" w:hAnsi="宋体" w:cs="宋体"/>
-          <w:noProof/>
-          <w:color w:val="0000FF"/>
-          <w:kern w:val="0"/>
-          <w:sz w:val="24"/>
-          <w:szCs w:val="24"/>
-        </w:rPr>
-        <w:drawing>
-          <wp:inline distT="0" distB="0" distL="0" distR="0">
-            <wp:extent cx="3928905" cy="3928905"/>
-            <wp:effectExtent l="0" t="0" r="0" b="0"/>
-            <wp:docPr id="32" name="图片 32" descr="https://pic1.zhimg.com/v2-91b489d310fc598ff7bd670ee28d2bb2_720w.jpg?source=b555e01d">
-              <a:hlinkClick xmlns:a="http://schemas.openxmlformats.org/drawingml/2006/main" r:id="rId8" tgtFrame="&quot;_blank&quot;"/>
-            </wp:docPr>
-            <wp:cNvGraphicFramePr>
-              <a:graphicFrameLocks xmlns:a="http://schemas.openxmlformats.org/drawingml/2006/main" noChangeAspect="1"/>
-            </wp:cNvGraphicFramePr>
-            <a:graphic xmlns:a="http://schemas.openxmlformats.org/drawingml/2006/main">
-              <a:graphicData uri="http://schemas.openxmlformats.org/drawingml/2006/picture">
-                <pic:pic xmlns:pic="http://schemas.openxmlformats.org/drawingml/2006/picture">
-                  <pic:nvPicPr>
-                    <pic:cNvPr id="0" name="Picture 2" descr="https://pic1.zhimg.com/v2-91b489d310fc598ff7bd670ee28d2bb2_720w.jpg?source=b555e01d">
-                      <a:hlinkClick r:id="rId8" tgtFrame="&quot;_blank&quot;"/>
-                    </pic:cNvPr>
-                    <pic:cNvPicPr>
-                      <a:picLocks noChangeAspect="1" noChangeArrowheads="1"/>
-                    </pic:cNvPicPr>
-                  </pic:nvPicPr>
-                  <pic:blipFill>
-                    <a:blip r:embed="rId9">
-                      <a:extLst>
-                        <a:ext uri="{28A0092B-C50C-407E-A947-70E740481C1C}">
-                          <a14:useLocalDpi xmlns:a14="http://schemas.microsoft.com/office/drawing/2010/main" val="0"/>
-                        </a:ext>
-                      </a:extLst>
-                    </a:blip>
-                    <a:srcRect/>
-                    <a:stretch>
-                      <a:fillRect/>
-                    </a:stretch>
-                  </pic:blipFill>
-                  <pic:spPr bwMode="auto">
-                    <a:xfrm>
-                      <a:off x="0" y="0"/>
-                      <a:ext cx="3928937" cy="3928937"/>
-                    </a:xfrm>
-                    <a:prstGeom prst="rect">
-                      <a:avLst/>
-                    </a:prstGeom>
-                    <a:noFill/>
-                    <a:ln>
-                      <a:noFill/>
-                    </a:ln>
-                  </pic:spPr>
-                </pic:pic>
-              </a:graphicData>
-            </a:graphic>
-          </wp:inline>
-        </w:drawing>
-      </w:r>
-      <w:bookmarkEnd w:id="0"/>
-    </w:p>
-    <w:p>
-      <w:pPr>
-        <w:widowControl/>
-        <w:jc w:val="left"/>
-        <w:rPr>
-          <w:rFonts w:ascii="宋体" w:eastAsia="宋体" w:hAnsi="宋体" w:cs="宋体"/>
-          <w:color w:val="0000FF"/>
-          <w:kern w:val="0"/>
-          <w:sz w:val="24"/>
-          <w:szCs w:val="24"/>
-          <w:u w:val="single"/>
-        </w:rPr>
-      </w:pPr>
-      <w:r>
-        <w:rPr>
-          <w:rFonts w:ascii="宋体" w:eastAsia="宋体" w:hAnsi="宋体" w:cs="宋体"/>
-          <w:color w:val="0000FF"/>
-          <w:kern w:val="0"/>
-          <w:sz w:val="24"/>
-          <w:szCs w:val="24"/>
-          <w:u w:val="single"/>
-        </w:rPr>
-        <w:t>新东方 英语语法新思维基础版1+2+3（套装共3册）</w:t>
-      </w:r>
-    </w:p>
-    <w:p>
-      <w:pPr>
-        <w:widowControl/>
-        <w:jc w:val="left"/>
-        <w:rPr>
-          <w:rFonts w:ascii="宋体" w:eastAsia="宋体" w:hAnsi="宋体" w:cs="宋体"/>
-          <w:color w:val="0000FF"/>
-          <w:kern w:val="0"/>
-          <w:sz w:val="24"/>
-          <w:szCs w:val="24"/>
-          <w:u w:val="single"/>
-        </w:rPr>
-      </w:pPr>
-      <w:r>
-        <w:rPr>
-          <w:rFonts w:ascii="宋体" w:eastAsia="宋体" w:hAnsi="宋体" w:cs="宋体"/>
-          <w:color w:val="0000FF"/>
-          <w:kern w:val="0"/>
-          <w:sz w:val="24"/>
-          <w:szCs w:val="24"/>
-          <w:u w:val="single"/>
-        </w:rPr>
-        <w:t>京东</w:t>
-      </w:r>
-    </w:p>
-    <w:p>
-      <w:pPr>
-        <w:widowControl/>
-        <w:jc w:val="left"/>
-        <w:rPr>
-          <w:rFonts w:ascii="宋体" w:eastAsia="宋体" w:hAnsi="宋体" w:cs="宋体"/>
-          <w:color w:val="0000FF"/>
-          <w:kern w:val="0"/>
-          <w:sz w:val="24"/>
-          <w:szCs w:val="24"/>
-          <w:u w:val="single"/>
-        </w:rPr>
-      </w:pPr>
-      <w:r>
-        <w:rPr>
-          <w:rFonts w:ascii="宋体" w:eastAsia="宋体" w:hAnsi="宋体" w:cs="宋体"/>
-          <w:kern w:val="0"/>
-          <w:sz w:val="24"/>
-          <w:szCs w:val="24"/>
-        </w:rPr>
-        <w:t>¥96.90</w:t>
-      </w:r>
-    </w:p>
-    <w:p>
-      <w:pPr>
-        <w:widowControl/>
-        <w:jc w:val="left"/>
-        <w:rPr>
-          <w:rFonts w:ascii="宋体" w:eastAsia="宋体" w:hAnsi="宋体" w:cs="宋体"/>
-          <w:color w:val="0000FF"/>
-          <w:kern w:val="0"/>
-          <w:sz w:val="24"/>
-          <w:szCs w:val="24"/>
-          <w:u w:val="single"/>
-        </w:rPr>
-      </w:pPr>
-      <w:r>
-        <w:rPr>
-          <w:rFonts w:ascii="宋体" w:eastAsia="宋体" w:hAnsi="宋体" w:cs="宋体"/>
-          <w:color w:val="0000FF"/>
-          <w:kern w:val="0"/>
-          <w:sz w:val="24"/>
-          <w:szCs w:val="24"/>
-          <w:u w:val="single"/>
-        </w:rPr>
-        <w:t>去购买</w:t>
-      </w:r>
-      <w:r>
-        <w:rPr>
-          <w:rFonts w:ascii="MS Gothic" w:eastAsia="MS Gothic" w:hAnsi="MS Gothic" w:cs="MS Gothic"/>
-          <w:color w:val="0000FF"/>
-          <w:kern w:val="0"/>
-          <w:sz w:val="24"/>
-          <w:szCs w:val="24"/>
-          <w:u w:val="single"/>
-        </w:rPr>
-        <w:t>​</w:t>
-      </w:r>
-    </w:p>
-    <w:p>
-      <w:pPr>
-        <w:widowControl/>
-        <w:jc w:val="left"/>
-        <w:rPr>
-          <w:rFonts w:ascii="宋体" w:eastAsia="宋体" w:hAnsi="宋体" w:cs="宋体"/>
-          <w:kern w:val="0"/>
-          <w:sz w:val="24"/>
-          <w:szCs w:val="24"/>
-        </w:rPr>
-      </w:pPr>
-      <w:r>
-        <w:rPr>
-          <w:rFonts w:ascii="宋体" w:eastAsia="宋体" w:hAnsi="宋体" w:cs="宋体"/>
-          <w:kern w:val="0"/>
-          <w:sz w:val="24"/>
-          <w:szCs w:val="24"/>
-        </w:rPr>
-        <w:fldChar w:fldCharType="end"/>
-      </w:r>
-    </w:p>
-    <w:p>
-      <w:pPr>
-        <w:widowControl/>
-        <w:spacing w:before="100" w:beforeAutospacing="1" w:after="100" w:afterAutospacing="1"/>
-        <w:jc w:val="left"/>
-        <w:rPr>
-          <w:rFonts w:ascii="宋体" w:eastAsia="宋体" w:hAnsi="宋体" w:cs="宋体"/>
-          <w:kern w:val="0"/>
-          <w:sz w:val="24"/>
-          <w:szCs w:val="24"/>
-        </w:rPr>
-      </w:pPr>
-      <w:r>
-        <w:rPr>
-          <w:rFonts w:ascii="宋体" w:eastAsia="宋体" w:hAnsi="宋体" w:cs="宋体"/>
-          <w:kern w:val="0"/>
-          <w:sz w:val="24"/>
-          <w:szCs w:val="24"/>
-        </w:rPr>
-        <w:t>而为什么学英语的同学们总是挣扎在语法的苦海里，到底是苦海无边，还是因为大家根本没有真正认真去了解过语法的精髓，只是在无限重复以下错误做法？</w:t>
-      </w:r>
-    </w:p>
-    <w:p>
-      <w:pPr>
-        <w:widowControl/>
-        <w:spacing w:before="100" w:beforeAutospacing="1" w:after="100" w:afterAutospacing="1"/>
-        <w:jc w:val="left"/>
-        <w:rPr>
-          <w:rFonts w:ascii="宋体" w:eastAsia="宋体" w:hAnsi="宋体" w:cs="宋体"/>
-          <w:kern w:val="0"/>
-          <w:sz w:val="24"/>
-          <w:szCs w:val="24"/>
-        </w:rPr>
-      </w:pPr>
-      <w:r>
-        <w:rPr>
-          <w:rFonts w:ascii="宋体" w:eastAsia="宋体" w:hAnsi="宋体" w:cs="宋体"/>
-          <w:kern w:val="0"/>
-          <w:sz w:val="24"/>
-          <w:szCs w:val="24"/>
-        </w:rPr>
-        <w:t>看看下图你有没有中招：</w:t>
-      </w:r>
-    </w:p>
-    <w:p>
-      <w:pPr>
-        <w:widowControl/>
-        <w:jc w:val="left"/>
-        <w:rPr>
-          <w:rFonts w:ascii="宋体" w:eastAsia="宋体" w:hAnsi="宋体" w:cs="宋体"/>
-          <w:kern w:val="0"/>
-          <w:sz w:val="24"/>
-          <w:szCs w:val="24"/>
-        </w:rPr>
-      </w:pPr>
-      <w:r>
-        <w:rPr>
-          <w:rFonts w:ascii="宋体" w:eastAsia="宋体" w:hAnsi="宋体" w:cs="宋体"/>
-          <w:noProof/>
-          <w:kern w:val="0"/>
-          <w:sz w:val="24"/>
-          <w:szCs w:val="24"/>
-        </w:rPr>
-        <w:lastRenderedPageBreak/>
-        <w:drawing>
-          <wp:inline distT="0" distB="0" distL="0" distR="0">
+          <wp:inline distT="0" distB="0" distL="0" distR="0" wp14:anchorId="7E8E009A" wp14:editId="28BA230F">
             <wp:extent cx="6722110" cy="3105150"/>
             <wp:effectExtent l="0" t="0" r="2540" b="0"/>
             <wp:docPr id="31" name="图片 31" descr="https://pica.zhimg.com/50/v2-100a9a8f60ba65b54e4a8ad2a123b004_720w.jpg?source=1940ef5c"/>
@@ -758,7 +333,7 @@
                     </pic:cNvPicPr>
                   </pic:nvPicPr>
                   <pic:blipFill>
-                    <a:blip r:embed="rId10">
+                    <a:blip r:embed="rId7">
                       <a:extLst>
                         <a:ext uri="{28A0092B-C50C-407E-A947-70E740481C1C}">
                           <a14:useLocalDpi xmlns:a14="http://schemas.microsoft.com/office/drawing/2010/main" val="0"/>
@@ -809,8 +384,9 @@
           <w:sz w:val="24"/>
           <w:szCs w:val="24"/>
         </w:rPr>
+        <w:lastRenderedPageBreak/>
         <w:drawing>
-          <wp:inline distT="0" distB="0" distL="0" distR="0">
+          <wp:inline distT="0" distB="0" distL="0" distR="0" wp14:anchorId="07DFCDE5" wp14:editId="2FEA7CB2">
             <wp:extent cx="6722110" cy="3105150"/>
             <wp:effectExtent l="0" t="0" r="2540" b="0"/>
             <wp:docPr id="30" name="图片 30" descr="https://pica.zhimg.com/80/v2-100a9a8f60ba65b54e4a8ad2a123b004_720w.webp?source=1940ef5c"/>
@@ -827,7 +403,7 @@
                     </pic:cNvPicPr>
                   </pic:nvPicPr>
                   <pic:blipFill>
-                    <a:blip r:embed="rId11">
+                    <a:blip r:embed="rId8">
                       <a:extLst>
                         <a:ext uri="{28A0092B-C50C-407E-A947-70E740481C1C}">
                           <a14:useLocalDpi xmlns:a14="http://schemas.microsoft.com/office/drawing/2010/main" val="0"/>
@@ -1029,31 +605,31 @@
           <w:sz w:val="24"/>
           <w:szCs w:val="24"/>
         </w:rPr>
+        <w:t>一. 主干就是英语中五大句型（简单句)，简单句就是只有一套主谓结构。</w:t>
+      </w:r>
+    </w:p>
+    <w:p>
+      <w:pPr>
+        <w:widowControl/>
+        <w:jc w:val="left"/>
+        <w:rPr>
+          <w:rFonts w:ascii="宋体" w:eastAsia="宋体" w:hAnsi="宋体" w:cs="宋体"/>
+          <w:kern w:val="0"/>
+          <w:sz w:val="24"/>
+          <w:szCs w:val="24"/>
+        </w:rPr>
+      </w:pPr>
+      <w:r>
+        <w:rPr>
+          <w:rFonts w:ascii="宋体" w:eastAsia="宋体" w:hAnsi="宋体" w:cs="宋体"/>
+          <w:noProof/>
+          <w:kern w:val="0"/>
+          <w:sz w:val="24"/>
+          <w:szCs w:val="24"/>
+        </w:rPr>
         <w:lastRenderedPageBreak/>
-        <w:t>一. 主干就是英语中五大句型（简单句)，简单句就是只有一套主谓结构。</w:t>
-      </w:r>
-    </w:p>
-    <w:p>
-      <w:pPr>
-        <w:widowControl/>
-        <w:jc w:val="left"/>
-        <w:rPr>
-          <w:rFonts w:ascii="宋体" w:eastAsia="宋体" w:hAnsi="宋体" w:cs="宋体"/>
-          <w:kern w:val="0"/>
-          <w:sz w:val="24"/>
-          <w:szCs w:val="24"/>
-        </w:rPr>
-      </w:pPr>
-      <w:r>
-        <w:rPr>
-          <w:rFonts w:ascii="宋体" w:eastAsia="宋体" w:hAnsi="宋体" w:cs="宋体"/>
-          <w:noProof/>
-          <w:kern w:val="0"/>
-          <w:sz w:val="24"/>
-          <w:szCs w:val="24"/>
-        </w:rPr>
         <w:drawing>
-          <wp:inline distT="0" distB="0" distL="0" distR="0">
+          <wp:inline distT="0" distB="0" distL="0" distR="0" wp14:anchorId="51BE7C79" wp14:editId="13BA168F">
             <wp:extent cx="6400800" cy="3225800"/>
             <wp:effectExtent l="0" t="0" r="0" b="0"/>
             <wp:docPr id="29" name="图片 29" descr="https://picx.zhimg.com/50/v2-00312c8b59e642e370f6bf2147a58988_720w.jpg?source=1940ef5c"/>
@@ -1070,7 +646,7 @@
                     </pic:cNvPicPr>
                   </pic:nvPicPr>
                   <pic:blipFill>
-                    <a:blip r:embed="rId12">
+                    <a:blip r:embed="rId9">
                       <a:extLst>
                         <a:ext uri="{28A0092B-C50C-407E-A947-70E740481C1C}">
                           <a14:useLocalDpi xmlns:a14="http://schemas.microsoft.com/office/drawing/2010/main" val="0"/>
@@ -1122,7 +698,7 @@
           <w:szCs w:val="24"/>
         </w:rPr>
         <w:drawing>
-          <wp:inline distT="0" distB="0" distL="0" distR="0">
+          <wp:inline distT="0" distB="0" distL="0" distR="0" wp14:anchorId="6500354D" wp14:editId="5409C481">
             <wp:extent cx="6400800" cy="3225800"/>
             <wp:effectExtent l="0" t="0" r="0" b="0"/>
             <wp:docPr id="28" name="图片 28" descr="https://picx.zhimg.com/80/v2-00312c8b59e642e370f6bf2147a58988_720w.webp?source=1940ef5c"/>
@@ -1139,7 +715,7 @@
                     </pic:cNvPicPr>
                   </pic:nvPicPr>
                   <pic:blipFill>
-                    <a:blip r:embed="rId13">
+                    <a:blip r:embed="rId10">
                       <a:extLst>
                         <a:ext uri="{28A0092B-C50C-407E-A947-70E740481C1C}">
                           <a14:useLocalDpi xmlns:a14="http://schemas.microsoft.com/office/drawing/2010/main" val="0"/>
@@ -1486,7 +1062,7 @@
           <w:szCs w:val="24"/>
         </w:rPr>
         <w:drawing>
-          <wp:inline distT="0" distB="0" distL="0" distR="0">
+          <wp:inline distT="0" distB="0" distL="0" distR="0" wp14:anchorId="15C47A88" wp14:editId="2D9D7BF0">
             <wp:extent cx="5647055" cy="2924175"/>
             <wp:effectExtent l="0" t="0" r="0" b="9525"/>
             <wp:docPr id="27" name="图片 27" descr="https://picx.zhimg.com/50/v2-18efa839fd6d7eed7c0dc17a9638a585_720w.jpg?source=1940ef5c"/>
@@ -1503,7 +1079,7 @@
                     </pic:cNvPicPr>
                   </pic:nvPicPr>
                   <pic:blipFill>
-                    <a:blip r:embed="rId14">
+                    <a:blip r:embed="rId11">
                       <a:extLst>
                         <a:ext uri="{28A0092B-C50C-407E-A947-70E740481C1C}">
                           <a14:useLocalDpi xmlns:a14="http://schemas.microsoft.com/office/drawing/2010/main" val="0"/>
@@ -1558,7 +1134,7 @@
         <mc:AlternateContent>
           <mc:Choice Requires="wps">
             <w:drawing>
-              <wp:inline distT="0" distB="0" distL="0" distR="0">
+              <wp:inline distT="0" distB="0" distL="0" distR="0" wp14:anchorId="0DA87970" wp14:editId="13476999">
                 <wp:extent cx="5647055" cy="2924175"/>
                 <wp:effectExtent l="0" t="0" r="0" b="0"/>
                 <wp:docPr id="26" name="矩形 26" descr="https://picx.zhimg.com/80/v2-18efa839fd6d7eed7c0dc17a9638a585_720w.webp?source=1940ef5c"/>
@@ -1614,7 +1190,7 @@
           </mc:Choice>
           <mc:Fallback>
             <w:pict>
-              <v:rect id="矩形 26" o:spid="_x0000_s1026" alt="说明: https://picx.zhimg.com/80/v2-18efa839fd6d7eed7c0dc17a9638a585_720w.webp?source=1940ef5c" style="width:444.65pt;height:230.25pt;visibility:visible;mso-wrap-style:square;mso-left-percent:-10001;mso-top-percent:-10001;mso-position-horizontal:absolute;mso-position-horizontal-relative:char;mso-position-vertical:absolute;mso-position-vertical-relative:line;mso-left-percent:-10001;mso-top-percent:-10001;v-text-anchor:top" o:gfxdata="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" filled="f" stroked="f">
+              <v:rect w14:anchorId="5D7C3BAB" id="矩形 26" o:spid="_x0000_s1026" alt="https://picx.zhimg.com/80/v2-18efa839fd6d7eed7c0dc17a9638a585_720w.webp?source=1940ef5c" style="width:444.65pt;height:230.25pt;visibility:visible;mso-wrap-style:square;mso-left-percent:-10001;mso-top-percent:-10001;mso-position-horizontal:absolute;mso-position-horizontal-relative:char;mso-position-vertical:absolute;mso-position-vertical-relative:line;mso-left-percent:-10001;mso-top-percent:-10001;v-text-anchor:top" o:gfxdata="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" filled="f" stroked="f">
                 <o:lock v:ext="edit" aspectratio="t"/>
                 <w10:anchorlock/>
               </v:rect>
@@ -1897,7 +1473,7 @@
         </w:rPr>
         <w:lastRenderedPageBreak/>
         <w:drawing>
-          <wp:inline distT="0" distB="0" distL="0" distR="0">
+          <wp:inline distT="0" distB="0" distL="0" distR="0" wp14:anchorId="35AAD6FE" wp14:editId="7606A1E4">
             <wp:extent cx="5265420" cy="1668145"/>
             <wp:effectExtent l="0" t="0" r="0" b="8255"/>
             <wp:docPr id="25" name="图片 25" descr="https://pic1.zhimg.com/50/v2-93f1a7180c6bd1561badd5c1d0623ba4_720w.jpg?source=1940ef5c"/>
@@ -1914,7 +1490,7 @@
                     </pic:cNvPicPr>
                   </pic:nvPicPr>
                   <pic:blipFill>
-                    <a:blip r:embed="rId15">
+                    <a:blip r:embed="rId12">
                       <a:extLst>
                         <a:ext uri="{28A0092B-C50C-407E-A947-70E740481C1C}">
                           <a14:useLocalDpi xmlns:a14="http://schemas.microsoft.com/office/drawing/2010/main" val="0"/>
@@ -1968,7 +1544,7 @@
         <mc:AlternateContent>
           <mc:Choice Requires="wps">
             <w:drawing>
-              <wp:inline distT="0" distB="0" distL="0" distR="0">
+              <wp:inline distT="0" distB="0" distL="0" distR="0" wp14:anchorId="777D9CF0" wp14:editId="28FA9FCC">
                 <wp:extent cx="5265420" cy="1668145"/>
                 <wp:effectExtent l="0" t="0" r="0" b="0"/>
                 <wp:docPr id="24" name="矩形 24" descr="https://pic1.zhimg.com/80/v2-93f1a7180c6bd1561badd5c1d0623ba4_720w.webp?source=1940ef5c"/>
@@ -2024,7 +1600,7 @@
           </mc:Choice>
           <mc:Fallback>
             <w:pict>
-              <v:rect id="矩形 24" o:spid="_x0000_s1026" alt="说明: https://pic1.zhimg.com/80/v2-93f1a7180c6bd1561badd5c1d0623ba4_720w.webp?source=1940ef5c" style="width:414.6pt;height:131.35pt;visibility:visible;mso-wrap-style:square;mso-left-percent:-10001;mso-top-percent:-10001;mso-position-horizontal:absolute;mso-position-horizontal-relative:char;mso-position-vertical:absolute;mso-position-vertical-relative:line;mso-left-percent:-10001;mso-top-percent:-10001;v-text-anchor:top" o:gfxdata="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" filled="f" stroked="f">
+              <v:rect w14:anchorId="39D1ACE8" id="矩形 24" o:spid="_x0000_s1026" alt="https://pic1.zhimg.com/80/v2-93f1a7180c6bd1561badd5c1d0623ba4_720w.webp?source=1940ef5c" style="width:414.6pt;height:131.35pt;visibility:visible;mso-wrap-style:square;mso-left-percent:-10001;mso-top-percent:-10001;mso-position-horizontal:absolute;mso-position-horizontal-relative:char;mso-position-vertical:absolute;mso-position-vertical-relative:line;mso-left-percent:-10001;mso-top-percent:-10001;v-text-anchor:top" o:gfxdata="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" filled="f" stroked="f">
                 <o:lock v:ext="edit" aspectratio="t"/>
                 <w10:anchorlock/>
               </v:rect>
@@ -2119,7 +1695,7 @@
         </w:rPr>
         <w:t>单词基本了解后，接着解决语法。APP上老师会将句子中的关键结构标出并由此剖析句子。第一句是由“so...that”引导的</w:t>
       </w:r>
-      <w:hyperlink r:id="rId16" w:tgtFrame="_blank" w:history="1">
+      <w:hyperlink r:id="rId13" w:tgtFrame="_blank" w:history="1">
         <w:r>
           <w:rPr>
             <w:rFonts w:ascii="宋体" w:eastAsia="宋体" w:hAnsi="宋体" w:cs="宋体"/>
@@ -2163,7 +1739,7 @@
         </w:rPr>
         <w:lastRenderedPageBreak/>
         <w:drawing>
-          <wp:inline distT="0" distB="0" distL="0" distR="0">
+          <wp:inline distT="0" distB="0" distL="0" distR="0" wp14:anchorId="31D10B49" wp14:editId="3BAAAF82">
             <wp:extent cx="5265420" cy="3647440"/>
             <wp:effectExtent l="0" t="0" r="0" b="0"/>
             <wp:docPr id="23" name="图片 23" descr="https://picx.zhimg.com/50/v2-c99bea7017c3ce2d831cf83a29e24977_720w.jpg?source=1940ef5c"/>
@@ -2180,7 +1756,7 @@
                     </pic:cNvPicPr>
                   </pic:nvPicPr>
                   <pic:blipFill>
-                    <a:blip r:embed="rId17">
+                    <a:blip r:embed="rId14">
                       <a:extLst>
                         <a:ext uri="{28A0092B-C50C-407E-A947-70E740481C1C}">
                           <a14:useLocalDpi xmlns:a14="http://schemas.microsoft.com/office/drawing/2010/main" val="0"/>
@@ -2234,7 +1810,7 @@
         <mc:AlternateContent>
           <mc:Choice Requires="wps">
             <w:drawing>
-              <wp:inline distT="0" distB="0" distL="0" distR="0">
+              <wp:inline distT="0" distB="0" distL="0" distR="0" wp14:anchorId="1E1BECB7" wp14:editId="3054DDD5">
                 <wp:extent cx="5265420" cy="3647440"/>
                 <wp:effectExtent l="0" t="0" r="0" b="0"/>
                 <wp:docPr id="22" name="矩形 22" descr="https://picx.zhimg.com/80/v2-c99bea7017c3ce2d831cf83a29e24977_720w.webp?source=1940ef5c"/>
@@ -2290,7 +1866,7 @@
           </mc:Choice>
           <mc:Fallback>
             <w:pict>
-              <v:rect id="矩形 22" o:spid="_x0000_s1026" alt="说明: https://picx.zhimg.com/80/v2-c99bea7017c3ce2d831cf83a29e24977_720w.webp?source=1940ef5c" style="width:414.6pt;height:287.2pt;visibility:visible;mso-wrap-style:square;mso-left-percent:-10001;mso-top-percent:-10001;mso-position-horizontal:absolute;mso-position-horizontal-relative:char;mso-position-vertical:absolute;mso-position-vertical-relative:line;mso-left-percent:-10001;mso-top-percent:-10001;v-text-anchor:top" o:gfxdata="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" filled="f" stroked="f">
+              <v:rect w14:anchorId="08F7A3F7" id="矩形 22" o:spid="_x0000_s1026" alt="https://picx.zhimg.com/80/v2-c99bea7017c3ce2d831cf83a29e24977_720w.webp?source=1940ef5c" style="width:414.6pt;height:287.2pt;visibility:visible;mso-wrap-style:square;mso-left-percent:-10001;mso-top-percent:-10001;mso-position-horizontal:absolute;mso-position-horizontal-relative:char;mso-position-vertical:absolute;mso-position-vertical-relative:line;mso-left-percent:-10001;mso-top-percent:-10001;v-text-anchor:top" o:gfxdata="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" filled="f" stroked="f">
                 <o:lock v:ext="edit" aspectratio="t"/>
                 <w10:anchorlock/>
               </v:rect>
@@ -2363,7 +1939,7 @@
         </w:rPr>
         <w:lastRenderedPageBreak/>
         <w:drawing>
-          <wp:inline distT="0" distB="0" distL="0" distR="0">
+          <wp:inline distT="0" distB="0" distL="0" distR="0" wp14:anchorId="42CEF471" wp14:editId="18847882">
             <wp:extent cx="4230370" cy="3788410"/>
             <wp:effectExtent l="0" t="0" r="0" b="2540"/>
             <wp:docPr id="21" name="图片 21" descr="https://picx.zhimg.com/50/v2-32580eb2a9a1a2587ad4389f41659fa3_720w.jpg?source=1940ef5c"/>
@@ -2380,7 +1956,7 @@
                     </pic:cNvPicPr>
                   </pic:nvPicPr>
                   <pic:blipFill>
-                    <a:blip r:embed="rId18">
+                    <a:blip r:embed="rId15">
                       <a:extLst>
                         <a:ext uri="{28A0092B-C50C-407E-A947-70E740481C1C}">
                           <a14:useLocalDpi xmlns:a14="http://schemas.microsoft.com/office/drawing/2010/main" val="0"/>
@@ -2434,7 +2010,7 @@
         <mc:AlternateContent>
           <mc:Choice Requires="wps">
             <w:drawing>
-              <wp:inline distT="0" distB="0" distL="0" distR="0">
+              <wp:inline distT="0" distB="0" distL="0" distR="0" wp14:anchorId="2D0FC475" wp14:editId="50F07CF1">
                 <wp:extent cx="4230370" cy="3788410"/>
                 <wp:effectExtent l="0" t="0" r="0" b="0"/>
                 <wp:docPr id="20" name="矩形 20" descr="https://picx.zhimg.com/80/v2-32580eb2a9a1a2587ad4389f41659fa3_720w.webp?source=1940ef5c"/>
@@ -2490,7 +2066,7 @@
           </mc:Choice>
           <mc:Fallback>
             <w:pict>
-              <v:rect id="矩形 20" o:spid="_x0000_s1026" alt="说明: https://picx.zhimg.com/80/v2-32580eb2a9a1a2587ad4389f41659fa3_720w.webp?source=1940ef5c" style="width:333.1pt;height:298.3pt;visibility:visible;mso-wrap-style:square;mso-left-percent:-10001;mso-top-percent:-10001;mso-position-horizontal:absolute;mso-position-horizontal-relative:char;mso-position-vertical:absolute;mso-position-vertical-relative:line;mso-left-percent:-10001;mso-top-percent:-10001;v-text-anchor:top" o:gfxdata="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" filled="f" stroked="f">
+              <v:rect w14:anchorId="502010E8" id="矩形 20" o:spid="_x0000_s1026" alt="https://picx.zhimg.com/80/v2-32580eb2a9a1a2587ad4389f41659fa3_720w.webp?source=1940ef5c" style="width:333.1pt;height:298.3pt;visibility:visible;mso-wrap-style:square;mso-left-percent:-10001;mso-top-percent:-10001;mso-position-horizontal:absolute;mso-position-horizontal-relative:char;mso-position-vertical:absolute;mso-position-vertical-relative:line;mso-left-percent:-10001;mso-top-percent:-10001;v-text-anchor:top" o:gfxdata="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" filled="f" stroked="f">
                 <o:lock v:ext="edit" aspectratio="t"/>
                 <w10:anchorlock/>
               </v:rect>
@@ -2680,7 +2256,7 @@
           <w:szCs w:val="24"/>
         </w:rPr>
         <w:drawing>
-          <wp:inline distT="0" distB="0" distL="0" distR="0">
+          <wp:inline distT="0" distB="0" distL="0" distR="0" wp14:anchorId="34F60B7C" wp14:editId="5E235708">
             <wp:extent cx="7908290" cy="2612390"/>
             <wp:effectExtent l="0" t="0" r="0" b="0"/>
             <wp:docPr id="19" name="图片 19" descr="https://picx.zhimg.com/50/v2-93b6e324889c2c9f61292ddce5bec323_720w.jpg?source=1940ef5c"/>
@@ -2697,7 +2273,7 @@
                     </pic:cNvPicPr>
                   </pic:nvPicPr>
                   <pic:blipFill>
-                    <a:blip r:embed="rId19">
+                    <a:blip r:embed="rId16">
                       <a:extLst>
                         <a:ext uri="{28A0092B-C50C-407E-A947-70E740481C1C}">
                           <a14:useLocalDpi xmlns:a14="http://schemas.microsoft.com/office/drawing/2010/main" val="0"/>
@@ -2751,7 +2327,7 @@
         <mc:AlternateContent>
           <mc:Choice Requires="wps">
             <w:drawing>
-              <wp:inline distT="0" distB="0" distL="0" distR="0">
+              <wp:inline distT="0" distB="0" distL="0" distR="0" wp14:anchorId="0CCEB696" wp14:editId="713F4273">
                 <wp:extent cx="7908290" cy="2612390"/>
                 <wp:effectExtent l="0" t="0" r="0" b="0"/>
                 <wp:docPr id="18" name="矩形 18" descr="https://picx.zhimg.com/80/v2-93b6e324889c2c9f61292ddce5bec323_720w.webp?source=1940ef5c"/>
@@ -2807,7 +2383,7 @@
           </mc:Choice>
           <mc:Fallback>
             <w:pict>
-              <v:rect id="矩形 18" o:spid="_x0000_s1026" alt="说明: https://picx.zhimg.com/80/v2-93b6e324889c2c9f61292ddce5bec323_720w.webp?source=1940ef5c" style="width:622.7pt;height:205.7pt;visibility:visible;mso-wrap-style:square;mso-left-percent:-10001;mso-top-percent:-10001;mso-position-horizontal:absolute;mso-position-horizontal-relative:char;mso-position-vertical:absolute;mso-position-vertical-relative:line;mso-left-percent:-10001;mso-top-percent:-10001;v-text-anchor:top" o:gfxdata="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" filled="f" stroked="f">
+              <v:rect w14:anchorId="7501E7C8" id="矩形 18" o:spid="_x0000_s1026" alt="https://picx.zhimg.com/80/v2-93b6e324889c2c9f61292ddce5bec323_720w.webp?source=1940ef5c" style="width:622.7pt;height:205.7pt;visibility:visible;mso-wrap-style:square;mso-left-percent:-10001;mso-top-percent:-10001;mso-position-horizontal:absolute;mso-position-horizontal-relative:char;mso-position-vertical:absolute;mso-position-vertical-relative:line;mso-left-percent:-10001;mso-top-percent:-10001;v-text-anchor:top" o:gfxdata="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" filled="f" stroked="f">
                 <o:lock v:ext="edit" aspectratio="t"/>
                 <w10:anchorlock/>
               </v:rect>
@@ -2962,7 +2538,7 @@
           <w:szCs w:val="24"/>
         </w:rPr>
         <w:drawing>
-          <wp:inline distT="0" distB="0" distL="0" distR="0">
+          <wp:inline distT="0" distB="0" distL="0" distR="0" wp14:anchorId="22E52B31" wp14:editId="4CB6C28E">
             <wp:extent cx="7134225" cy="3567430"/>
             <wp:effectExtent l="0" t="0" r="9525" b="0"/>
             <wp:docPr id="17" name="图片 17" descr="https://picx.zhimg.com/50/v2-083e062e089eea662efcb3c24661cdac_720w.jpg?source=1940ef5c"/>
@@ -2979,7 +2555,7 @@
                     </pic:cNvPicPr>
                   </pic:nvPicPr>
                   <pic:blipFill>
-                    <a:blip r:embed="rId20">
+                    <a:blip r:embed="rId17">
                       <a:extLst>
                         <a:ext uri="{28A0092B-C50C-407E-A947-70E740481C1C}">
                           <a14:useLocalDpi xmlns:a14="http://schemas.microsoft.com/office/drawing/2010/main" val="0"/>
@@ -3031,7 +2607,7 @@
           <w:szCs w:val="24"/>
         </w:rPr>
         <w:drawing>
-          <wp:inline distT="0" distB="0" distL="0" distR="0">
+          <wp:inline distT="0" distB="0" distL="0" distR="0" wp14:anchorId="1A528D91" wp14:editId="6C0DAE31">
             <wp:extent cx="7134225" cy="3567430"/>
             <wp:effectExtent l="0" t="0" r="9525" b="0"/>
             <wp:docPr id="16" name="图片 16" descr="https://picx.zhimg.com/80/v2-083e062e089eea662efcb3c24661cdac_720w.webp?source=1940ef5c"/>
@@ -3048,7 +2624,7 @@
                     </pic:cNvPicPr>
                   </pic:nvPicPr>
                   <pic:blipFill>
-                    <a:blip r:embed="rId21">
+                    <a:blip r:embed="rId18">
                       <a:extLst>
                         <a:ext uri="{28A0092B-C50C-407E-A947-70E740481C1C}">
                           <a14:useLocalDpi xmlns:a14="http://schemas.microsoft.com/office/drawing/2010/main" val="0"/>
@@ -3187,7 +2763,7 @@
           <w:szCs w:val="24"/>
         </w:rPr>
       </w:pPr>
-      <w:hyperlink r:id="rId22" w:tgtFrame="_blank" w:history="1">
+      <w:hyperlink r:id="rId19" w:tgtFrame="_blank" w:history="1">
         <w:r>
           <w:rPr>
             <w:rFonts w:ascii="宋体" w:eastAsia="宋体" w:hAnsi="宋体" w:cs="宋体"/>
@@ -3275,7 +2851,7 @@
           <w:szCs w:val="24"/>
         </w:rPr>
       </w:pPr>
-      <w:hyperlink r:id="rId23" w:tgtFrame="_blank" w:history="1">
+      <w:hyperlink r:id="rId20" w:tgtFrame="_blank" w:history="1">
         <w:r>
           <w:rPr>
             <w:rFonts w:ascii="宋体" w:eastAsia="宋体" w:hAnsi="宋体" w:cs="宋体"/>
@@ -3352,7 +2928,7 @@
           <w:szCs w:val="24"/>
         </w:rPr>
       </w:pPr>
-      <w:hyperlink r:id="rId24" w:tgtFrame="_blank" w:history="1">
+      <w:hyperlink r:id="rId21" w:tgtFrame="_blank" w:history="1">
         <w:r>
           <w:rPr>
             <w:rFonts w:ascii="宋体" w:eastAsia="宋体" w:hAnsi="宋体" w:cs="宋体"/>
@@ -3713,7 +3289,7 @@
           <w:szCs w:val="24"/>
         </w:rPr>
         <w:drawing>
-          <wp:inline distT="0" distB="0" distL="0" distR="0">
+          <wp:inline distT="0" distB="0" distL="0" distR="0" wp14:anchorId="63E088AE" wp14:editId="37E87738">
             <wp:extent cx="6892925" cy="3768090"/>
             <wp:effectExtent l="0" t="0" r="3175" b="3810"/>
             <wp:docPr id="15" name="图片 15" descr="https://picx.zhimg.com/50/v2-4709bd6aca90c749a4c0ea6a66e7655b_720w.jpg?source=1940ef5c"/>
@@ -3730,7 +3306,7 @@
                     </pic:cNvPicPr>
                   </pic:nvPicPr>
                   <pic:blipFill>
-                    <a:blip r:embed="rId25">
+                    <a:blip r:embed="rId22">
                       <a:extLst>
                         <a:ext uri="{28A0092B-C50C-407E-A947-70E740481C1C}">
                           <a14:useLocalDpi xmlns:a14="http://schemas.microsoft.com/office/drawing/2010/main" val="0"/>
@@ -3783,7 +3359,7 @@
         </w:rPr>
         <w:lastRenderedPageBreak/>
         <w:drawing>
-          <wp:inline distT="0" distB="0" distL="0" distR="0">
+          <wp:inline distT="0" distB="0" distL="0" distR="0" wp14:anchorId="6C326A6B" wp14:editId="65298B39">
             <wp:extent cx="6892925" cy="3768090"/>
             <wp:effectExtent l="0" t="0" r="3175" b="3810"/>
             <wp:docPr id="14" name="图片 14" descr="https://picx.zhimg.com/80/v2-4709bd6aca90c749a4c0ea6a66e7655b_720w.webp?source=1940ef5c"/>
@@ -3800,7 +3376,7 @@
                     </pic:cNvPicPr>
                   </pic:nvPicPr>
                   <pic:blipFill>
-                    <a:blip r:embed="rId26">
+                    <a:blip r:embed="rId23">
                       <a:extLst>
                         <a:ext uri="{28A0092B-C50C-407E-A947-70E740481C1C}">
                           <a14:useLocalDpi xmlns:a14="http://schemas.microsoft.com/office/drawing/2010/main" val="0"/>
@@ -4257,7 +3833,7 @@
           <w:szCs w:val="24"/>
         </w:rPr>
         <w:drawing>
-          <wp:inline distT="0" distB="0" distL="0" distR="0">
+          <wp:inline distT="0" distB="0" distL="0" distR="0" wp14:anchorId="05CEE965" wp14:editId="6DDC7971">
             <wp:extent cx="8641715" cy="2592705"/>
             <wp:effectExtent l="0" t="0" r="6985" b="0"/>
             <wp:docPr id="13" name="图片 13" descr="https://picx.zhimg.com/50/v2-851dc69eba1c9561293b388841730e48_720w.jpg?source=1940ef5c"/>
@@ -4274,7 +3850,7 @@
                     </pic:cNvPicPr>
                   </pic:nvPicPr>
                   <pic:blipFill>
-                    <a:blip r:embed="rId27">
+                    <a:blip r:embed="rId24">
                       <a:extLst>
                         <a:ext uri="{28A0092B-C50C-407E-A947-70E740481C1C}">
                           <a14:useLocalDpi xmlns:a14="http://schemas.microsoft.com/office/drawing/2010/main" val="0"/>
@@ -4326,7 +3902,7 @@
           <w:szCs w:val="24"/>
         </w:rPr>
         <w:drawing>
-          <wp:inline distT="0" distB="0" distL="0" distR="0">
+          <wp:inline distT="0" distB="0" distL="0" distR="0" wp14:anchorId="3E2BD545" wp14:editId="32A17D3A">
             <wp:extent cx="8641715" cy="2592705"/>
             <wp:effectExtent l="0" t="0" r="6985" b="0"/>
             <wp:docPr id="12" name="图片 12" descr="https://picx.zhimg.com/80/v2-851dc69eba1c9561293b388841730e48_720w.webp?source=1940ef5c"/>
@@ -4343,7 +3919,7 @@
                     </pic:cNvPicPr>
                   </pic:nvPicPr>
                   <pic:blipFill>
-                    <a:blip r:embed="rId28">
+                    <a:blip r:embed="rId25">
                       <a:extLst>
                         <a:ext uri="{28A0092B-C50C-407E-A947-70E740481C1C}">
                           <a14:useLocalDpi xmlns:a14="http://schemas.microsoft.com/office/drawing/2010/main" val="0"/>
@@ -4506,7 +4082,7 @@
         </w:rPr>
         <w:t xml:space="preserve"> they become strangers finally(</w:t>
       </w:r>
-      <w:hyperlink r:id="rId29" w:tgtFrame="_blank" w:history="1">
+      <w:hyperlink r:id="rId26" w:tgtFrame="_blank" w:history="1">
         <w:r>
           <w:rPr>
             <w:rFonts w:ascii="宋体" w:eastAsia="宋体" w:hAnsi="宋体" w:cs="宋体"/>
@@ -4738,7 +4314,7 @@
           <w:szCs w:val="24"/>
         </w:rPr>
         <w:drawing>
-          <wp:inline distT="0" distB="0" distL="0" distR="0">
+          <wp:inline distT="0" distB="0" distL="0" distR="0" wp14:anchorId="784DE6A5" wp14:editId="5F963A35">
             <wp:extent cx="6119495" cy="2924175"/>
             <wp:effectExtent l="0" t="0" r="0" b="9525"/>
             <wp:docPr id="11" name="图片 11" descr="https://pic1.zhimg.com/50/v2-a8b59de94ebdb3f5cb12995162c8f798_720w.jpg?source=1940ef5c"/>
@@ -4755,7 +4331,7 @@
                     </pic:cNvPicPr>
                   </pic:nvPicPr>
                   <pic:blipFill>
-                    <a:blip r:embed="rId30">
+                    <a:blip r:embed="rId27">
                       <a:extLst>
                         <a:ext uri="{28A0092B-C50C-407E-A947-70E740481C1C}">
                           <a14:useLocalDpi xmlns:a14="http://schemas.microsoft.com/office/drawing/2010/main" val="0"/>
@@ -4809,7 +4385,7 @@
         <mc:AlternateContent>
           <mc:Choice Requires="wps">
             <w:drawing>
-              <wp:inline distT="0" distB="0" distL="0" distR="0">
+              <wp:inline distT="0" distB="0" distL="0" distR="0" wp14:anchorId="2143DD3F" wp14:editId="438B7322">
                 <wp:extent cx="6119495" cy="2924175"/>
                 <wp:effectExtent l="0" t="0" r="0" b="0"/>
                 <wp:docPr id="10" name="矩形 10" descr="https://pic1.zhimg.com/80/v2-a8b59de94ebdb3f5cb12995162c8f798_720w.webp?source=1940ef5c"/>
@@ -4865,7 +4441,7 @@
           </mc:Choice>
           <mc:Fallback>
             <w:pict>
-              <v:rect id="矩形 10" o:spid="_x0000_s1026" alt="说明: https://pic1.zhimg.com/80/v2-a8b59de94ebdb3f5cb12995162c8f798_720w.webp?source=1940ef5c" style="width:481.85pt;height:230.25pt;visibility:visible;mso-wrap-style:square;mso-left-percent:-10001;mso-top-percent:-10001;mso-position-horizontal:absolute;mso-position-horizontal-relative:char;mso-position-vertical:absolute;mso-position-vertical-relative:line;mso-left-percent:-10001;mso-top-percent:-10001;v-text-anchor:top" o:gfxdata="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" filled="f" stroked="f">
+              <v:rect w14:anchorId="6BF08AC2" id="矩形 10" o:spid="_x0000_s1026" alt="https://pic1.zhimg.com/80/v2-a8b59de94ebdb3f5cb12995162c8f798_720w.webp?source=1940ef5c" style="width:481.85pt;height:230.25pt;visibility:visible;mso-wrap-style:square;mso-left-percent:-10001;mso-top-percent:-10001;mso-position-horizontal:absolute;mso-position-horizontal-relative:char;mso-position-vertical:absolute;mso-position-vertical-relative:line;mso-left-percent:-10001;mso-top-percent:-10001;v-text-anchor:top" o:gfxdata="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" filled="f" stroked="f">
                 <o:lock v:ext="edit" aspectratio="t"/>
                 <w10:anchorlock/>
               </v:rect>
@@ -4979,6 +4555,14 @@
           <w:sz w:val="24"/>
           <w:szCs w:val="24"/>
         </w:rPr>
+      </w:r>
+      <w:r>
+        <w:rPr>
+          <w:rFonts w:ascii="宋体" w:eastAsia="宋体" w:hAnsi="宋体" w:cs="宋体"/>
+          <w:kern w:val="0"/>
+          <w:sz w:val="24"/>
+          <w:szCs w:val="24"/>
+        </w:rPr>
         <w:fldChar w:fldCharType="separate"/>
       </w:r>
     </w:p>
@@ -5003,11 +4587,11 @@
           <w:szCs w:val="24"/>
         </w:rPr>
         <w:drawing>
-          <wp:inline distT="0" distB="0" distL="0" distR="0">
+          <wp:inline distT="0" distB="0" distL="0" distR="0" wp14:anchorId="57CCB07F" wp14:editId="629BED79">
             <wp:extent cx="6863080" cy="6863080"/>
             <wp:effectExtent l="0" t="0" r="0" b="0"/>
             <wp:docPr id="9" name="图片 9" descr="https://pic1.zhimg.com/v2-91b489d310fc598ff7bd670ee28d2bb2_720w.jpg?source=b555e01d">
-              <a:hlinkClick xmlns:a="http://schemas.openxmlformats.org/drawingml/2006/main" r:id="rId31" tgtFrame="&quot;_blank&quot;"/>
+              <a:hlinkClick xmlns:a="http://schemas.openxmlformats.org/drawingml/2006/main" r:id="rId28" tgtFrame="&quot;_blank&quot;"/>
             </wp:docPr>
             <wp:cNvGraphicFramePr>
               <a:graphicFrameLocks xmlns:a="http://schemas.openxmlformats.org/drawingml/2006/main" noChangeAspect="1"/>
@@ -5017,14 +4601,14 @@
                 <pic:pic xmlns:pic="http://schemas.openxmlformats.org/drawingml/2006/picture">
                   <pic:nvPicPr>
                     <pic:cNvPr id="0" name="Picture 25" descr="https://pic1.zhimg.com/v2-91b489d310fc598ff7bd670ee28d2bb2_720w.jpg?source=b555e01d">
-                      <a:hlinkClick r:id="rId31" tgtFrame="&quot;_blank&quot;"/>
+                      <a:hlinkClick r:id="rId28" tgtFrame="&quot;_blank&quot;"/>
                     </pic:cNvPr>
                     <pic:cNvPicPr>
                       <a:picLocks noChangeAspect="1" noChangeArrowheads="1"/>
                     </pic:cNvPicPr>
                   </pic:nvPicPr>
                   <pic:blipFill>
-                    <a:blip r:embed="rId9">
+                    <a:blip r:embed="rId29">
                       <a:extLst>
                         <a:ext uri="{28A0092B-C50C-407E-A947-70E740481C1C}">
                           <a14:useLocalDpi xmlns:a14="http://schemas.microsoft.com/office/drawing/2010/main" val="0"/>
@@ -5229,7 +4813,7 @@
           <w:szCs w:val="24"/>
         </w:rPr>
         <w:drawing>
-          <wp:inline distT="0" distB="0" distL="0" distR="0">
+          <wp:inline distT="0" distB="0" distL="0" distR="0" wp14:anchorId="12F22608" wp14:editId="6EA9CA09">
             <wp:extent cx="5466080" cy="5466080"/>
             <wp:effectExtent l="0" t="0" r="1270" b="1270"/>
             <wp:docPr id="8" name="图片 8" descr="https://pic1.zhimg.com/50/v2-735b48719a07b16383cf989e56f8f47f_720w.jpg?source=1940ef5c"/>
@@ -5246,7 +4830,7 @@
                     </pic:cNvPicPr>
                   </pic:nvPicPr>
                   <pic:blipFill>
-                    <a:blip r:embed="rId32">
+                    <a:blip r:embed="rId30">
                       <a:extLst>
                         <a:ext uri="{28A0092B-C50C-407E-A947-70E740481C1C}">
                           <a14:useLocalDpi xmlns:a14="http://schemas.microsoft.com/office/drawing/2010/main" val="0"/>
@@ -5301,7 +4885,7 @@
         <mc:AlternateContent>
           <mc:Choice Requires="wps">
             <w:drawing>
-              <wp:inline distT="0" distB="0" distL="0" distR="0">
+              <wp:inline distT="0" distB="0" distL="0" distR="0" wp14:anchorId="02B89FE7" wp14:editId="7FDB124B">
                 <wp:extent cx="5466080" cy="5466080"/>
                 <wp:effectExtent l="0" t="0" r="0" b="0"/>
                 <wp:docPr id="7" name="矩形 7" descr="https://pic1.zhimg.com/80/v2-735b48719a07b16383cf989e56f8f47f_720w.webp?source=1940ef5c"/>
@@ -5357,7 +4941,7 @@
           </mc:Choice>
           <mc:Fallback>
             <w:pict>
-              <v:rect id="矩形 7" o:spid="_x0000_s1026" alt="说明: https://pic1.zhimg.com/80/v2-735b48719a07b16383cf989e56f8f47f_720w.webp?source=1940ef5c" style="width:430.4pt;height:430.4pt;visibility:visible;mso-wrap-style:square;mso-left-percent:-10001;mso-top-percent:-10001;mso-position-horizontal:absolute;mso-position-horizontal-relative:char;mso-position-vertical:absolute;mso-position-vertical-relative:line;mso-left-percent:-10001;mso-top-percent:-10001;v-text-anchor:top" o:gfxdata="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" filled="f" stroked="f">
+              <v:rect w14:anchorId="3DF6A014" id="矩形 7" o:spid="_x0000_s1026" alt="https://pic1.zhimg.com/80/v2-735b48719a07b16383cf989e56f8f47f_720w.webp?source=1940ef5c" style="width:430.4pt;height:430.4pt;visibility:visible;mso-wrap-style:square;mso-left-percent:-10001;mso-top-percent:-10001;mso-position-horizontal:absolute;mso-position-horizontal-relative:char;mso-position-vertical:absolute;mso-position-vertical-relative:line;mso-left-percent:-10001;mso-top-percent:-10001;v-text-anchor:top" o:gfxdata="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" filled="f" stroked="f">
                 <o:lock v:ext="edit" aspectratio="t"/>
                 <w10:anchorlock/>
               </v:rect>
@@ -5377,7 +4961,7 @@
           <w:szCs w:val="24"/>
         </w:rPr>
       </w:pPr>
-      <w:hyperlink r:id="rId33" w:tgtFrame="_blank" w:history="1">
+      <w:hyperlink r:id="rId31" w:tgtFrame="_blank" w:history="1">
         <w:r>
           <w:rPr>
             <w:rFonts w:ascii="宋体" w:eastAsia="宋体" w:hAnsi="宋体" w:cs="宋体"/>
@@ -5592,11 +5176,11 @@
           <w:szCs w:val="24"/>
         </w:rPr>
         <w:drawing>
-          <wp:inline distT="0" distB="0" distL="0" distR="0">
+          <wp:inline distT="0" distB="0" distL="0" distR="0" wp14:anchorId="1259BBFD" wp14:editId="178DA351">
             <wp:extent cx="954405" cy="954405"/>
             <wp:effectExtent l="0" t="0" r="0" b="0"/>
             <wp:docPr id="6" name="图片 6" descr="无灿">
-              <a:hlinkClick xmlns:a="http://schemas.openxmlformats.org/drawingml/2006/main" r:id="rId34" tgtFrame="&quot;_blank&quot;"/>
+              <a:hlinkClick xmlns:a="http://schemas.openxmlformats.org/drawingml/2006/main" r:id="rId32" tgtFrame="&quot;_blank&quot;"/>
             </wp:docPr>
             <wp:cNvGraphicFramePr>
               <a:graphicFrameLocks xmlns:a="http://schemas.openxmlformats.org/drawingml/2006/main" noChangeAspect="1"/>
@@ -5606,14 +5190,14 @@
                 <pic:pic xmlns:pic="http://schemas.openxmlformats.org/drawingml/2006/picture">
                   <pic:nvPicPr>
                     <pic:cNvPr id="0" name="Picture 28" descr="无灿">
-                      <a:hlinkClick r:id="rId34" tgtFrame="&quot;_blank&quot;"/>
+                      <a:hlinkClick r:id="rId32" tgtFrame="&quot;_blank&quot;"/>
                     </pic:cNvPr>
                     <pic:cNvPicPr>
                       <a:picLocks noChangeAspect="1" noChangeArrowheads="1"/>
                     </pic:cNvPicPr>
                   </pic:nvPicPr>
                   <pic:blipFill>
-                    <a:blip r:embed="rId35">
+                    <a:blip r:embed="rId33">
                       <a:extLst>
                         <a:ext uri="{28A0092B-C50C-407E-A947-70E740481C1C}">
                           <a14:useLocalDpi xmlns:a14="http://schemas.microsoft.com/office/drawing/2010/main" val="0"/>
@@ -5656,7 +5240,7 @@
           <w:szCs w:val="24"/>
         </w:rPr>
       </w:pPr>
-      <w:hyperlink r:id="rId36" w:tgtFrame="_blank" w:history="1">
+      <w:hyperlink r:id="rId34" w:tgtFrame="_blank" w:history="1">
         <w:r>
           <w:rPr>
             <w:rFonts w:ascii="宋体" w:eastAsia="宋体" w:hAnsi="宋体" w:cs="宋体"/>
@@ -6417,7 +6001,7 @@
         </w:rPr>
         <w:lastRenderedPageBreak/>
         <w:drawing>
-          <wp:inline distT="0" distB="0" distL="0" distR="0">
+          <wp:inline distT="0" distB="0" distL="0" distR="0" wp14:anchorId="2FBF1C10" wp14:editId="51A47025">
             <wp:extent cx="6099175" cy="7405370"/>
             <wp:effectExtent l="0" t="0" r="0" b="5080"/>
             <wp:docPr id="5" name="图片 5" descr="https://picx.zhimg.com/50/v2-238a5500c0dfac4deed851d2bd80e32b_720w.jpg?source=1940ef5c"/>
@@ -6434,7 +6018,7 @@
                     </pic:cNvPicPr>
                   </pic:nvPicPr>
                   <pic:blipFill>
-                    <a:blip r:embed="rId37">
+                    <a:blip r:embed="rId35">
                       <a:extLst>
                         <a:ext uri="{28A0092B-C50C-407E-A947-70E740481C1C}">
                           <a14:useLocalDpi xmlns:a14="http://schemas.microsoft.com/office/drawing/2010/main" val="0"/>
@@ -6489,7 +6073,7 @@
         <mc:AlternateContent>
           <mc:Choice Requires="wps">
             <w:drawing>
-              <wp:inline distT="0" distB="0" distL="0" distR="0">
+              <wp:inline distT="0" distB="0" distL="0" distR="0" wp14:anchorId="2C6F2F95" wp14:editId="40812F6F">
                 <wp:extent cx="6099175" cy="6099175"/>
                 <wp:effectExtent l="0" t="0" r="0" b="0"/>
                 <wp:docPr id="4" name="矩形 4" descr="data:image/svg+xml;utf8,%3csvg%20xmlns='http://www.w3.org/2000/svg'%20width='640'%20height='777'%3e%3c/svg%3e"/>
@@ -6545,7 +6129,7 @@
           </mc:Choice>
           <mc:Fallback>
             <w:pict>
-              <v:rect id="矩形 4" o:spid="_x0000_s1026" alt="说明: data:image/svg+xml;utf8,%3csvg%20xmlns='http://www.w3.org/2000/svg'%20width='640'%20height='777'%3e%3c/svg%3e" style="width:480.25pt;height:480.25pt;visibility:visible;mso-wrap-style:square;mso-left-percent:-10001;mso-top-percent:-10001;mso-position-horizontal:absolute;mso-position-horizontal-relative:char;mso-position-vertical:absolute;mso-position-vertical-relative:line;mso-left-percent:-10001;mso-top-percent:-10001;v-text-anchor:top" o:gfxdata="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" filled="f" stroked="f">
+              <v:rect w14:anchorId="6DBA8D43" id="矩形 4" o:spid="_x0000_s1026" alt="data:image/svg+xml;utf8,%3csvg%20xmlns='http://www.w3.org/2000/svg'%20width='640'%20height='777'%3e%3c/svg%3e" style="width:480.25pt;height:480.25pt;visibility:visible;mso-wrap-style:square;mso-left-percent:-10001;mso-top-percent:-10001;mso-position-horizontal:absolute;mso-position-horizontal-relative:char;mso-position-vertical:absolute;mso-position-vertical-relative:line;mso-left-percent:-10001;mso-top-percent:-10001;v-text-anchor:top" o:gfxdata="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" filled="f" stroked="f">
                 <o:lock v:ext="edit" aspectratio="t"/>
                 <w10:anchorlock/>
               </v:rect>
@@ -6588,7 +6172,7 @@
           <w:szCs w:val="24"/>
         </w:rPr>
       </w:pPr>
-      <w:hyperlink r:id="rId38" w:history="1">
+      <w:hyperlink r:id="rId36" w:history="1">
         <w:r>
           <w:rPr>
             <w:rFonts w:ascii="宋体" w:eastAsia="宋体" w:hAnsi="宋体" w:cs="宋体"/>
@@ -6614,7 +6198,7 @@
           <w:szCs w:val="24"/>
         </w:rPr>
       </w:pPr>
-      <w:hyperlink r:id="rId39" w:history="1">
+      <w:hyperlink r:id="rId37" w:history="1">
         <w:r>
           <w:rPr>
             <w:rFonts w:ascii="宋体" w:eastAsia="宋体" w:hAnsi="宋体" w:cs="宋体"/>
@@ -6640,7 +6224,7 @@
           <w:szCs w:val="24"/>
         </w:rPr>
       </w:pPr>
-      <w:hyperlink r:id="rId40" w:history="1">
+      <w:hyperlink r:id="rId38" w:history="1">
         <w:r>
           <w:rPr>
             <w:rFonts w:ascii="宋体" w:eastAsia="宋体" w:hAnsi="宋体" w:cs="宋体"/>
@@ -6666,7 +6250,7 @@
           <w:szCs w:val="24"/>
         </w:rPr>
       </w:pPr>
-      <w:hyperlink r:id="rId41" w:history="1">
+      <w:hyperlink r:id="rId39" w:history="1">
         <w:r>
           <w:rPr>
             <w:rFonts w:ascii="宋体" w:eastAsia="宋体" w:hAnsi="宋体" w:cs="宋体"/>
@@ -6692,7 +6276,7 @@
           <w:szCs w:val="24"/>
         </w:rPr>
       </w:pPr>
-      <w:hyperlink r:id="rId42" w:history="1">
+      <w:hyperlink r:id="rId40" w:history="1">
         <w:r>
           <w:rPr>
             <w:rFonts w:ascii="宋体" w:eastAsia="宋体" w:hAnsi="宋体" w:cs="宋体"/>
@@ -6718,7 +6302,7 @@
           <w:szCs w:val="24"/>
         </w:rPr>
       </w:pPr>
-      <w:hyperlink r:id="rId43" w:history="1">
+      <w:hyperlink r:id="rId41" w:history="1">
         <w:r>
           <w:rPr>
             <w:rFonts w:ascii="宋体" w:eastAsia="宋体" w:hAnsi="宋体" w:cs="宋体"/>
@@ -6909,11 +6493,11 @@
           <w:szCs w:val="24"/>
         </w:rPr>
         <w:drawing>
-          <wp:inline distT="0" distB="0" distL="0" distR="0">
+          <wp:inline distT="0" distB="0" distL="0" distR="0" wp14:anchorId="37059A07" wp14:editId="6CF2DD2D">
             <wp:extent cx="954405" cy="954405"/>
             <wp:effectExtent l="0" t="0" r="0" b="0"/>
             <wp:docPr id="3" name="图片 3" descr="hwz alex">
-              <a:hlinkClick xmlns:a="http://schemas.openxmlformats.org/drawingml/2006/main" r:id="rId44" tgtFrame="&quot;_blank&quot;"/>
+              <a:hlinkClick xmlns:a="http://schemas.openxmlformats.org/drawingml/2006/main" r:id="rId42" tgtFrame="&quot;_blank&quot;"/>
             </wp:docPr>
             <wp:cNvGraphicFramePr>
               <a:graphicFrameLocks xmlns:a="http://schemas.openxmlformats.org/drawingml/2006/main" noChangeAspect="1"/>
@@ -6923,14 +6507,14 @@
                 <pic:pic xmlns:pic="http://schemas.openxmlformats.org/drawingml/2006/picture">
                   <pic:nvPicPr>
                     <pic:cNvPr id="0" name="Picture 31" descr="hwz alex">
-                      <a:hlinkClick r:id="rId44" tgtFrame="&quot;_blank&quot;"/>
+                      <a:hlinkClick r:id="rId42" tgtFrame="&quot;_blank&quot;"/>
                     </pic:cNvPr>
                     <pic:cNvPicPr>
                       <a:picLocks noChangeAspect="1" noChangeArrowheads="1"/>
                     </pic:cNvPicPr>
                   </pic:nvPicPr>
                   <pic:blipFill>
-                    <a:blip r:embed="rId45">
+                    <a:blip r:embed="rId43">
                       <a:extLst>
                         <a:ext uri="{28A0092B-C50C-407E-A947-70E740481C1C}">
                           <a14:useLocalDpi xmlns:a14="http://schemas.microsoft.com/office/drawing/2010/main" val="0"/>
@@ -6973,7 +6557,7 @@
           <w:szCs w:val="24"/>
         </w:rPr>
       </w:pPr>
-      <w:hyperlink r:id="rId46" w:tgtFrame="_blank" w:history="1">
+      <w:hyperlink r:id="rId44" w:tgtFrame="_blank" w:history="1">
         <w:r>
           <w:rPr>
             <w:rFonts w:ascii="宋体" w:eastAsia="宋体" w:hAnsi="宋体" w:cs="宋体"/>
@@ -7512,7 +7096,7 @@
         <w:br/>
         <w:t xml:space="preserve">第十讲 </w:t>
       </w:r>
-      <w:hyperlink r:id="rId47" w:tgtFrame="_blank" w:history="1">
+      <w:hyperlink r:id="rId45" w:tgtFrame="_blank" w:history="1">
         <w:r>
           <w:rPr>
             <w:rFonts w:ascii="宋体" w:eastAsia="宋体" w:hAnsi="宋体" w:cs="宋体"/>
@@ -7535,7 +7119,7 @@
         <w:br/>
         <w:t>第十一讲 ing分词之一——</w:t>
       </w:r>
-      <w:hyperlink r:id="rId48" w:tgtFrame="_blank" w:history="1">
+      <w:hyperlink r:id="rId46" w:tgtFrame="_blank" w:history="1">
         <w:r>
           <w:rPr>
             <w:rFonts w:ascii="宋体" w:eastAsia="宋体" w:hAnsi="宋体" w:cs="宋体"/>
@@ -7578,7 +7162,7 @@
         <w:br/>
         <w:t xml:space="preserve">第十四讲 </w:t>
       </w:r>
-      <w:hyperlink r:id="rId49" w:tgtFrame="_blank" w:history="1">
+      <w:hyperlink r:id="rId47" w:tgtFrame="_blank" w:history="1">
         <w:r>
           <w:rPr>
             <w:rFonts w:ascii="宋体" w:eastAsia="宋体" w:hAnsi="宋体" w:cs="宋体"/>
@@ -7611,7 +7195,7 @@
         <w:br/>
         <w:t xml:space="preserve">第十六讲 </w:t>
       </w:r>
-      <w:hyperlink r:id="rId50" w:tgtFrame="_blank" w:history="1">
+      <w:hyperlink r:id="rId48" w:tgtFrame="_blank" w:history="1">
         <w:r>
           <w:rPr>
             <w:rFonts w:ascii="宋体" w:eastAsia="宋体" w:hAnsi="宋体" w:cs="宋体"/>
@@ -7644,7 +7228,7 @@
         <w:br/>
         <w:t xml:space="preserve">第十八讲 </w:t>
       </w:r>
-      <w:hyperlink r:id="rId51" w:tgtFrame="_blank" w:history="1">
+      <w:hyperlink r:id="rId49" w:tgtFrame="_blank" w:history="1">
         <w:r>
           <w:rPr>
             <w:rFonts w:ascii="宋体" w:eastAsia="宋体" w:hAnsi="宋体" w:cs="宋体"/>
@@ -9142,7 +8726,7 @@
         </w:rPr>
         <w:t>说的就是小语法了，你必须用at，是look这个动词要求的，跟句子里面的的主谓宾没关系，跟</w:t>
       </w:r>
-      <w:hyperlink r:id="rId52" w:tgtFrame="_blank" w:history="1">
+      <w:hyperlink r:id="rId50" w:tgtFrame="_blank" w:history="1">
         <w:r>
           <w:rPr>
             <w:rFonts w:ascii="宋体" w:eastAsia="宋体" w:hAnsi="宋体" w:cs="宋体"/>
@@ -9421,7 +9005,7 @@
         </w:rPr>
         <w:lastRenderedPageBreak/>
         <w:drawing>
-          <wp:inline distT="0" distB="0" distL="0" distR="0">
+          <wp:inline distT="0" distB="0" distL="0" distR="0" wp14:anchorId="3C1BF0FF" wp14:editId="16F944F9">
             <wp:extent cx="36576000" cy="20579080"/>
             <wp:effectExtent l="0" t="0" r="0" b="0"/>
             <wp:docPr id="2" name="图片 2" descr="https://picx.zhimg.com/50/fbea3266d729b25b92cef711cf7214cd_720w.jpg?source=1940ef5c"/>
@@ -9438,7 +9022,7 @@
                     </pic:cNvPicPr>
                   </pic:nvPicPr>
                   <pic:blipFill>
-                    <a:blip r:embed="rId53">
+                    <a:blip r:embed="rId51">
                       <a:extLst>
                         <a:ext uri="{28A0092B-C50C-407E-A947-70E740481C1C}">
                           <a14:useLocalDpi xmlns:a14="http://schemas.microsoft.com/office/drawing/2010/main" val="0"/>
@@ -9493,7 +9077,7 @@
         <mc:AlternateContent>
           <mc:Choice Requires="wps">
             <w:drawing>
-              <wp:inline distT="0" distB="0" distL="0" distR="0">
+              <wp:inline distT="0" distB="0" distL="0" distR="0" wp14:anchorId="73D7D23B" wp14:editId="39A9101A">
                 <wp:extent cx="36576000" cy="20579080"/>
                 <wp:effectExtent l="0" t="0" r="0" b="0"/>
                 <wp:docPr id="1" name="矩形 1" descr="https://picx.zhimg.com/80/fbea3266d729b25b92cef711cf7214cd_720w.webp?source=1940ef5c"/>
@@ -9549,7 +9133,7 @@
           </mc:Choice>
           <mc:Fallback>
             <w:pict>
-              <v:rect id="矩形 1" o:spid="_x0000_s1026" alt="说明: https://picx.zhimg.com/80/fbea3266d729b25b92cef711cf7214cd_720w.webp?source=1940ef5c" style="width:40in;height:1620.4pt;visibility:visible;mso-wrap-style:square;mso-left-percent:-10001;mso-top-percent:-10001;mso-position-horizontal:absolute;mso-position-horizontal-relative:char;mso-position-vertical:absolute;mso-position-vertical-relative:line;mso-left-percent:-10001;mso-top-percent:-10001;v-text-anchor:top" o:gfxdata="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" filled="f" stroked="f">
+              <v:rect w14:anchorId="1D7B6B3E" id="矩形 1" o:spid="_x0000_s1026" alt="https://picx.zhimg.com/80/fbea3266d729b25b92cef711cf7214cd_720w.webp?source=1940ef5c" style="width:40in;height:1620.4pt;visibility:visible;mso-wrap-style:square;mso-left-percent:-10001;mso-top-percent:-10001;mso-position-horizontal:absolute;mso-position-horizontal-relative:char;mso-position-vertical:absolute;mso-position-vertical-relative:line;mso-left-percent:-10001;mso-top-percent:-10001;v-text-anchor:top" o:gfxdata="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" filled="f" stroked="f">
                 <o:lock v:ext="edit" aspectratio="t"/>
                 <w10:anchorlock/>
               </v:rect>
@@ -9752,7 +9336,7 @@
         </w:rPr>
         <w:t>第一本：上图右边屏幕的《</w:t>
       </w:r>
-      <w:hyperlink r:id="rId54" w:tgtFrame="_blank" w:history="1">
+      <w:hyperlink r:id="rId52" w:tgtFrame="_blank" w:history="1">
         <w:r>
           <w:rPr>
             <w:rFonts w:ascii="宋体" w:eastAsia="宋体" w:hAnsi="宋体" w:cs="宋体"/>
@@ -9816,7 +9400,7 @@
         </w:rPr>
         <w:t>，这套书是我看过的最好的语法书，干脆利落，观点新颖，传统创新皆有。比《</w:t>
       </w:r>
-      <w:hyperlink r:id="rId55" w:tgtFrame="_blank" w:history="1">
+      <w:hyperlink r:id="rId53" w:tgtFrame="_blank" w:history="1">
         <w:r>
           <w:rPr>
             <w:rFonts w:ascii="宋体" w:eastAsia="宋体" w:hAnsi="宋体" w:cs="宋体"/>
@@ -9838,7 +9422,7 @@
         </w:rPr>
         <w:t>》更适合大多数人。对于大多数非英专的人来说，我不太推荐那些过分强调理解，观点很新颖的语法书，比如我就认为《</w:t>
       </w:r>
-      <w:hyperlink r:id="rId56" w:tgtFrame="_blank" w:history="1">
+      <w:hyperlink r:id="rId54" w:tgtFrame="_blank" w:history="1">
         <w:r>
           <w:rPr>
             <w:rFonts w:ascii="宋体" w:eastAsia="宋体" w:hAnsi="宋体" w:cs="宋体"/>
@@ -9860,7 +9444,7 @@
         </w:rPr>
         <w:t>》就比《语法俱乐部》要具有实用性。我知道学会左右互搏你的攻击力会几何倍数上升，但是前提是你得会</w:t>
       </w:r>
-      <w:hyperlink r:id="rId57" w:tgtFrame="_blank" w:history="1">
+      <w:hyperlink r:id="rId55" w:tgtFrame="_blank" w:history="1">
         <w:r>
           <w:rPr>
             <w:rFonts w:ascii="宋体" w:eastAsia="宋体" w:hAnsi="宋体" w:cs="宋体"/>
@@ -10078,7 +9662,7 @@
           <w:szCs w:val="24"/>
         </w:rPr>
       </w:pPr>
-      <w:hyperlink r:id="rId58" w:tgtFrame="_blank" w:history="1">
+      <w:hyperlink r:id="rId56" w:tgtFrame="_blank" w:history="1">
         <w:r>
           <w:rPr>
             <w:rFonts w:ascii="宋体" w:eastAsia="宋体" w:hAnsi="宋体" w:cs="宋体"/>
@@ -10519,7 +10103,7 @@
           <w:szCs w:val="24"/>
         </w:rPr>
       </w:pPr>
-      <w:hyperlink r:id="rId59" w:tgtFrame="_blank" w:history="1">
+      <w:hyperlink r:id="rId57" w:tgtFrame="_blank" w:history="1">
         <w:r>
           <w:rPr>
             <w:rFonts w:ascii="宋体" w:eastAsia="宋体" w:hAnsi="宋体" w:cs="宋体"/>
@@ -10569,7 +10153,7 @@
           <w:szCs w:val="24"/>
         </w:rPr>
       </w:pPr>
-      <w:hyperlink r:id="rId60" w:tgtFrame="_blank" w:history="1">
+      <w:hyperlink r:id="rId58" w:tgtFrame="_blank" w:history="1">
         <w:r>
           <w:rPr>
             <w:rFonts w:ascii="宋体" w:eastAsia="宋体" w:hAnsi="宋体" w:cs="宋体"/>
@@ -10748,7 +10332,7 @@
         </w:rPr>
         <w:t>《语法俱乐部》右键迅雷下载</w:t>
       </w:r>
-      <w:hyperlink r:id="rId61" w:tgtFrame="_blank" w:history="1">
+      <w:hyperlink r:id="rId59" w:tgtFrame="_blank" w:history="1">
         <w:r>
           <w:rPr>
             <w:rFonts w:ascii="宋体" w:eastAsia="宋体" w:hAnsi="宋体" w:cs="宋体"/>
@@ -11182,9 +10766,47 @@
 </w:document>
 </file>
 
+<file path=word/endnotes.xml><?xml version="1.0" encoding="utf-8"?>
+<w:endnotes xmlns:wpc="http://schemas.microsoft.com/office/word/2010/wordprocessingCanvas" xmlns:cx="http://schemas.microsoft.com/office/drawing/2014/chartex" xmlns:cx1="http://schemas.microsoft.com/office/drawing/2015/9/8/chartex" xmlns:cx2="http://schemas.microsoft.com/office/drawing/2015/10/21/chartex" xmlns:cx3="http://schemas.microsoft.com/office/drawing/2016/5/9/chartex" xmlns:cx4="http://schemas.microsoft.com/office/drawing/2016/5/10/chartex" xmlns:cx5="http://schemas.microsoft.com/office/drawing/2016/5/11/chartex" xmlns:cx6="http://schemas.microsoft.com/office/drawing/2016/5/12/chartex" xmlns:cx7="http://schemas.microsoft.com/office/drawing/2016/5/13/chartex" xmlns:cx8="http://schemas.microsoft.com/office/drawing/2016/5/14/chartex" xmlns:mc="http://schemas.openxmlformats.org/markup-compatibility/2006" xmlns:aink="http://schemas.microsoft.com/office/drawing/2016/ink" xmlns:am3d="http://schemas.microsoft.com/office/drawing/2017/model3d" xmlns:o="urn:schemas-microsoft-com:office:office" xmlns:oel="http://schemas.microsoft.com/office/2019/extlst" xmlns:r="http://schemas.openxmlformats.org/officeDocument/2006/relationships" xmlns:m="http://schemas.openxmlformats.org/officeDocument/2006/math" xmlns:v="urn:schemas-microsoft-com:vml" xmlns:wp14="http://schemas.microsoft.com/office/word/2010/wordprocessingDrawing" xmlns:wp="http://schemas.openxmlformats.org/drawingml/2006/wordprocessingDrawing" xmlns:w10="urn:schemas-microsoft-com:office:word" xmlns:w="http://schemas.openxmlformats.org/wordprocessingml/2006/main" xmlns:w14="http://schemas.microsoft.com/office/word/2010/wordml" xmlns:w15="http://schemas.microsoft.com/office/word/2012/wordml" xmlns:w16cex="http://schemas.microsoft.com/office/word/2018/wordml/cex" xmlns:w16cid="http://schemas.microsoft.com/office/word/2016/wordml/cid" xmlns:w16="http://schemas.microsoft.com/office/word/2018/wordml" xmlns:w16sdtdh="http://schemas.microsoft.com/office/word/2020/wordml/sdtdatahash" xmlns:w16se="http://schemas.microsoft.com/office/word/2015/wordml/symex" xmlns:wpg="http://schemas.microsoft.com/office/word/2010/wordprocessingGroup" xmlns:wpi="http://schemas.microsoft.com/office/word/2010/wordprocessingInk" xmlns:wne="http://schemas.microsoft.com/office/word/2006/wordml" xmlns:wps="http://schemas.microsoft.com/office/word/2010/wordprocessingShape" mc:Ignorable="w14 w15 w16se w16cid w16 w16cex w16sdtdh wp14">
+  <w:endnote w:type="separator" w:id="-1">
+    <w:p>
+      <w:r>
+        <w:separator/>
+      </w:r>
+    </w:p>
+  </w:endnote>
+  <w:endnote w:type="continuationSeparator" w:id="0">
+    <w:p>
+      <w:r>
+        <w:continuationSeparator/>
+      </w:r>
+    </w:p>
+  </w:endnote>
+</w:endnotes>
+</file>
+
+<file path=word/footnotes.xml><?xml version="1.0" encoding="utf-8"?>
+<w:footnotes xmlns:wpc="http://schemas.microsoft.com/office/word/2010/wordprocessingCanvas" xmlns:cx="http://schemas.microsoft.com/office/drawing/2014/chartex" xmlns:cx1="http://schemas.microsoft.com/office/drawing/2015/9/8/chartex" xmlns:cx2="http://schemas.microsoft.com/office/drawing/2015/10/21/chartex" xmlns:cx3="http://schemas.microsoft.com/office/drawing/2016/5/9/chartex" xmlns:cx4="http://schemas.microsoft.com/office/drawing/2016/5/10/chartex" xmlns:cx5="http://schemas.microsoft.com/office/drawing/2016/5/11/chartex" xmlns:cx6="http://schemas.microsoft.com/office/drawing/2016/5/12/chartex" xmlns:cx7="http://schemas.microsoft.com/office/drawing/2016/5/13/chartex" xmlns:cx8="http://schemas.microsoft.com/office/drawing/2016/5/14/chartex" xmlns:mc="http://schemas.openxmlformats.org/markup-compatibility/2006" xmlns:aink="http://schemas.microsoft.com/office/drawing/2016/ink" xmlns:am3d="http://schemas.microsoft.com/office/drawing/2017/model3d" xmlns:o="urn:schemas-microsoft-com:office:office" xmlns:oel="http://schemas.microsoft.com/office/2019/extlst" xmlns:r="http://schemas.openxmlformats.org/officeDocument/2006/relationships" xmlns:m="http://schemas.openxmlformats.org/officeDocument/2006/math" xmlns:v="urn:schemas-microsoft-com:vml" xmlns:wp14="http://schemas.microsoft.com/office/word/2010/wordprocessingDrawing" xmlns:wp="http://schemas.openxmlformats.org/drawingml/2006/wordprocessingDrawing" xmlns:w10="urn:schemas-microsoft-com:office:word" xmlns:w="http://schemas.openxmlformats.org/wordprocessingml/2006/main" xmlns:w14="http://schemas.microsoft.com/office/word/2010/wordml" xmlns:w15="http://schemas.microsoft.com/office/word/2012/wordml" xmlns:w16cex="http://schemas.microsoft.com/office/word/2018/wordml/cex" xmlns:w16cid="http://schemas.microsoft.com/office/word/2016/wordml/cid" xmlns:w16="http://schemas.microsoft.com/office/word/2018/wordml" xmlns:w16sdtdh="http://schemas.microsoft.com/office/word/2020/wordml/sdtdatahash" xmlns:w16se="http://schemas.microsoft.com/office/word/2015/wordml/symex" xmlns:wpg="http://schemas.microsoft.com/office/word/2010/wordprocessingGroup" xmlns:wpi="http://schemas.microsoft.com/office/word/2010/wordprocessingInk" xmlns:wne="http://schemas.microsoft.com/office/word/2006/wordml" xmlns:wps="http://schemas.microsoft.com/office/word/2010/wordprocessingShape" mc:Ignorable="w14 w15 w16se w16cid w16 w16cex w16sdtdh wp14">
+  <w:footnote w:type="separator" w:id="-1">
+    <w:p>
+      <w:r>
+        <w:separator/>
+      </w:r>
+    </w:p>
+  </w:footnote>
+  <w:footnote w:type="continuationSeparator" w:id="0">
+    <w:p>
+      <w:r>
+        <w:continuationSeparator/>
+      </w:r>
+    </w:p>
+  </w:footnote>
+</w:footnotes>
+</file>
+
 <file path=word/numbering.xml><?xml version="1.0" encoding="utf-8"?>
-<w:numbering xmlns:wpc="http://schemas.microsoft.com/office/word/2010/wordprocessingCanvas" xmlns:mc="http://schemas.openxmlformats.org/markup-compatibility/2006" xmlns:o="urn:schemas-microsoft-com:office:office" xmlns:r="http://schemas.openxmlformats.org/officeDocument/2006/relationships" xmlns:m="http://schemas.openxmlformats.org/officeDocument/2006/math" xmlns:v="urn:schemas-microsoft-com:vml" xmlns:wp14="http://schemas.microsoft.com/office/word/2010/wordprocessingDrawing" xmlns:wp="http://schemas.openxmlformats.org/drawingml/2006/wordprocessingDrawing" xmlns:w10="urn:schemas-microsoft-com:office:word" xmlns:w="http://schemas.openxmlformats.org/wordprocessingml/2006/main" xmlns:w14="http://schemas.microsoft.com/office/word/2010/wordml" xmlns:wpg="http://schemas.microsoft.com/office/word/2010/wordprocessingGroup" xmlns:wpi="http://schemas.microsoft.com/office/word/2010/wordprocessingInk" xmlns:wne="http://schemas.microsoft.com/office/word/2006/wordml" xmlns:wps="http://schemas.microsoft.com/office/word/2010/wordprocessingShape" mc:Ignorable="w14 wp14">
-  <w:abstractNum w:abstractNumId="0">
+<w:numbering xmlns:wpc="http://schemas.microsoft.com/office/word/2010/wordprocessingCanvas" xmlns:cx="http://schemas.microsoft.com/office/drawing/2014/chartex" xmlns:cx1="http://schemas.microsoft.com/office/drawing/2015/9/8/chartex" xmlns:cx2="http://schemas.microsoft.com/office/drawing/2015/10/21/chartex" xmlns:cx3="http://schemas.microsoft.com/office/drawing/2016/5/9/chartex" xmlns:cx4="http://schemas.microsoft.com/office/drawing/2016/5/10/chartex" xmlns:cx5="http://schemas.microsoft.com/office/drawing/2016/5/11/chartex" xmlns:cx6="http://schemas.microsoft.com/office/drawing/2016/5/12/chartex" xmlns:cx7="http://schemas.microsoft.com/office/drawing/2016/5/13/chartex" xmlns:cx8="http://schemas.microsoft.com/office/drawing/2016/5/14/chartex" xmlns:mc="http://schemas.openxmlformats.org/markup-compatibility/2006" xmlns:aink="http://schemas.microsoft.com/office/drawing/2016/ink" xmlns:am3d="http://schemas.microsoft.com/office/drawing/2017/model3d" xmlns:o="urn:schemas-microsoft-com:office:office" xmlns:oel="http://schemas.microsoft.com/office/2019/extlst" xmlns:r="http://schemas.openxmlformats.org/officeDocument/2006/relationships" xmlns:m="http://schemas.openxmlformats.org/officeDocument/2006/math" xmlns:v="urn:schemas-microsoft-com:vml" xmlns:wp14="http://schemas.microsoft.com/office/word/2010/wordprocessingDrawing" xmlns:wp="http://schemas.openxmlformats.org/drawingml/2006/wordprocessingDrawing" xmlns:w10="urn:schemas-microsoft-com:office:word" xmlns:w="http://schemas.openxmlformats.org/wordprocessingml/2006/main" xmlns:w14="http://schemas.microsoft.com/office/word/2010/wordml" xmlns:w15="http://schemas.microsoft.com/office/word/2012/wordml" xmlns:w16cex="http://schemas.microsoft.com/office/word/2018/wordml/cex" xmlns:w16cid="http://schemas.microsoft.com/office/word/2016/wordml/cid" xmlns:w16="http://schemas.microsoft.com/office/word/2018/wordml" xmlns:w16sdtdh="http://schemas.microsoft.com/office/word/2020/wordml/sdtdatahash" xmlns:w16se="http://schemas.microsoft.com/office/word/2015/wordml/symex" xmlns:wpg="http://schemas.microsoft.com/office/word/2010/wordprocessingGroup" xmlns:wpi="http://schemas.microsoft.com/office/word/2010/wordprocessingInk" xmlns:wne="http://schemas.microsoft.com/office/word/2006/wordml" xmlns:wps="http://schemas.microsoft.com/office/word/2010/wordprocessingShape" mc:Ignorable="w14 w15 w16se w16cid w16 w16cex w16sdtdh wp14">
+  <w:abstractNum w:abstractNumId="0" w15:restartNumberingAfterBreak="0">
     <w:nsid w:val="009A3C7A"/>
     <w:multiLevelType w:val="multilevel"/>
     <w:tmpl w:val="9B3AA6BC"/>
@@ -11297,7 +10919,7 @@
       </w:pPr>
     </w:lvl>
   </w:abstractNum>
-  <w:abstractNum w:abstractNumId="1">
+  <w:abstractNum w:abstractNumId="1" w15:restartNumberingAfterBreak="0">
     <w:nsid w:val="06FC2447"/>
     <w:multiLevelType w:val="multilevel"/>
     <w:tmpl w:val="FFF04AF4"/>
@@ -11410,17 +11032,17 @@
       </w:pPr>
     </w:lvl>
   </w:abstractNum>
-  <w:num w:numId="1">
+  <w:num w:numId="1" w16cid:durableId="1049302052">
     <w:abstractNumId w:val="0"/>
   </w:num>
-  <w:num w:numId="2">
+  <w:num w:numId="2" w16cid:durableId="204218358">
     <w:abstractNumId w:val="1"/>
   </w:num>
 </w:numbering>
 </file>
 
 <file path=word/styles.xml><?xml version="1.0" encoding="utf-8"?>
-<w:styles xmlns:mc="http://schemas.openxmlformats.org/markup-compatibility/2006" xmlns:r="http://schemas.openxmlformats.org/officeDocument/2006/relationships" xmlns:w="http://schemas.openxmlformats.org/wordprocessingml/2006/main" xmlns:w14="http://schemas.microsoft.com/office/word/2010/wordml" mc:Ignorable="w14">
+<w:styles xmlns:mc="http://schemas.openxmlformats.org/markup-compatibility/2006" xmlns:r="http://schemas.openxmlformats.org/officeDocument/2006/relationships" xmlns:w="http://schemas.openxmlformats.org/wordprocessingml/2006/main" xmlns:w14="http://schemas.microsoft.com/office/word/2010/wordml" xmlns:w15="http://schemas.microsoft.com/office/word/2012/wordml" xmlns:w16cex="http://schemas.microsoft.com/office/word/2018/wordml/cex" xmlns:w16cid="http://schemas.microsoft.com/office/word/2016/wordml/cid" xmlns:w16="http://schemas.microsoft.com/office/word/2018/wordml" xmlns:w16sdtdh="http://schemas.microsoft.com/office/word/2020/wordml/sdtdatahash" xmlns:w16se="http://schemas.microsoft.com/office/word/2015/wordml/symex" mc:Ignorable="w14 w15 w16se w16cid w16 w16cex w16sdtdh">
   <w:docDefaults>
     <w:rPrDefault>
       <w:rPr>
@@ -11433,146 +11055,385 @@
     </w:rPrDefault>
     <w:pPrDefault/>
   </w:docDefaults>
-  <w:latentStyles w:defLockedState="0" w:defUIPriority="99" w:defSemiHidden="1" w:defUnhideWhenUsed="1" w:defQFormat="0" w:count="267">
-    <w:lsdException w:name="Normal" w:semiHidden="0" w:uiPriority="0" w:unhideWhenUsed="0" w:qFormat="1"/>
-    <w:lsdException w:name="heading 1" w:semiHidden="0" w:uiPriority="9" w:unhideWhenUsed="0" w:qFormat="1"/>
-    <w:lsdException w:name="heading 2" w:uiPriority="9" w:qFormat="1"/>
-    <w:lsdException w:name="heading 3" w:uiPriority="9" w:qFormat="1"/>
-    <w:lsdException w:name="heading 4" w:uiPriority="9" w:qFormat="1"/>
-    <w:lsdException w:name="heading 5" w:uiPriority="9" w:qFormat="1"/>
-    <w:lsdException w:name="heading 6" w:uiPriority="9" w:qFormat="1"/>
-    <w:lsdException w:name="heading 7" w:uiPriority="9" w:qFormat="1"/>
-    <w:lsdException w:name="heading 8" w:uiPriority="9" w:qFormat="1"/>
-    <w:lsdException w:name="heading 9" w:uiPriority="9" w:qFormat="1"/>
-    <w:lsdException w:name="toc 1" w:uiPriority="39"/>
-    <w:lsdException w:name="toc 2" w:uiPriority="39"/>
-    <w:lsdException w:name="toc 3" w:uiPriority="39"/>
-    <w:lsdException w:name="toc 4" w:uiPriority="39"/>
-    <w:lsdException w:name="toc 5" w:uiPriority="39"/>
-    <w:lsdException w:name="toc 6" w:uiPriority="39"/>
-    <w:lsdException w:name="toc 7" w:uiPriority="39"/>
-    <w:lsdException w:name="toc 8" w:uiPriority="39"/>
-    <w:lsdException w:name="toc 9" w:uiPriority="39"/>
-    <w:lsdException w:name="caption" w:uiPriority="35" w:qFormat="1"/>
-    <w:lsdException w:name="Title" w:semiHidden="0" w:uiPriority="10" w:unhideWhenUsed="0" w:qFormat="1"/>
-    <w:lsdException w:name="Default Paragraph Font" w:uiPriority="1"/>
-    <w:lsdException w:name="Subtitle" w:semiHidden="0" w:uiPriority="11" w:unhideWhenUsed="0" w:qFormat="1"/>
-    <w:lsdException w:name="Strong" w:semiHidden="0" w:uiPriority="22" w:unhideWhenUsed="0" w:qFormat="1"/>
-    <w:lsdException w:name="Emphasis" w:semiHidden="0" w:uiPriority="20" w:unhideWhenUsed="0" w:qFormat="1"/>
-    <w:lsdException w:name="Table Grid" w:semiHidden="0" w:uiPriority="59" w:unhideWhenUsed="0"/>
-    <w:lsdException w:name="Placeholder Text" w:unhideWhenUsed="0"/>
-    <w:lsdException w:name="No Spacing" w:semiHidden="0" w:uiPriority="1" w:unhideWhenUsed="0" w:qFormat="1"/>
-    <w:lsdException w:name="Light Shading" w:semiHidden="0" w:uiPriority="60" w:unhideWhenUsed="0"/>
-    <w:lsdException w:name="Light List" w:semiHidden="0" w:uiPriority="61" w:unhideWhenUsed="0"/>
-    <w:lsdException w:name="Light Grid" w:semiHidden="0" w:uiPriority="62" w:unhideWhenUsed="0"/>
-    <w:lsdException w:name="Medium Shading 1" w:semiHidden="0" w:uiPriority="63" w:unhideWhenUsed="0"/>
-    <w:lsdException w:name="Medium Shading 2" w:semiHidden="0" w:uiPriority="64" w:unhideWhenUsed="0"/>
-    <w:lsdException w:name="Medium List 1" w:semiHidden="0" w:uiPriority="65" w:unhideWhenUsed="0"/>
-    <w:lsdException w:name="Medium List 2" w:semiHidden="0" w:uiPriority="66" w:unhideWhenUsed="0"/>
-    <w:lsdException w:name="Medium Grid 1" w:semiHidden="0" w:uiPriority="67" w:unhideWhenUsed="0"/>
-    <w:lsdException w:name="Medium Grid 2" w:semiHidden="0" w:uiPriority="68" w:unhideWhenUsed="0"/>
-    <w:lsdException w:name="Medium Grid 3" w:semiHidden="0" w:uiPriority="69" w:unhideWhenUsed="0"/>
-    <w:lsdException w:name="Dark List" w:semiHidden="0" w:uiPriority="70" w:unhideWhenUsed="0"/>
-    <w:lsdException w:name="Colorful Shading" w:semiHidden="0" w:uiPriority="71" w:unhideWhenUsed="0"/>
-    <w:lsdException w:name="Colorful List" w:semiHidden="0" w:uiPriority="72" w:unhideWhenUsed="0"/>
-    <w:lsdException w:name="Colorful Grid" w:semiHidden="0" w:uiPriority="73" w:unhideWhenUsed="0"/>
-    <w:lsdException w:name="Light Shading Accent 1" w:semiHidden="0" w:uiPriority="60" w:unhideWhenUsed="0"/>
-    <w:lsdException w:name="Light List Accent 1" w:semiHidden="0" w:uiPriority="61" w:unhideWhenUsed="0"/>
-    <w:lsdException w:name="Light Grid Accent 1" w:semiHidden="0" w:uiPriority="62" w:unhideWhenUsed="0"/>
-    <w:lsdException w:name="Medium Shading 1 Accent 1" w:semiHidden="0" w:uiPriority="63" w:unhideWhenUsed="0"/>
-    <w:lsdException w:name="Medium Shading 2 Accent 1" w:semiHidden="0" w:uiPriority="64" w:unhideWhenUsed="0"/>
-    <w:lsdException w:name="Medium List 1 Accent 1" w:semiHidden="0" w:uiPriority="65" w:unhideWhenUsed="0"/>
-    <w:lsdException w:name="Revision" w:unhideWhenUsed="0"/>
-    <w:lsdException w:name="List Paragraph" w:semiHidden="0" w:uiPriority="34" w:unhideWhenUsed="0" w:qFormat="1"/>
-    <w:lsdException w:name="Quote" w:semiHidden="0" w:uiPriority="29" w:unhideWhenUsed="0" w:qFormat="1"/>
-    <w:lsdException w:name="Intense Quote" w:semiHidden="0" w:uiPriority="30" w:unhideWhenUsed="0" w:qFormat="1"/>
-    <w:lsdException w:name="Medium List 2 Accent 1" w:semiHidden="0" w:uiPriority="66" w:unhideWhenUsed="0"/>
-    <w:lsdException w:name="Medium Grid 1 Accent 1" w:semiHidden="0" w:uiPriority="67" w:unhideWhenUsed="0"/>
-    <w:lsdException w:name="Medium Grid 2 Accent 1" w:semiHidden="0" w:uiPriority="68" w:unhideWhenUsed="0"/>
-    <w:lsdException w:name="Medium Grid 3 Accent 1" w:semiHidden="0" w:uiPriority="69" w:unhideWhenUsed="0"/>
-    <w:lsdException w:name="Dark List Accent 1" w:semiHidden="0" w:uiPriority="70" w:unhideWhenUsed="0"/>
-    <w:lsdException w:name="Colorful Shading Accent 1" w:semiHidden="0" w:uiPriority="71" w:unhideWhenUsed="0"/>
-    <w:lsdException w:name="Colorful List Accent 1" w:semiHidden="0" w:uiPriority="72" w:unhideWhenUsed="0"/>
-    <w:lsdException w:name="Colorful Grid Accent 1" w:semiHidden="0" w:uiPriority="73" w:unhideWhenUsed="0"/>
-    <w:lsdException w:name="Light Shading Accent 2" w:semiHidden="0" w:uiPriority="60" w:unhideWhenUsed="0"/>
-    <w:lsdException w:name="Light List Accent 2" w:semiHidden="0" w:uiPriority="61" w:unhideWhenUsed="0"/>
-    <w:lsdException w:name="Light Grid Accent 2" w:semiHidden="0" w:uiPriority="62" w:unhideWhenUsed="0"/>
-    <w:lsdException w:name="Medium Shading 1 Accent 2" w:semiHidden="0" w:uiPriority="63" w:unhideWhenUsed="0"/>
-    <w:lsdException w:name="Medium Shading 2 Accent 2" w:semiHidden="0" w:uiPriority="64" w:unhideWhenUsed="0"/>
-    <w:lsdException w:name="Medium List 1 Accent 2" w:semiHidden="0" w:uiPriority="65" w:unhideWhenUsed="0"/>
-    <w:lsdException w:name="Medium List 2 Accent 2" w:semiHidden="0" w:uiPriority="66" w:unhideWhenUsed="0"/>
-    <w:lsdException w:name="Medium Grid 1 Accent 2" w:semiHidden="0" w:uiPriority="67" w:unhideWhenUsed="0"/>
-    <w:lsdException w:name="Medium Grid 2 Accent 2" w:semiHidden="0" w:uiPriority="68" w:unhideWhenUsed="0"/>
-    <w:lsdException w:name="Medium Grid 3 Accent 2" w:semiHidden="0" w:uiPriority="69" w:unhideWhenUsed="0"/>
-    <w:lsdException w:name="Dark List Accent 2" w:semiHidden="0" w:uiPriority="70" w:unhideWhenUsed="0"/>
-    <w:lsdException w:name="Colorful Shading Accent 2" w:semiHidden="0" w:uiPriority="71" w:unhideWhenUsed="0"/>
-    <w:lsdException w:name="Colorful List Accent 2" w:semiHidden="0" w:uiPriority="72" w:unhideWhenUsed="0"/>
-    <w:lsdException w:name="Colorful Grid Accent 2" w:semiHidden="0" w:uiPriority="73" w:unhideWhenUsed="0"/>
-    <w:lsdException w:name="Light Shading Accent 3" w:semiHidden="0" w:uiPriority="60" w:unhideWhenUsed="0"/>
-    <w:lsdException w:name="Light List Accent 3" w:semiHidden="0" w:uiPriority="61" w:unhideWhenUsed="0"/>
-    <w:lsdException w:name="Light Grid Accent 3" w:semiHidden="0" w:uiPriority="62" w:unhideWhenUsed="0"/>
-    <w:lsdException w:name="Medium Shading 1 Accent 3" w:semiHidden="0" w:uiPriority="63" w:unhideWhenUsed="0"/>
-    <w:lsdException w:name="Medium Shading 2 Accent 3" w:semiHidden="0" w:uiPriority="64" w:unhideWhenUsed="0"/>
-    <w:lsdException w:name="Medium List 1 Accent 3" w:semiHidden="0" w:uiPriority="65" w:unhideWhenUsed="0"/>
-    <w:lsdException w:name="Medium List 2 Accent 3" w:semiHidden="0" w:uiPriority="66" w:unhideWhenUsed="0"/>
-    <w:lsdException w:name="Medium Grid 1 Accent 3" w:semiHidden="0" w:uiPriority="67" w:unhideWhenUsed="0"/>
-    <w:lsdException w:name="Medium Grid 2 Accent 3" w:semiHidden="0" w:uiPriority="68" w:unhideWhenUsed="0"/>
-    <w:lsdException w:name="Medium Grid 3 Accent 3" w:semiHidden="0" w:uiPriority="69" w:unhideWhenUsed="0"/>
-    <w:lsdException w:name="Dark List Accent 3" w:semiHidden="0" w:uiPriority="70" w:unhideWhenUsed="0"/>
-    <w:lsdException w:name="Colorful Shading Accent 3" w:semiHidden="0" w:uiPriority="71" w:unhideWhenUsed="0"/>
-    <w:lsdException w:name="Colorful List Accent 3" w:semiHidden="0" w:uiPriority="72" w:unhideWhenUsed="0"/>
-    <w:lsdException w:name="Colorful Grid Accent 3" w:semiHidden="0" w:uiPriority="73" w:unhideWhenUsed="0"/>
-    <w:lsdException w:name="Light Shading Accent 4" w:semiHidden="0" w:uiPriority="60" w:unhideWhenUsed="0"/>
-    <w:lsdException w:name="Light List Accent 4" w:semiHidden="0" w:uiPriority="61" w:unhideWhenUsed="0"/>
-    <w:lsdException w:name="Light Grid Accent 4" w:semiHidden="0" w:uiPriority="62" w:unhideWhenUsed="0"/>
-    <w:lsdException w:name="Medium Shading 1 Accent 4" w:semiHidden="0" w:uiPriority="63" w:unhideWhenUsed="0"/>
-    <w:lsdException w:name="Medium Shading 2 Accent 4" w:semiHidden="0" w:uiPriority="64" w:unhideWhenUsed="0"/>
-    <w:lsdException w:name="Medium List 1 Accent 4" w:semiHidden="0" w:uiPriority="65" w:unhideWhenUsed="0"/>
-    <w:lsdException w:name="Medium List 2 Accent 4" w:semiHidden="0" w:uiPriority="66" w:unhideWhenUsed="0"/>
-    <w:lsdException w:name="Medium Grid 1 Accent 4" w:semiHidden="0" w:uiPriority="67" w:unhideWhenUsed="0"/>
-    <w:lsdException w:name="Medium Grid 2 Accent 4" w:semiHidden="0" w:uiPriority="68" w:unhideWhenUsed="0"/>
-    <w:lsdException w:name="Medium Grid 3 Accent 4" w:semiHidden="0" w:uiPriority="69" w:unhideWhenUsed="0"/>
-    <w:lsdException w:name="Dark List Accent 4" w:semiHidden="0" w:uiPriority="70" w:unhideWhenUsed="0"/>
-    <w:lsdException w:name="Colorful Shading Accent 4" w:semiHidden="0" w:uiPriority="71" w:unhideWhenUsed="0"/>
-    <w:lsdException w:name="Colorful List Accent 4" w:semiHidden="0" w:uiPriority="72" w:unhideWhenUsed="0"/>
-    <w:lsdException w:name="Colorful Grid Accent 4" w:semiHidden="0" w:uiPriority="73" w:unhideWhenUsed="0"/>
-    <w:lsdException w:name="Light Shading Accent 5" w:semiHidden="0" w:uiPriority="60" w:unhideWhenUsed="0"/>
-    <w:lsdException w:name="Light List Accent 5" w:semiHidden="0" w:uiPriority="61" w:unhideWhenUsed="0"/>
-    <w:lsdException w:name="Light Grid Accent 5" w:semiHidden="0" w:uiPriority="62" w:unhideWhenUsed="0"/>
-    <w:lsdException w:name="Medium Shading 1 Accent 5" w:semiHidden="0" w:uiPriority="63" w:unhideWhenUsed="0"/>
-    <w:lsdException w:name="Medium Shading 2 Accent 5" w:semiHidden="0" w:uiPriority="64" w:unhideWhenUsed="0"/>
-    <w:lsdException w:name="Medium List 1 Accent 5" w:semiHidden="0" w:uiPriority="65" w:unhideWhenUsed="0"/>
-    <w:lsdException w:name="Medium List 2 Accent 5" w:semiHidden="0" w:uiPriority="66" w:unhideWhenUsed="0"/>
-    <w:lsdException w:name="Medium Grid 1 Accent 5" w:semiHidden="0" w:uiPriority="67" w:unhideWhenUsed="0"/>
-    <w:lsdException w:name="Medium Grid 2 Accent 5" w:semiHidden="0" w:uiPriority="68" w:unhideWhenUsed="0"/>
-    <w:lsdException w:name="Medium Grid 3 Accent 5" w:semiHidden="0" w:uiPriority="69" w:unhideWhenUsed="0"/>
-    <w:lsdException w:name="Dark List Accent 5" w:semiHidden="0" w:uiPriority="70" w:unhideWhenUsed="0"/>
-    <w:lsdException w:name="Colorful Shading Accent 5" w:semiHidden="0" w:uiPriority="71" w:unhideWhenUsed="0"/>
-    <w:lsdException w:name="Colorful List Accent 5" w:semiHidden="0" w:uiPriority="72" w:unhideWhenUsed="0"/>
-    <w:lsdException w:name="Colorful Grid Accent 5" w:semiHidden="0" w:uiPriority="73" w:unhideWhenUsed="0"/>
-    <w:lsdException w:name="Light Shading Accent 6" w:semiHidden="0" w:uiPriority="60" w:unhideWhenUsed="0"/>
-    <w:lsdException w:name="Light List Accent 6" w:semiHidden="0" w:uiPriority="61" w:unhideWhenUsed="0"/>
-    <w:lsdException w:name="Light Grid Accent 6" w:semiHidden="0" w:uiPriority="62" w:unhideWhenUsed="0"/>
-    <w:lsdException w:name="Medium Shading 1 Accent 6" w:semiHidden="0" w:uiPriority="63" w:unhideWhenUsed="0"/>
-    <w:lsdException w:name="Medium Shading 2 Accent 6" w:semiHidden="0" w:uiPriority="64" w:unhideWhenUsed="0"/>
-    <w:lsdException w:name="Medium List 1 Accent 6" w:semiHidden="0" w:uiPriority="65" w:unhideWhenUsed="0"/>
-    <w:lsdException w:name="Medium List 2 Accent 6" w:semiHidden="0" w:uiPriority="66" w:unhideWhenUsed="0"/>
-    <w:lsdException w:name="Medium Grid 1 Accent 6" w:semiHidden="0" w:uiPriority="67" w:unhideWhenUsed="0"/>
-    <w:lsdException w:name="Medium Grid 2 Accent 6" w:semiHidden="0" w:uiPriority="68" w:unhideWhenUsed="0"/>
-    <w:lsdException w:name="Medium Grid 3 Accent 6" w:semiHidden="0" w:uiPriority="69" w:unhideWhenUsed="0"/>
-    <w:lsdException w:name="Dark List Accent 6" w:semiHidden="0" w:uiPriority="70" w:unhideWhenUsed="0"/>
-    <w:lsdException w:name="Colorful Shading Accent 6" w:semiHidden="0" w:uiPriority="71" w:unhideWhenUsed="0"/>
-    <w:lsdException w:name="Colorful List Accent 6" w:semiHidden="0" w:uiPriority="72" w:unhideWhenUsed="0"/>
-    <w:lsdException w:name="Colorful Grid Accent 6" w:semiHidden="0" w:uiPriority="73" w:unhideWhenUsed="0"/>
-    <w:lsdException w:name="Subtle Emphasis" w:semiHidden="0" w:uiPriority="19" w:unhideWhenUsed="0" w:qFormat="1"/>
-    <w:lsdException w:name="Intense Emphasis" w:semiHidden="0" w:uiPriority="21" w:unhideWhenUsed="0" w:qFormat="1"/>
-    <w:lsdException w:name="Subtle Reference" w:semiHidden="0" w:uiPriority="31" w:unhideWhenUsed="0" w:qFormat="1"/>
-    <w:lsdException w:name="Intense Reference" w:semiHidden="0" w:uiPriority="32" w:unhideWhenUsed="0" w:qFormat="1"/>
-    <w:lsdException w:name="Book Title" w:semiHidden="0" w:uiPriority="33" w:unhideWhenUsed="0" w:qFormat="1"/>
-    <w:lsdException w:name="Bibliography" w:uiPriority="37"/>
-    <w:lsdException w:name="TOC Heading" w:uiPriority="39" w:qFormat="1"/>
+  <w:latentStyles w:defLockedState="0" w:defUIPriority="99" w:defSemiHidden="0" w:defUnhideWhenUsed="0" w:defQFormat="0" w:count="376">
+    <w:lsdException w:name="Normal" w:uiPriority="0" w:qFormat="1"/>
+    <w:lsdException w:name="heading 1" w:uiPriority="9" w:qFormat="1"/>
+    <w:lsdException w:name="heading 2" w:semiHidden="1" w:uiPriority="9" w:unhideWhenUsed="1" w:qFormat="1"/>
+    <w:lsdException w:name="heading 3" w:semiHidden="1" w:uiPriority="9" w:unhideWhenUsed="1" w:qFormat="1"/>
+    <w:lsdException w:name="heading 4" w:semiHidden="1" w:uiPriority="9" w:unhideWhenUsed="1" w:qFormat="1"/>
+    <w:lsdException w:name="heading 5" w:semiHidden="1" w:uiPriority="9" w:unhideWhenUsed="1" w:qFormat="1"/>
+    <w:lsdException w:name="heading 6" w:semiHidden="1" w:uiPriority="9" w:unhideWhenUsed="1" w:qFormat="1"/>
+    <w:lsdException w:name="heading 7" w:semiHidden="1" w:uiPriority="9" w:unhideWhenUsed="1" w:qFormat="1"/>
+    <w:lsdException w:name="heading 8" w:semiHidden="1" w:uiPriority="9" w:unhideWhenUsed="1" w:qFormat="1"/>
+    <w:lsdException w:name="heading 9" w:semiHidden="1" w:uiPriority="9" w:unhideWhenUsed="1" w:qFormat="1"/>
+    <w:lsdException w:name="index 1" w:semiHidden="1" w:unhideWhenUsed="1"/>
+    <w:lsdException w:name="index 2" w:semiHidden="1" w:unhideWhenUsed="1"/>
+    <w:lsdException w:name="index 3" w:semiHidden="1" w:unhideWhenUsed="1"/>
+    <w:lsdException w:name="index 4" w:semiHidden="1" w:unhideWhenUsed="1"/>
+    <w:lsdException w:name="index 5" w:semiHidden="1" w:unhideWhenUsed="1"/>
+    <w:lsdException w:name="index 6" w:semiHidden="1" w:unhideWhenUsed="1"/>
+    <w:lsdException w:name="index 7" w:semiHidden="1" w:unhideWhenUsed="1"/>
+    <w:lsdException w:name="index 8" w:semiHidden="1" w:unhideWhenUsed="1"/>
+    <w:lsdException w:name="index 9" w:semiHidden="1" w:unhideWhenUsed="1"/>
+    <w:lsdException w:name="toc 1" w:semiHidden="1" w:uiPriority="39" w:unhideWhenUsed="1"/>
+    <w:lsdException w:name="toc 2" w:semiHidden="1" w:uiPriority="39" w:unhideWhenUsed="1"/>
+    <w:lsdException w:name="toc 3" w:semiHidden="1" w:uiPriority="39" w:unhideWhenUsed="1"/>
+    <w:lsdException w:name="toc 4" w:semiHidden="1" w:uiPriority="39" w:unhideWhenUsed="1"/>
+    <w:lsdException w:name="toc 5" w:semiHidden="1" w:uiPriority="39" w:unhideWhenUsed="1"/>
+    <w:lsdException w:name="toc 6" w:semiHidden="1" w:uiPriority="39" w:unhideWhenUsed="1"/>
+    <w:lsdException w:name="toc 7" w:semiHidden="1" w:uiPriority="39" w:unhideWhenUsed="1"/>
+    <w:lsdException w:name="toc 8" w:semiHidden="1" w:uiPriority="39" w:unhideWhenUsed="1"/>
+    <w:lsdException w:name="toc 9" w:semiHidden="1" w:uiPriority="39" w:unhideWhenUsed="1"/>
+    <w:lsdException w:name="Normal Indent" w:semiHidden="1" w:unhideWhenUsed="1"/>
+    <w:lsdException w:name="footnote text" w:semiHidden="1" w:unhideWhenUsed="1"/>
+    <w:lsdException w:name="annotation text" w:semiHidden="1" w:unhideWhenUsed="1"/>
+    <w:lsdException w:name="header" w:semiHidden="1" w:unhideWhenUsed="1"/>
+    <w:lsdException w:name="footer" w:semiHidden="1" w:unhideWhenUsed="1"/>
+    <w:lsdException w:name="index heading" w:semiHidden="1" w:unhideWhenUsed="1"/>
+    <w:lsdException w:name="caption" w:semiHidden="1" w:uiPriority="35" w:unhideWhenUsed="1" w:qFormat="1"/>
+    <w:lsdException w:name="table of figures" w:semiHidden="1" w:unhideWhenUsed="1"/>
+    <w:lsdException w:name="envelope address" w:semiHidden="1" w:unhideWhenUsed="1"/>
+    <w:lsdException w:name="envelope return" w:semiHidden="1" w:unhideWhenUsed="1"/>
+    <w:lsdException w:name="footnote reference" w:semiHidden="1" w:unhideWhenUsed="1"/>
+    <w:lsdException w:name="annotation reference" w:semiHidden="1" w:unhideWhenUsed="1"/>
+    <w:lsdException w:name="line number" w:semiHidden="1" w:unhideWhenUsed="1"/>
+    <w:lsdException w:name="page number" w:semiHidden="1" w:unhideWhenUsed="1"/>
+    <w:lsdException w:name="endnote reference" w:semiHidden="1" w:unhideWhenUsed="1"/>
+    <w:lsdException w:name="endnote text" w:semiHidden="1" w:unhideWhenUsed="1"/>
+    <w:lsdException w:name="table of authorities" w:semiHidden="1" w:unhideWhenUsed="1"/>
+    <w:lsdException w:name="macro" w:semiHidden="1" w:unhideWhenUsed="1"/>
+    <w:lsdException w:name="toa heading" w:semiHidden="1" w:unhideWhenUsed="1"/>
+    <w:lsdException w:name="List" w:semiHidden="1" w:unhideWhenUsed="1"/>
+    <w:lsdException w:name="List Bullet" w:semiHidden="1" w:unhideWhenUsed="1"/>
+    <w:lsdException w:name="List Number" w:semiHidden="1" w:unhideWhenUsed="1"/>
+    <w:lsdException w:name="List 2" w:semiHidden="1" w:unhideWhenUsed="1"/>
+    <w:lsdException w:name="List 3" w:semiHidden="1" w:unhideWhenUsed="1"/>
+    <w:lsdException w:name="List 4" w:semiHidden="1" w:unhideWhenUsed="1"/>
+    <w:lsdException w:name="List 5" w:semiHidden="1" w:unhideWhenUsed="1"/>
+    <w:lsdException w:name="List Bullet 2" w:semiHidden="1" w:unhideWhenUsed="1"/>
+    <w:lsdException w:name="List Bullet 3" w:semiHidden="1" w:unhideWhenUsed="1"/>
+    <w:lsdException w:name="List Bullet 4" w:semiHidden="1" w:unhideWhenUsed="1"/>
+    <w:lsdException w:name="List Bullet 5" w:semiHidden="1" w:unhideWhenUsed="1"/>
+    <w:lsdException w:name="List Number 2" w:semiHidden="1" w:unhideWhenUsed="1"/>
+    <w:lsdException w:name="List Number 3" w:semiHidden="1" w:unhideWhenUsed="1"/>
+    <w:lsdException w:name="List Number 4" w:semiHidden="1" w:unhideWhenUsed="1"/>
+    <w:lsdException w:name="List Number 5" w:semiHidden="1" w:unhideWhenUsed="1"/>
+    <w:lsdException w:name="Title" w:uiPriority="10" w:qFormat="1"/>
+    <w:lsdException w:name="Closing" w:semiHidden="1" w:unhideWhenUsed="1"/>
+    <w:lsdException w:name="Signature" w:semiHidden="1" w:unhideWhenUsed="1"/>
+    <w:lsdException w:name="Default Paragraph Font" w:semiHidden="1" w:uiPriority="1" w:unhideWhenUsed="1"/>
+    <w:lsdException w:name="Body Text" w:semiHidden="1" w:unhideWhenUsed="1"/>
+    <w:lsdException w:name="Body Text Indent" w:semiHidden="1" w:unhideWhenUsed="1"/>
+    <w:lsdException w:name="List Continue" w:semiHidden="1" w:unhideWhenUsed="1"/>
+    <w:lsdException w:name="List Continue 2" w:semiHidden="1" w:unhideWhenUsed="1"/>
+    <w:lsdException w:name="List Continue 3" w:semiHidden="1" w:unhideWhenUsed="1"/>
+    <w:lsdException w:name="List Continue 4" w:semiHidden="1" w:unhideWhenUsed="1"/>
+    <w:lsdException w:name="List Continue 5" w:semiHidden="1" w:unhideWhenUsed="1"/>
+    <w:lsdException w:name="Message Header" w:semiHidden="1" w:unhideWhenUsed="1"/>
+    <w:lsdException w:name="Subtitle" w:uiPriority="11" w:qFormat="1"/>
+    <w:lsdException w:name="Salutation" w:semiHidden="1" w:unhideWhenUsed="1"/>
+    <w:lsdException w:name="Date" w:semiHidden="1" w:unhideWhenUsed="1"/>
+    <w:lsdException w:name="Body Text First Indent" w:semiHidden="1" w:unhideWhenUsed="1"/>
+    <w:lsdException w:name="Body Text First Indent 2" w:semiHidden="1" w:unhideWhenUsed="1"/>
+    <w:lsdException w:name="Note Heading" w:semiHidden="1" w:unhideWhenUsed="1"/>
+    <w:lsdException w:name="Body Text 2" w:semiHidden="1" w:unhideWhenUsed="1"/>
+    <w:lsdException w:name="Body Text 3" w:semiHidden="1" w:unhideWhenUsed="1"/>
+    <w:lsdException w:name="Body Text Indent 2" w:semiHidden="1" w:unhideWhenUsed="1"/>
+    <w:lsdException w:name="Body Text Indent 3" w:semiHidden="1" w:unhideWhenUsed="1"/>
+    <w:lsdException w:name="Block Text" w:semiHidden="1" w:unhideWhenUsed="1"/>
+    <w:lsdException w:name="Hyperlink" w:semiHidden="1" w:unhideWhenUsed="1"/>
+    <w:lsdException w:name="FollowedHyperlink" w:semiHidden="1" w:unhideWhenUsed="1"/>
+    <w:lsdException w:name="Strong" w:uiPriority="22" w:qFormat="1"/>
+    <w:lsdException w:name="Emphasis" w:uiPriority="20" w:qFormat="1"/>
+    <w:lsdException w:name="Document Map" w:semiHidden="1" w:unhideWhenUsed="1"/>
+    <w:lsdException w:name="Plain Text" w:semiHidden="1" w:unhideWhenUsed="1"/>
+    <w:lsdException w:name="E-mail Signature" w:semiHidden="1" w:unhideWhenUsed="1"/>
+    <w:lsdException w:name="HTML Top of Form" w:semiHidden="1" w:unhideWhenUsed="1"/>
+    <w:lsdException w:name="HTML Bottom of Form" w:semiHidden="1" w:unhideWhenUsed="1"/>
+    <w:lsdException w:name="Normal (Web)" w:semiHidden="1" w:unhideWhenUsed="1"/>
+    <w:lsdException w:name="HTML Acronym" w:semiHidden="1" w:unhideWhenUsed="1"/>
+    <w:lsdException w:name="HTML Address" w:semiHidden="1" w:unhideWhenUsed="1"/>
+    <w:lsdException w:name="HTML Cite" w:semiHidden="1" w:unhideWhenUsed="1"/>
+    <w:lsdException w:name="HTML Code" w:semiHidden="1" w:unhideWhenUsed="1"/>
+    <w:lsdException w:name="HTML Definition" w:semiHidden="1" w:unhideWhenUsed="1"/>
+    <w:lsdException w:name="HTML Keyboard" w:semiHidden="1" w:unhideWhenUsed="1"/>
+    <w:lsdException w:name="HTML Preformatted" w:semiHidden="1" w:unhideWhenUsed="1"/>
+    <w:lsdException w:name="HTML Sample" w:semiHidden="1" w:unhideWhenUsed="1"/>
+    <w:lsdException w:name="HTML Typewriter" w:semiHidden="1" w:unhideWhenUsed="1"/>
+    <w:lsdException w:name="HTML Variable" w:semiHidden="1" w:unhideWhenUsed="1"/>
+    <w:lsdException w:name="Normal Table" w:semiHidden="1" w:unhideWhenUsed="1"/>
+    <w:lsdException w:name="annotation subject" w:semiHidden="1" w:unhideWhenUsed="1"/>
+    <w:lsdException w:name="No List" w:semiHidden="1" w:unhideWhenUsed="1"/>
+    <w:lsdException w:name="Outline List 1" w:semiHidden="1" w:unhideWhenUsed="1"/>
+    <w:lsdException w:name="Outline List 2" w:semiHidden="1" w:unhideWhenUsed="1"/>
+    <w:lsdException w:name="Outline List 3" w:semiHidden="1" w:unhideWhenUsed="1"/>
+    <w:lsdException w:name="Table Simple 1" w:semiHidden="1" w:unhideWhenUsed="1"/>
+    <w:lsdException w:name="Table Simple 2" w:semiHidden="1" w:unhideWhenUsed="1"/>
+    <w:lsdException w:name="Table Simple 3" w:semiHidden="1" w:unhideWhenUsed="1"/>
+    <w:lsdException w:name="Table Classic 1" w:semiHidden="1" w:unhideWhenUsed="1"/>
+    <w:lsdException w:name="Table Classic 2" w:semiHidden="1" w:unhideWhenUsed="1"/>
+    <w:lsdException w:name="Table Classic 3" w:semiHidden="1" w:unhideWhenUsed="1"/>
+    <w:lsdException w:name="Table Classic 4" w:semiHidden="1" w:unhideWhenUsed="1"/>
+    <w:lsdException w:name="Table Colorful 1" w:semiHidden="1" w:unhideWhenUsed="1"/>
+    <w:lsdException w:name="Table Colorful 2" w:semiHidden="1" w:unhideWhenUsed="1"/>
+    <w:lsdException w:name="Table Colorful 3" w:semiHidden="1" w:unhideWhenUsed="1"/>
+    <w:lsdException w:name="Table Columns 1" w:semiHidden="1" w:unhideWhenUsed="1"/>
+    <w:lsdException w:name="Table Columns 2" w:semiHidden="1" w:unhideWhenUsed="1"/>
+    <w:lsdException w:name="Table Columns 3" w:semiHidden="1" w:unhideWhenUsed="1"/>
+    <w:lsdException w:name="Table Columns 4" w:semiHidden="1" w:unhideWhenUsed="1"/>
+    <w:lsdException w:name="Table Columns 5" w:semiHidden="1" w:unhideWhenUsed="1"/>
+    <w:lsdException w:name="Table Grid 1" w:semiHidden="1" w:unhideWhenUsed="1"/>
+    <w:lsdException w:name="Table Grid 2" w:semiHidden="1" w:unhideWhenUsed="1"/>
+    <w:lsdException w:name="Table Grid 3" w:semiHidden="1" w:unhideWhenUsed="1"/>
+    <w:lsdException w:name="Table Grid 4" w:semiHidden="1" w:unhideWhenUsed="1"/>
+    <w:lsdException w:name="Table Grid 5" w:semiHidden="1" w:unhideWhenUsed="1"/>
+    <w:lsdException w:name="Table Grid 6" w:semiHidden="1" w:unhideWhenUsed="1"/>
+    <w:lsdException w:name="Table Grid 7" w:semiHidden="1" w:unhideWhenUsed="1"/>
+    <w:lsdException w:name="Table Grid 8" w:semiHidden="1" w:unhideWhenUsed="1"/>
+    <w:lsdException w:name="Table List 1" w:semiHidden="1" w:unhideWhenUsed="1"/>
+    <w:lsdException w:name="Table List 2" w:semiHidden="1" w:unhideWhenUsed="1"/>
+    <w:lsdException w:name="Table List 3" w:semiHidden="1" w:unhideWhenUsed="1"/>
+    <w:lsdException w:name="Table List 4" w:semiHidden="1" w:unhideWhenUsed="1"/>
+    <w:lsdException w:name="Table List 5" w:semiHidden="1" w:unhideWhenUsed="1"/>
+    <w:lsdException w:name="Table List 6" w:semiHidden="1" w:unhideWhenUsed="1"/>
+    <w:lsdException w:name="Table List 7" w:semiHidden="1" w:unhideWhenUsed="1"/>
+    <w:lsdException w:name="Table List 8" w:semiHidden="1" w:unhideWhenUsed="1"/>
+    <w:lsdException w:name="Table 3D effects 1" w:semiHidden="1" w:unhideWhenUsed="1"/>
+    <w:lsdException w:name="Table 3D effects 2" w:semiHidden="1" w:unhideWhenUsed="1"/>
+    <w:lsdException w:name="Table 3D effects 3" w:semiHidden="1" w:unhideWhenUsed="1"/>
+    <w:lsdException w:name="Table Contemporary" w:semiHidden="1" w:unhideWhenUsed="1"/>
+    <w:lsdException w:name="Table Elegant" w:semiHidden="1" w:unhideWhenUsed="1"/>
+    <w:lsdException w:name="Table Professional" w:semiHidden="1" w:unhideWhenUsed="1"/>
+    <w:lsdException w:name="Table Subtle 1" w:semiHidden="1" w:unhideWhenUsed="1"/>
+    <w:lsdException w:name="Table Subtle 2" w:semiHidden="1" w:unhideWhenUsed="1"/>
+    <w:lsdException w:name="Table Web 1" w:semiHidden="1" w:unhideWhenUsed="1"/>
+    <w:lsdException w:name="Table Web 2" w:semiHidden="1" w:unhideWhenUsed="1"/>
+    <w:lsdException w:name="Table Web 3" w:semiHidden="1" w:unhideWhenUsed="1"/>
+    <w:lsdException w:name="Balloon Text" w:semiHidden="1" w:unhideWhenUsed="1"/>
+    <w:lsdException w:name="Table Grid" w:uiPriority="59"/>
+    <w:lsdException w:name="Table Theme" w:semiHidden="1" w:unhideWhenUsed="1"/>
+    <w:lsdException w:name="Placeholder Text" w:semiHidden="1"/>
+    <w:lsdException w:name="No Spacing" w:uiPriority="1" w:qFormat="1"/>
+    <w:lsdException w:name="Light Shading" w:uiPriority="60"/>
+    <w:lsdException w:name="Light List" w:uiPriority="61"/>
+    <w:lsdException w:name="Light Grid" w:uiPriority="62"/>
+    <w:lsdException w:name="Medium Shading 1" w:uiPriority="63"/>
+    <w:lsdException w:name="Medium Shading 2" w:uiPriority="64"/>
+    <w:lsdException w:name="Medium List 1" w:uiPriority="65"/>
+    <w:lsdException w:name="Medium List 2" w:uiPriority="66"/>
+    <w:lsdException w:name="Medium Grid 1" w:uiPriority="67"/>
+    <w:lsdException w:name="Medium Grid 2" w:uiPriority="68"/>
+    <w:lsdException w:name="Medium Grid 3" w:uiPriority="69"/>
+    <w:lsdException w:name="Dark List" w:uiPriority="70"/>
+    <w:lsdException w:name="Colorful Shading" w:uiPriority="71"/>
+    <w:lsdException w:name="Colorful List" w:uiPriority="72"/>
+    <w:lsdException w:name="Colorful Grid" w:uiPriority="73"/>
+    <w:lsdException w:name="Light Shading Accent 1" w:uiPriority="60"/>
+    <w:lsdException w:name="Light List Accent 1" w:uiPriority="61"/>
+    <w:lsdException w:name="Light Grid Accent 1" w:uiPriority="62"/>
+    <w:lsdException w:name="Medium Shading 1 Accent 1" w:uiPriority="63"/>
+    <w:lsdException w:name="Medium Shading 2 Accent 1" w:uiPriority="64"/>
+    <w:lsdException w:name="Medium List 1 Accent 1" w:uiPriority="65"/>
+    <w:lsdException w:name="Revision" w:semiHidden="1"/>
+    <w:lsdException w:name="List Paragraph" w:uiPriority="34" w:qFormat="1"/>
+    <w:lsdException w:name="Quote" w:uiPriority="29" w:qFormat="1"/>
+    <w:lsdException w:name="Intense Quote" w:uiPriority="30" w:qFormat="1"/>
+    <w:lsdException w:name="Medium List 2 Accent 1" w:uiPriority="66"/>
+    <w:lsdException w:name="Medium Grid 1 Accent 1" w:uiPriority="67"/>
+    <w:lsdException w:name="Medium Grid 2 Accent 1" w:uiPriority="68"/>
+    <w:lsdException w:name="Medium Grid 3 Accent 1" w:uiPriority="69"/>
+    <w:lsdException w:name="Dark List Accent 1" w:uiPriority="70"/>
+    <w:lsdException w:name="Colorful Shading Accent 1" w:uiPriority="71"/>
+    <w:lsdException w:name="Colorful List Accent 1" w:uiPriority="72"/>
+    <w:lsdException w:name="Colorful Grid Accent 1" w:uiPriority="73"/>
+    <w:lsdException w:name="Light Shading Accent 2" w:uiPriority="60"/>
+    <w:lsdException w:name="Light List Accent 2" w:uiPriority="61"/>
+    <w:lsdException w:name="Light Grid Accent 2" w:uiPriority="62"/>
+    <w:lsdException w:name="Medium Shading 1 Accent 2" w:uiPriority="63"/>
+    <w:lsdException w:name="Medium Shading 2 Accent 2" w:uiPriority="64"/>
+    <w:lsdException w:name="Medium List 1 Accent 2" w:uiPriority="65"/>
+    <w:lsdException w:name="Medium List 2 Accent 2" w:uiPriority="66"/>
+    <w:lsdException w:name="Medium Grid 1 Accent 2" w:uiPriority="67"/>
+    <w:lsdException w:name="Medium Grid 2 Accent 2" w:uiPriority="68"/>
+    <w:lsdException w:name="Medium Grid 3 Accent 2" w:uiPriority="69"/>
+    <w:lsdException w:name="Dark List Accent 2" w:uiPriority="70"/>
+    <w:lsdException w:name="Colorful Shading Accent 2" w:uiPriority="71"/>
+    <w:lsdException w:name="Colorful List Accent 2" w:uiPriority="72"/>
+    <w:lsdException w:name="Colorful Grid Accent 2" w:uiPriority="73"/>
+    <w:lsdException w:name="Light Shading Accent 3" w:uiPriority="60"/>
+    <w:lsdException w:name="Light List Accent 3" w:uiPriority="61"/>
+    <w:lsdException w:name="Light Grid Accent 3" w:uiPriority="62"/>
+    <w:lsdException w:name="Medium Shading 1 Accent 3" w:uiPriority="63"/>
+    <w:lsdException w:name="Medium Shading 2 Accent 3" w:uiPriority="64"/>
+    <w:lsdException w:name="Medium List 1 Accent 3" w:uiPriority="65"/>
+    <w:lsdException w:name="Medium List 2 Accent 3" w:uiPriority="66"/>
+    <w:lsdException w:name="Medium Grid 1 Accent 3" w:uiPriority="67"/>
+    <w:lsdException w:name="Medium Grid 2 Accent 3" w:uiPriority="68"/>
+    <w:lsdException w:name="Medium Grid 3 Accent 3" w:uiPriority="69"/>
+    <w:lsdException w:name="Dark List Accent 3" w:uiPriority="70"/>
+    <w:lsdException w:name="Colorful Shading Accent 3" w:uiPriority="71"/>
+    <w:lsdException w:name="Colorful List Accent 3" w:uiPriority="72"/>
+    <w:lsdException w:name="Colorful Grid Accent 3" w:uiPriority="73"/>
+    <w:lsdException w:name="Light Shading Accent 4" w:uiPriority="60"/>
+    <w:lsdException w:name="Light List Accent 4" w:uiPriority="61"/>
+    <w:lsdException w:name="Light Grid Accent 4" w:uiPriority="62"/>
+    <w:lsdException w:name="Medium Shading 1 Accent 4" w:uiPriority="63"/>
+    <w:lsdException w:name="Medium Shading 2 Accent 4" w:uiPriority="64"/>
+    <w:lsdException w:name="Medium List 1 Accent 4" w:uiPriority="65"/>
+    <w:lsdException w:name="Medium List 2 Accent 4" w:uiPriority="66"/>
+    <w:lsdException w:name="Medium Grid 1 Accent 4" w:uiPriority="67"/>
+    <w:lsdException w:name="Medium Grid 2 Accent 4" w:uiPriority="68"/>
+    <w:lsdException w:name="Medium Grid 3 Accent 4" w:uiPriority="69"/>
+    <w:lsdException w:name="Dark List Accent 4" w:uiPriority="70"/>
+    <w:lsdException w:name="Colorful Shading Accent 4" w:uiPriority="71"/>
+    <w:lsdException w:name="Colorful List Accent 4" w:uiPriority="72"/>
+    <w:lsdException w:name="Colorful Grid Accent 4" w:uiPriority="73"/>
+    <w:lsdException w:name="Light Shading Accent 5" w:uiPriority="60"/>
+    <w:lsdException w:name="Light List Accent 5" w:uiPriority="61"/>
+    <w:lsdException w:name="Light Grid Accent 5" w:uiPriority="62"/>
+    <w:lsdException w:name="Medium Shading 1 Accent 5" w:uiPriority="63"/>
+    <w:lsdException w:name="Medium Shading 2 Accent 5" w:uiPriority="64"/>
+    <w:lsdException w:name="Medium List 1 Accent 5" w:uiPriority="65"/>
+    <w:lsdException w:name="Medium List 2 Accent 5" w:uiPriority="66"/>
+    <w:lsdException w:name="Medium Grid 1 Accent 5" w:uiPriority="67"/>
+    <w:lsdException w:name="Medium Grid 2 Accent 5" w:uiPriority="68"/>
+    <w:lsdException w:name="Medium Grid 3 Accent 5" w:uiPriority="69"/>
+    <w:lsdException w:name="Dark List Accent 5" w:uiPriority="70"/>
+    <w:lsdException w:name="Colorful Shading Accent 5" w:uiPriority="71"/>
+    <w:lsdException w:name="Colorful List Accent 5" w:uiPriority="72"/>
+    <w:lsdException w:name="Colorful Grid Accent 5" w:uiPriority="73"/>
+    <w:lsdException w:name="Light Shading Accent 6" w:uiPriority="60"/>
+    <w:lsdException w:name="Light List Accent 6" w:uiPriority="61"/>
+    <w:lsdException w:name="Light Grid Accent 6" w:uiPriority="62"/>
+    <w:lsdException w:name="Medium Shading 1 Accent 6" w:uiPriority="63"/>
+    <w:lsdException w:name="Medium Shading 2 Accent 6" w:uiPriority="64"/>
+    <w:lsdException w:name="Medium List 1 Accent 6" w:uiPriority="65"/>
+    <w:lsdException w:name="Medium List 2 Accent 6" w:uiPriority="66"/>
+    <w:lsdException w:name="Medium Grid 1 Accent 6" w:uiPriority="67"/>
+    <w:lsdException w:name="Medium Grid 2 Accent 6" w:uiPriority="68"/>
+    <w:lsdException w:name="Medium Grid 3 Accent 6" w:uiPriority="69"/>
+    <w:lsdException w:name="Dark List Accent 6" w:uiPriority="70"/>
+    <w:lsdException w:name="Colorful Shading Accent 6" w:uiPriority="71"/>
+    <w:lsdException w:name="Colorful List Accent 6" w:uiPriority="72"/>
+    <w:lsdException w:name="Colorful Grid Accent 6" w:uiPriority="73"/>
+    <w:lsdException w:name="Subtle Emphasis" w:uiPriority="19" w:qFormat="1"/>
+    <w:lsdException w:name="Intense Emphasis" w:uiPriority="21" w:qFormat="1"/>
+    <w:lsdException w:name="Subtle Reference" w:uiPriority="31" w:qFormat="1"/>
+    <w:lsdException w:name="Intense Reference" w:uiPriority="32" w:qFormat="1"/>
+    <w:lsdException w:name="Book Title" w:uiPriority="33" w:qFormat="1"/>
+    <w:lsdException w:name="Bibliography" w:semiHidden="1" w:uiPriority="37" w:unhideWhenUsed="1"/>
+    <w:lsdException w:name="TOC Heading" w:semiHidden="1" w:uiPriority="39" w:unhideWhenUsed="1" w:qFormat="1"/>
+    <w:lsdException w:name="Plain Table 1" w:uiPriority="41"/>
+    <w:lsdException w:name="Plain Table 2" w:uiPriority="42"/>
+    <w:lsdException w:name="Plain Table 3" w:uiPriority="43"/>
+    <w:lsdException w:name="Plain Table 4" w:uiPriority="44"/>
+    <w:lsdException w:name="Plain Table 5" w:uiPriority="45"/>
+    <w:lsdException w:name="Grid Table Light" w:uiPriority="40"/>
+    <w:lsdException w:name="Grid Table 1 Light" w:uiPriority="46"/>
+    <w:lsdException w:name="Grid Table 2" w:uiPriority="47"/>
+    <w:lsdException w:name="Grid Table 3" w:uiPriority="48"/>
+    <w:lsdException w:name="Grid Table 4" w:uiPriority="49"/>
+    <w:lsdException w:name="Grid Table 5 Dark" w:uiPriority="50"/>
+    <w:lsdException w:name="Grid Table 6 Colorful" w:uiPriority="51"/>
+    <w:lsdException w:name="Grid Table 7 Colorful" w:uiPriority="52"/>
+    <w:lsdException w:name="Grid Table 1 Light Accent 1" w:uiPriority="46"/>
+    <w:lsdException w:name="Grid Table 2 Accent 1" w:uiPriority="47"/>
+    <w:lsdException w:name="Grid Table 3 Accent 1" w:uiPriority="48"/>
+    <w:lsdException w:name="Grid Table 4 Accent 1" w:uiPriority="49"/>
+    <w:lsdException w:name="Grid Table 5 Dark Accent 1" w:uiPriority="50"/>
+    <w:lsdException w:name="Grid Table 6 Colorful Accent 1" w:uiPriority="51"/>
+    <w:lsdException w:name="Grid Table 7 Colorful Accent 1" w:uiPriority="52"/>
+    <w:lsdException w:name="Grid Table 1 Light Accent 2" w:uiPriority="46"/>
+    <w:lsdException w:name="Grid Table 2 Accent 2" w:uiPriority="47"/>
+    <w:lsdException w:name="Grid Table 3 Accent 2" w:uiPriority="48"/>
+    <w:lsdException w:name="Grid Table 4 Accent 2" w:uiPriority="49"/>
+    <w:lsdException w:name="Grid Table 5 Dark Accent 2" w:uiPriority="50"/>
+    <w:lsdException w:name="Grid Table 6 Colorful Accent 2" w:uiPriority="51"/>
+    <w:lsdException w:name="Grid Table 7 Colorful Accent 2" w:uiPriority="52"/>
+    <w:lsdException w:name="Grid Table 1 Light Accent 3" w:uiPriority="46"/>
+    <w:lsdException w:name="Grid Table 2 Accent 3" w:uiPriority="47"/>
+    <w:lsdException w:name="Grid Table 3 Accent 3" w:uiPriority="48"/>
+    <w:lsdException w:name="Grid Table 4 Accent 3" w:uiPriority="49"/>
+    <w:lsdException w:name="Grid Table 5 Dark Accent 3" w:uiPriority="50"/>
+    <w:lsdException w:name="Grid Table 6 Colorful Accent 3" w:uiPriority="51"/>
+    <w:lsdException w:name="Grid Table 7 Colorful Accent 3" w:uiPriority="52"/>
+    <w:lsdException w:name="Grid Table 1 Light Accent 4" w:uiPriority="46"/>
+    <w:lsdException w:name="Grid Table 2 Accent 4" w:uiPriority="47"/>
+    <w:lsdException w:name="Grid Table 3 Accent 4" w:uiPriority="48"/>
+    <w:lsdException w:name="Grid Table 4 Accent 4" w:uiPriority="49"/>
+    <w:lsdException w:name="Grid Table 5 Dark Accent 4" w:uiPriority="50"/>
+    <w:lsdException w:name="Grid Table 6 Colorful Accent 4" w:uiPriority="51"/>
+    <w:lsdException w:name="Grid Table 7 Colorful Accent 4" w:uiPriority="52"/>
+    <w:lsdException w:name="Grid Table 1 Light Accent 5" w:uiPriority="46"/>
+    <w:lsdException w:name="Grid Table 2 Accent 5" w:uiPriority="47"/>
+    <w:lsdException w:name="Grid Table 3 Accent 5" w:uiPriority="48"/>
+    <w:lsdException w:name="Grid Table 4 Accent 5" w:uiPriority="49"/>
+    <w:lsdException w:name="Grid Table 5 Dark Accent 5" w:uiPriority="50"/>
+    <w:lsdException w:name="Grid Table 6 Colorful Accent 5" w:uiPriority="51"/>
+    <w:lsdException w:name="Grid Table 7 Colorful Accent 5" w:uiPriority="52"/>
+    <w:lsdException w:name="Grid Table 1 Light Accent 6" w:uiPriority="46"/>
+    <w:lsdException w:name="Grid Table 2 Accent 6" w:uiPriority="47"/>
+    <w:lsdException w:name="Grid Table 3 Accent 6" w:uiPriority="48"/>
+    <w:lsdException w:name="Grid Table 4 Accent 6" w:uiPriority="49"/>
+    <w:lsdException w:name="Grid Table 5 Dark Accent 6" w:uiPriority="50"/>
+    <w:lsdException w:name="Grid Table 6 Colorful Accent 6" w:uiPriority="51"/>
+    <w:lsdException w:name="Grid Table 7 Colorful Accent 6" w:uiPriority="52"/>
+    <w:lsdException w:name="List Table 1 Light" w:uiPriority="46"/>
+    <w:lsdException w:name="List Table 2" w:uiPriority="47"/>
+    <w:lsdException w:name="List Table 3" w:uiPriority="48"/>
+    <w:lsdException w:name="List Table 4" w:uiPriority="49"/>
+    <w:lsdException w:name="List Table 5 Dark" w:uiPriority="50"/>
+    <w:lsdException w:name="List Table 6 Colorful" w:uiPriority="51"/>
+    <w:lsdException w:name="List Table 7 Colorful" w:uiPriority="52"/>
+    <w:lsdException w:name="List Table 1 Light Accent 1" w:uiPriority="46"/>
+    <w:lsdException w:name="List Table 2 Accent 1" w:uiPriority="47"/>
+    <w:lsdException w:name="List Table 3 Accent 1" w:uiPriority="48"/>
+    <w:lsdException w:name="List Table 4 Accent 1" w:uiPriority="49"/>
+    <w:lsdException w:name="List Table 5 Dark Accent 1" w:uiPriority="50"/>
+    <w:lsdException w:name="List Table 6 Colorful Accent 1" w:uiPriority="51"/>
+    <w:lsdException w:name="List Table 7 Colorful Accent 1" w:uiPriority="52"/>
+    <w:lsdException w:name="List Table 1 Light Accent 2" w:uiPriority="46"/>
+    <w:lsdException w:name="List Table 2 Accent 2" w:uiPriority="47"/>
+    <w:lsdException w:name="List Table 3 Accent 2" w:uiPriority="48"/>
+    <w:lsdException w:name="List Table 4 Accent 2" w:uiPriority="49"/>
+    <w:lsdException w:name="List Table 5 Dark Accent 2" w:uiPriority="50"/>
+    <w:lsdException w:name="List Table 6 Colorful Accent 2" w:uiPriority="51"/>
+    <w:lsdException w:name="List Table 7 Colorful Accent 2" w:uiPriority="52"/>
+    <w:lsdException w:name="List Table 1 Light Accent 3" w:uiPriority="46"/>
+    <w:lsdException w:name="List Table 2 Accent 3" w:uiPriority="47"/>
+    <w:lsdException w:name="List Table 3 Accent 3" w:uiPriority="48"/>
+    <w:lsdException w:name="List Table 4 Accent 3" w:uiPriority="49"/>
+    <w:lsdException w:name="List Table 5 Dark Accent 3" w:uiPriority="50"/>
+    <w:lsdException w:name="List Table 6 Colorful Accent 3" w:uiPriority="51"/>
+    <w:lsdException w:name="List Table 7 Colorful Accent 3" w:uiPriority="52"/>
+    <w:lsdException w:name="List Table 1 Light Accent 4" w:uiPriority="46"/>
+    <w:lsdException w:name="List Table 2 Accent 4" w:uiPriority="47"/>
+    <w:lsdException w:name="List Table 3 Accent 4" w:uiPriority="48"/>
+    <w:lsdException w:name="List Table 4 Accent 4" w:uiPriority="49"/>
+    <w:lsdException w:name="List Table 5 Dark Accent 4" w:uiPriority="50"/>
+    <w:lsdException w:name="List Table 6 Colorful Accent 4" w:uiPriority="51"/>
+    <w:lsdException w:name="List Table 7 Colorful Accent 4" w:uiPriority="52"/>
+    <w:lsdException w:name="List Table 1 Light Accent 5" w:uiPriority="46"/>
+    <w:lsdException w:name="List Table 2 Accent 5" w:uiPriority="47"/>
+    <w:lsdException w:name="List Table 3 Accent 5" w:uiPriority="48"/>
+    <w:lsdException w:name="List Table 4 Accent 5" w:uiPriority="49"/>
+    <w:lsdException w:name="List Table 5 Dark Accent 5" w:uiPriority="50"/>
+    <w:lsdException w:name="List Table 6 Colorful Accent 5" w:uiPriority="51"/>
+    <w:lsdException w:name="List Table 7 Colorful Accent 5" w:uiPriority="52"/>
+    <w:lsdException w:name="List Table 1 Light Accent 6" w:uiPriority="46"/>
+    <w:lsdException w:name="List Table 2 Accent 6" w:uiPriority="47"/>
+    <w:lsdException w:name="List Table 3 Accent 6" w:uiPriority="48"/>
+    <w:lsdException w:name="List Table 4 Accent 6" w:uiPriority="49"/>
+    <w:lsdException w:name="List Table 5 Dark Accent 6" w:uiPriority="50"/>
+    <w:lsdException w:name="List Table 6 Colorful Accent 6" w:uiPriority="51"/>
+    <w:lsdException w:name="List Table 7 Colorful Accent 6" w:uiPriority="52"/>
+    <w:lsdException w:name="Mention" w:semiHidden="1" w:unhideWhenUsed="1"/>
+    <w:lsdException w:name="Smart Hyperlink" w:semiHidden="1" w:unhideWhenUsed="1"/>
+    <w:lsdException w:name="Hashtag" w:semiHidden="1" w:unhideWhenUsed="1"/>
+    <w:lsdException w:name="Unresolved Mention" w:semiHidden="1" w:unhideWhenUsed="1"/>
+    <w:lsdException w:name="Smart Link" w:semiHidden="1" w:unhideWhenUsed="1"/>
   </w:latentStyles>
-  <w:style w:type="paragraph" w:default="1" w:styleId="a">
+  <w:style w:type="paragraph" w:default="1" w:styleId="Normal">
     <w:name w:val="Normal"/>
     <w:qFormat/>
     <w:pPr>
@@ -11580,10 +11441,10 @@
       <w:jc w:val="both"/>
     </w:pPr>
   </w:style>
-  <w:style w:type="paragraph" w:styleId="2">
+  <w:style w:type="paragraph" w:styleId="Heading2">
     <w:name w:val="heading 2"/>
-    <w:basedOn w:val="a"/>
-    <w:link w:val="2Char"/>
+    <w:basedOn w:val="Normal"/>
+    <w:link w:val="Heading2Char"/>
     <w:uiPriority w:val="9"/>
     <w:qFormat/>
     <w:rsid w:val="007E105E"/>
@@ -11602,10 +11463,10 @@
       <w:szCs w:val="36"/>
     </w:rPr>
   </w:style>
-  <w:style w:type="paragraph" w:styleId="4">
+  <w:style w:type="paragraph" w:styleId="Heading4">
     <w:name w:val="heading 4"/>
-    <w:basedOn w:val="a"/>
-    <w:link w:val="4Char"/>
+    <w:basedOn w:val="Normal"/>
+    <w:link w:val="Heading4Char"/>
     <w:uiPriority w:val="9"/>
     <w:qFormat/>
     <w:rsid w:val="007E105E"/>
@@ -11624,13 +11485,13 @@
       <w:szCs w:val="24"/>
     </w:rPr>
   </w:style>
-  <w:style w:type="character" w:default="1" w:styleId="a0">
+  <w:style w:type="character" w:default="1" w:styleId="DefaultParagraphFont">
     <w:name w:val="Default Paragraph Font"/>
     <w:uiPriority w:val="1"/>
     <w:semiHidden/>
     <w:unhideWhenUsed/>
   </w:style>
-  <w:style w:type="table" w:default="1" w:styleId="a1">
+  <w:style w:type="table" w:default="1" w:styleId="TableNormal">
     <w:name w:val="Normal Table"/>
     <w:uiPriority w:val="99"/>
     <w:semiHidden/>
@@ -11645,16 +11506,16 @@
       </w:tblCellMar>
     </w:tblPr>
   </w:style>
-  <w:style w:type="numbering" w:default="1" w:styleId="a2">
+  <w:style w:type="numbering" w:default="1" w:styleId="NoList">
     <w:name w:val="No List"/>
     <w:uiPriority w:val="99"/>
     <w:semiHidden/>
     <w:unhideWhenUsed/>
   </w:style>
-  <w:style w:type="character" w:customStyle="1" w:styleId="2Char">
-    <w:name w:val="标题 2 Char"/>
-    <w:basedOn w:val="a0"/>
-    <w:link w:val="2"/>
+  <w:style w:type="character" w:customStyle="1" w:styleId="Heading2Char">
+    <w:name w:val="Heading 2 Char"/>
+    <w:basedOn w:val="DefaultParagraphFont"/>
+    <w:link w:val="Heading2"/>
     <w:uiPriority w:val="9"/>
     <w:rsid w:val="007E105E"/>
     <w:rPr>
@@ -11666,10 +11527,10 @@
       <w:szCs w:val="36"/>
     </w:rPr>
   </w:style>
-  <w:style w:type="character" w:customStyle="1" w:styleId="4Char">
-    <w:name w:val="标题 4 Char"/>
-    <w:basedOn w:val="a0"/>
-    <w:link w:val="4"/>
+  <w:style w:type="character" w:customStyle="1" w:styleId="Heading4Char">
+    <w:name w:val="Heading 4 Char"/>
+    <w:basedOn w:val="DefaultParagraphFont"/>
+    <w:link w:val="Heading4"/>
     <w:uiPriority w:val="9"/>
     <w:rsid w:val="007E105E"/>
     <w:rPr>
@@ -11683,12 +11544,12 @@
   </w:style>
   <w:style w:type="character" w:customStyle="1" w:styleId="richtext">
     <w:name w:val="richtext"/>
-    <w:basedOn w:val="a0"/>
+    <w:basedOn w:val="DefaultParagraphFont"/>
     <w:rsid w:val="007E105E"/>
   </w:style>
-  <w:style w:type="paragraph" w:styleId="a3">
+  <w:style w:type="paragraph" w:styleId="NormalWeb">
     <w:name w:val="Normal (Web)"/>
-    <w:basedOn w:val="a"/>
+    <w:basedOn w:val="Normal"/>
     <w:uiPriority w:val="99"/>
     <w:semiHidden/>
     <w:unhideWhenUsed/>
@@ -11705,9 +11566,9 @@
       <w:szCs w:val="24"/>
     </w:rPr>
   </w:style>
-  <w:style w:type="character" w:styleId="a4">
+  <w:style w:type="character" w:styleId="Hyperlink">
     <w:name w:val="Hyperlink"/>
-    <w:basedOn w:val="a0"/>
+    <w:basedOn w:val="DefaultParagraphFont"/>
     <w:uiPriority w:val="99"/>
     <w:semiHidden/>
     <w:unhideWhenUsed/>
@@ -11719,12 +11580,12 @@
   </w:style>
   <w:style w:type="character" w:customStyle="1" w:styleId="goodsrecommendcardprice-sell">
     <w:name w:val="goodsrecommendcardprice-sell"/>
-    <w:basedOn w:val="a0"/>
+    <w:basedOn w:val="DefaultParagraphFont"/>
     <w:rsid w:val="007E105E"/>
   </w:style>
   <w:style w:type="paragraph" w:customStyle="1" w:styleId="ztext-empty-paragraph">
     <w:name w:val="ztext-empty-paragraph"/>
-    <w:basedOn w:val="a"/>
+    <w:basedOn w:val="Normal"/>
     <w:rsid w:val="007E105E"/>
     <w:pPr>
       <w:widowControl/>
@@ -11740,33 +11601,33 @@
   </w:style>
   <w:style w:type="character" w:customStyle="1" w:styleId="richcontent-collapsedtext">
     <w:name w:val="richcontent-collapsedtext"/>
-    <w:basedOn w:val="a0"/>
+    <w:basedOn w:val="DefaultParagraphFont"/>
     <w:rsid w:val="007E105E"/>
   </w:style>
   <w:style w:type="character" w:customStyle="1" w:styleId="userlink">
     <w:name w:val="userlink"/>
-    <w:basedOn w:val="a0"/>
+    <w:basedOn w:val="DefaultParagraphFont"/>
     <w:rsid w:val="007E105E"/>
   </w:style>
   <w:style w:type="character" w:customStyle="1" w:styleId="voters">
     <w:name w:val="voters"/>
-    <w:basedOn w:val="a0"/>
+    <w:basedOn w:val="DefaultParagraphFont"/>
     <w:rsid w:val="007E105E"/>
   </w:style>
   <w:style w:type="character" w:customStyle="1" w:styleId="invisible">
     <w:name w:val="invisible"/>
-    <w:basedOn w:val="a0"/>
+    <w:basedOn w:val="DefaultParagraphFont"/>
     <w:rsid w:val="007E105E"/>
   </w:style>
   <w:style w:type="character" w:customStyle="1" w:styleId="visible">
     <w:name w:val="visible"/>
-    <w:basedOn w:val="a0"/>
+    <w:basedOn w:val="DefaultParagraphFont"/>
     <w:rsid w:val="007E105E"/>
   </w:style>
-  <w:style w:type="paragraph" w:styleId="a5">
+  <w:style w:type="paragraph" w:styleId="BalloonText">
     <w:name w:val="Balloon Text"/>
-    <w:basedOn w:val="a"/>
-    <w:link w:val="Char"/>
+    <w:basedOn w:val="Normal"/>
+    <w:link w:val="BalloonTextChar"/>
     <w:uiPriority w:val="99"/>
     <w:semiHidden/>
     <w:unhideWhenUsed/>
@@ -11776,10 +11637,10 @@
       <w:szCs w:val="18"/>
     </w:rPr>
   </w:style>
-  <w:style w:type="character" w:customStyle="1" w:styleId="Char">
-    <w:name w:val="批注框文本 Char"/>
-    <w:basedOn w:val="a0"/>
-    <w:link w:val="a5"/>
+  <w:style w:type="character" w:customStyle="1" w:styleId="BalloonTextChar">
+    <w:name w:val="Balloon Text Char"/>
+    <w:basedOn w:val="DefaultParagraphFont"/>
+    <w:link w:val="BalloonText"/>
     <w:uiPriority w:val="99"/>
     <w:semiHidden/>
     <w:rsid w:val="007E105E"/>
@@ -11788,377 +11649,47 @@
       <w:szCs w:val="18"/>
     </w:rPr>
   </w:style>
-</w:styles>
-</file>
-
-<file path=word/stylesWithEffects.xml><?xml version="1.0" encoding="utf-8"?>
-<w:styles xmlns:wpc="http://schemas.microsoft.com/office/word/2010/wordprocessingCanvas" xmlns:mc="http://schemas.openxmlformats.org/markup-compatibility/2006" xmlns:o="urn:schemas-microsoft-com:office:office" xmlns:r="http://schemas.openxmlformats.org/officeDocument/2006/relationships" xmlns:m="http://schemas.openxmlformats.org/officeDocument/2006/math" xmlns:v="urn:schemas-microsoft-com:vml" xmlns:wp14="http://schemas.microsoft.com/office/word/2010/wordprocessingDrawing" xmlns:wp="http://schemas.openxmlformats.org/drawingml/2006/wordprocessingDrawing" xmlns:w10="urn:schemas-microsoft-com:office:word" xmlns:w="http://schemas.openxmlformats.org/wordprocessingml/2006/main" xmlns:w14="http://schemas.microsoft.com/office/word/2010/wordml" xmlns:wpg="http://schemas.microsoft.com/office/word/2010/wordprocessingGroup" xmlns:wpi="http://schemas.microsoft.com/office/word/2010/wordprocessingInk" xmlns:wne="http://schemas.microsoft.com/office/word/2006/wordml" xmlns:wps="http://schemas.microsoft.com/office/word/2010/wordprocessingShape" mc:Ignorable="w14 wp14">
-  <w:docDefaults>
-    <w:rPrDefault>
-      <w:rPr>
-        <w:rFonts w:asciiTheme="minorHAnsi" w:eastAsiaTheme="minorEastAsia" w:hAnsiTheme="minorHAnsi" w:cstheme="minorBidi"/>
-        <w:kern w:val="2"/>
-        <w:sz w:val="21"/>
-        <w:szCs w:val="22"/>
-        <w:lang w:val="en-US" w:eastAsia="zh-CN" w:bidi="ar-SA"/>
-      </w:rPr>
-    </w:rPrDefault>
-    <w:pPrDefault/>
-  </w:docDefaults>
-  <w:latentStyles w:defLockedState="0" w:defUIPriority="99" w:defSemiHidden="1" w:defUnhideWhenUsed="1" w:defQFormat="0" w:count="267">
-    <w:lsdException w:name="Normal" w:semiHidden="0" w:uiPriority="0" w:unhideWhenUsed="0" w:qFormat="1"/>
-    <w:lsdException w:name="heading 1" w:semiHidden="0" w:uiPriority="9" w:unhideWhenUsed="0" w:qFormat="1"/>
-    <w:lsdException w:name="heading 2" w:uiPriority="9" w:qFormat="1"/>
-    <w:lsdException w:name="heading 3" w:uiPriority="9" w:qFormat="1"/>
-    <w:lsdException w:name="heading 4" w:uiPriority="9" w:qFormat="1"/>
-    <w:lsdException w:name="heading 5" w:uiPriority="9" w:qFormat="1"/>
-    <w:lsdException w:name="heading 6" w:uiPriority="9" w:qFormat="1"/>
-    <w:lsdException w:name="heading 7" w:uiPriority="9" w:qFormat="1"/>
-    <w:lsdException w:name="heading 8" w:uiPriority="9" w:qFormat="1"/>
-    <w:lsdException w:name="heading 9" w:uiPriority="9" w:qFormat="1"/>
-    <w:lsdException w:name="toc 1" w:uiPriority="39"/>
-    <w:lsdException w:name="toc 2" w:uiPriority="39"/>
-    <w:lsdException w:name="toc 3" w:uiPriority="39"/>
-    <w:lsdException w:name="toc 4" w:uiPriority="39"/>
-    <w:lsdException w:name="toc 5" w:uiPriority="39"/>
-    <w:lsdException w:name="toc 6" w:uiPriority="39"/>
-    <w:lsdException w:name="toc 7" w:uiPriority="39"/>
-    <w:lsdException w:name="toc 8" w:uiPriority="39"/>
-    <w:lsdException w:name="toc 9" w:uiPriority="39"/>
-    <w:lsdException w:name="caption" w:uiPriority="35" w:qFormat="1"/>
-    <w:lsdException w:name="Title" w:semiHidden="0" w:uiPriority="10" w:unhideWhenUsed="0" w:qFormat="1"/>
-    <w:lsdException w:name="Default Paragraph Font" w:uiPriority="1"/>
-    <w:lsdException w:name="Subtitle" w:semiHidden="0" w:uiPriority="11" w:unhideWhenUsed="0" w:qFormat="1"/>
-    <w:lsdException w:name="Strong" w:semiHidden="0" w:uiPriority="22" w:unhideWhenUsed="0" w:qFormat="1"/>
-    <w:lsdException w:name="Emphasis" w:semiHidden="0" w:uiPriority="20" w:unhideWhenUsed="0" w:qFormat="1"/>
-    <w:lsdException w:name="Table Grid" w:semiHidden="0" w:uiPriority="59" w:unhideWhenUsed="0"/>
-    <w:lsdException w:name="Placeholder Text" w:unhideWhenUsed="0"/>
-    <w:lsdException w:name="No Spacing" w:semiHidden="0" w:uiPriority="1" w:unhideWhenUsed="0" w:qFormat="1"/>
-    <w:lsdException w:name="Light Shading" w:semiHidden="0" w:uiPriority="60" w:unhideWhenUsed="0"/>
-    <w:lsdException w:name="Light List" w:semiHidden="0" w:uiPriority="61" w:unhideWhenUsed="0"/>
-    <w:lsdException w:name="Light Grid" w:semiHidden="0" w:uiPriority="62" w:unhideWhenUsed="0"/>
-    <w:lsdException w:name="Medium Shading 1" w:semiHidden="0" w:uiPriority="63" w:unhideWhenUsed="0"/>
-    <w:lsdException w:name="Medium Shading 2" w:semiHidden="0" w:uiPriority="64" w:unhideWhenUsed="0"/>
-    <w:lsdException w:name="Medium List 1" w:semiHidden="0" w:uiPriority="65" w:unhideWhenUsed="0"/>
-    <w:lsdException w:name="Medium List 2" w:semiHidden="0" w:uiPriority="66" w:unhideWhenUsed="0"/>
-    <w:lsdException w:name="Medium Grid 1" w:semiHidden="0" w:uiPriority="67" w:unhideWhenUsed="0"/>
-    <w:lsdException w:name="Medium Grid 2" w:semiHidden="0" w:uiPriority="68" w:unhideWhenUsed="0"/>
-    <w:lsdException w:name="Medium Grid 3" w:semiHidden="0" w:uiPriority="69" w:unhideWhenUsed="0"/>
-    <w:lsdException w:name="Dark List" w:semiHidden="0" w:uiPriority="70" w:unhideWhenUsed="0"/>
-    <w:lsdException w:name="Colorful Shading" w:semiHidden="0" w:uiPriority="71" w:unhideWhenUsed="0"/>
-    <w:lsdException w:name="Colorful List" w:semiHidden="0" w:uiPriority="72" w:unhideWhenUsed="0"/>
-    <w:lsdException w:name="Colorful Grid" w:semiHidden="0" w:uiPriority="73" w:unhideWhenUsed="0"/>
-    <w:lsdException w:name="Light Shading Accent 1" w:semiHidden="0" w:uiPriority="60" w:unhideWhenUsed="0"/>
-    <w:lsdException w:name="Light List Accent 1" w:semiHidden="0" w:uiPriority="61" w:unhideWhenUsed="0"/>
-    <w:lsdException w:name="Light Grid Accent 1" w:semiHidden="0" w:uiPriority="62" w:unhideWhenUsed="0"/>
-    <w:lsdException w:name="Medium Shading 1 Accent 1" w:semiHidden="0" w:uiPriority="63" w:unhideWhenUsed="0"/>
-    <w:lsdException w:name="Medium Shading 2 Accent 1" w:semiHidden="0" w:uiPriority="64" w:unhideWhenUsed="0"/>
-    <w:lsdException w:name="Medium List 1 Accent 1" w:semiHidden="0" w:uiPriority="65" w:unhideWhenUsed="0"/>
-    <w:lsdException w:name="Revision" w:unhideWhenUsed="0"/>
-    <w:lsdException w:name="List Paragraph" w:semiHidden="0" w:uiPriority="34" w:unhideWhenUsed="0" w:qFormat="1"/>
-    <w:lsdException w:name="Quote" w:semiHidden="0" w:uiPriority="29" w:unhideWhenUsed="0" w:qFormat="1"/>
-    <w:lsdException w:name="Intense Quote" w:semiHidden="0" w:uiPriority="30" w:unhideWhenUsed="0" w:qFormat="1"/>
-    <w:lsdException w:name="Medium List 2 Accent 1" w:semiHidden="0" w:uiPriority="66" w:unhideWhenUsed="0"/>
-    <w:lsdException w:name="Medium Grid 1 Accent 1" w:semiHidden="0" w:uiPriority="67" w:unhideWhenUsed="0"/>
-    <w:lsdException w:name="Medium Grid 2 Accent 1" w:semiHidden="0" w:uiPriority="68" w:unhideWhenUsed="0"/>
-    <w:lsdException w:name="Medium Grid 3 Accent 1" w:semiHidden="0" w:uiPriority="69" w:unhideWhenUsed="0"/>
-    <w:lsdException w:name="Dark List Accent 1" w:semiHidden="0" w:uiPriority="70" w:unhideWhenUsed="0"/>
-    <w:lsdException w:name="Colorful Shading Accent 1" w:semiHidden="0" w:uiPriority="71" w:unhideWhenUsed="0"/>
-    <w:lsdException w:name="Colorful List Accent 1" w:semiHidden="0" w:uiPriority="72" w:unhideWhenUsed="0"/>
-    <w:lsdException w:name="Colorful Grid Accent 1" w:semiHidden="0" w:uiPriority="73" w:unhideWhenUsed="0"/>
-    <w:lsdException w:name="Light Shading Accent 2" w:semiHidden="0" w:uiPriority="60" w:unhideWhenUsed="0"/>
-    <w:lsdException w:name="Light List Accent 2" w:semiHidden="0" w:uiPriority="61" w:unhideWhenUsed="0"/>
-    <w:lsdException w:name="Light Grid Accent 2" w:semiHidden="0" w:uiPriority="62" w:unhideWhenUsed="0"/>
-    <w:lsdException w:name="Medium Shading 1 Accent 2" w:semiHidden="0" w:uiPriority="63" w:unhideWhenUsed="0"/>
-    <w:lsdException w:name="Medium Shading 2 Accent 2" w:semiHidden="0" w:uiPriority="64" w:unhideWhenUsed="0"/>
-    <w:lsdException w:name="Medium List 1 Accent 2" w:semiHidden="0" w:uiPriority="65" w:unhideWhenUsed="0"/>
-    <w:lsdException w:name="Medium List 2 Accent 2" w:semiHidden="0" w:uiPriority="66" w:unhideWhenUsed="0"/>
-    <w:lsdException w:name="Medium Grid 1 Accent 2" w:semiHidden="0" w:uiPriority="67" w:unhideWhenUsed="0"/>
-    <w:lsdException w:name="Medium Grid 2 Accent 2" w:semiHidden="0" w:uiPriority="68" w:unhideWhenUsed="0"/>
-    <w:lsdException w:name="Medium Grid 3 Accent 2" w:semiHidden="0" w:uiPriority="69" w:unhideWhenUsed="0"/>
-    <w:lsdException w:name="Dark List Accent 2" w:semiHidden="0" w:uiPriority="70" w:unhideWhenUsed="0"/>
-    <w:lsdException w:name="Colorful Shading Accent 2" w:semiHidden="0" w:uiPriority="71" w:unhideWhenUsed="0"/>
-    <w:lsdException w:name="Colorful List Accent 2" w:semiHidden="0" w:uiPriority="72" w:unhideWhenUsed="0"/>
-    <w:lsdException w:name="Colorful Grid Accent 2" w:semiHidden="0" w:uiPriority="73" w:unhideWhenUsed="0"/>
-    <w:lsdException w:name="Light Shading Accent 3" w:semiHidden="0" w:uiPriority="60" w:unhideWhenUsed="0"/>
-    <w:lsdException w:name="Light List Accent 3" w:semiHidden="0" w:uiPriority="61" w:unhideWhenUsed="0"/>
-    <w:lsdException w:name="Light Grid Accent 3" w:semiHidden="0" w:uiPriority="62" w:unhideWhenUsed="0"/>
-    <w:lsdException w:name="Medium Shading 1 Accent 3" w:semiHidden="0" w:uiPriority="63" w:unhideWhenUsed="0"/>
-    <w:lsdException w:name="Medium Shading 2 Accent 3" w:semiHidden="0" w:uiPriority="64" w:unhideWhenUsed="0"/>
-    <w:lsdException w:name="Medium List 1 Accent 3" w:semiHidden="0" w:uiPriority="65" w:unhideWhenUsed="0"/>
-    <w:lsdException w:name="Medium List 2 Accent 3" w:semiHidden="0" w:uiPriority="66" w:unhideWhenUsed="0"/>
-    <w:lsdException w:name="Medium Grid 1 Accent 3" w:semiHidden="0" w:uiPriority="67" w:unhideWhenUsed="0"/>
-    <w:lsdException w:name="Medium Grid 2 Accent 3" w:semiHidden="0" w:uiPriority="68" w:unhideWhenUsed="0"/>
-    <w:lsdException w:name="Medium Grid 3 Accent 3" w:semiHidden="0" w:uiPriority="69" w:unhideWhenUsed="0"/>
-    <w:lsdException w:name="Dark List Accent 3" w:semiHidden="0" w:uiPriority="70" w:unhideWhenUsed="0"/>
-    <w:lsdException w:name="Colorful Shading Accent 3" w:semiHidden="0" w:uiPriority="71" w:unhideWhenUsed="0"/>
-    <w:lsdException w:name="Colorful List Accent 3" w:semiHidden="0" w:uiPriority="72" w:unhideWhenUsed="0"/>
-    <w:lsdException w:name="Colorful Grid Accent 3" w:semiHidden="0" w:uiPriority="73" w:unhideWhenUsed="0"/>
-    <w:lsdException w:name="Light Shading Accent 4" w:semiHidden="0" w:uiPriority="60" w:unhideWhenUsed="0"/>
-    <w:lsdException w:name="Light List Accent 4" w:semiHidden="0" w:uiPriority="61" w:unhideWhenUsed="0"/>
-    <w:lsdException w:name="Light Grid Accent 4" w:semiHidden="0" w:uiPriority="62" w:unhideWhenUsed="0"/>
-    <w:lsdException w:name="Medium Shading 1 Accent 4" w:semiHidden="0" w:uiPriority="63" w:unhideWhenUsed="0"/>
-    <w:lsdException w:name="Medium Shading 2 Accent 4" w:semiHidden="0" w:uiPriority="64" w:unhideWhenUsed="0"/>
-    <w:lsdException w:name="Medium List 1 Accent 4" w:semiHidden="0" w:uiPriority="65" w:unhideWhenUsed="0"/>
-    <w:lsdException w:name="Medium List 2 Accent 4" w:semiHidden="0" w:uiPriority="66" w:unhideWhenUsed="0"/>
-    <w:lsdException w:name="Medium Grid 1 Accent 4" w:semiHidden="0" w:uiPriority="67" w:unhideWhenUsed="0"/>
-    <w:lsdException w:name="Medium Grid 2 Accent 4" w:semiHidden="0" w:uiPriority="68" w:unhideWhenUsed="0"/>
-    <w:lsdException w:name="Medium Grid 3 Accent 4" w:semiHidden="0" w:uiPriority="69" w:unhideWhenUsed="0"/>
-    <w:lsdException w:name="Dark List Accent 4" w:semiHidden="0" w:uiPriority="70" w:unhideWhenUsed="0"/>
-    <w:lsdException w:name="Colorful Shading Accent 4" w:semiHidden="0" w:uiPriority="71" w:unhideWhenUsed="0"/>
-    <w:lsdException w:name="Colorful List Accent 4" w:semiHidden="0" w:uiPriority="72" w:unhideWhenUsed="0"/>
-    <w:lsdException w:name="Colorful Grid Accent 4" w:semiHidden="0" w:uiPriority="73" w:unhideWhenUsed="0"/>
-    <w:lsdException w:name="Light Shading Accent 5" w:semiHidden="0" w:uiPriority="60" w:unhideWhenUsed="0"/>
-    <w:lsdException w:name="Light List Accent 5" w:semiHidden="0" w:uiPriority="61" w:unhideWhenUsed="0"/>
-    <w:lsdException w:name="Light Grid Accent 5" w:semiHidden="0" w:uiPriority="62" w:unhideWhenUsed="0"/>
-    <w:lsdException w:name="Medium Shading 1 Accent 5" w:semiHidden="0" w:uiPriority="63" w:unhideWhenUsed="0"/>
-    <w:lsdException w:name="Medium Shading 2 Accent 5" w:semiHidden="0" w:uiPriority="64" w:unhideWhenUsed="0"/>
-    <w:lsdException w:name="Medium List 1 Accent 5" w:semiHidden="0" w:uiPriority="65" w:unhideWhenUsed="0"/>
-    <w:lsdException w:name="Medium List 2 Accent 5" w:semiHidden="0" w:uiPriority="66" w:unhideWhenUsed="0"/>
-    <w:lsdException w:name="Medium Grid 1 Accent 5" w:semiHidden="0" w:uiPriority="67" w:unhideWhenUsed="0"/>
-    <w:lsdException w:name="Medium Grid 2 Accent 5" w:semiHidden="0" w:uiPriority="68" w:unhideWhenUsed="0"/>
-    <w:lsdException w:name="Medium Grid 3 Accent 5" w:semiHidden="0" w:uiPriority="69" w:unhideWhenUsed="0"/>
-    <w:lsdException w:name="Dark List Accent 5" w:semiHidden="0" w:uiPriority="70" w:unhideWhenUsed="0"/>
-    <w:lsdException w:name="Colorful Shading Accent 5" w:semiHidden="0" w:uiPriority="71" w:unhideWhenUsed="0"/>
-    <w:lsdException w:name="Colorful List Accent 5" w:semiHidden="0" w:uiPriority="72" w:unhideWhenUsed="0"/>
-    <w:lsdException w:name="Colorful Grid Accent 5" w:semiHidden="0" w:uiPriority="73" w:unhideWhenUsed="0"/>
-    <w:lsdException w:name="Light Shading Accent 6" w:semiHidden="0" w:uiPriority="60" w:unhideWhenUsed="0"/>
-    <w:lsdException w:name="Light List Accent 6" w:semiHidden="0" w:uiPriority="61" w:unhideWhenUsed="0"/>
-    <w:lsdException w:name="Light Grid Accent 6" w:semiHidden="0" w:uiPriority="62" w:unhideWhenUsed="0"/>
-    <w:lsdException w:name="Medium Shading 1 Accent 6" w:semiHidden="0" w:uiPriority="63" w:unhideWhenUsed="0"/>
-    <w:lsdException w:name="Medium Shading 2 Accent 6" w:semiHidden="0" w:uiPriority="64" w:unhideWhenUsed="0"/>
-    <w:lsdException w:name="Medium List 1 Accent 6" w:semiHidden="0" w:uiPriority="65" w:unhideWhenUsed="0"/>
-    <w:lsdException w:name="Medium List 2 Accent 6" w:semiHidden="0" w:uiPriority="66" w:unhideWhenUsed="0"/>
-    <w:lsdException w:name="Medium Grid 1 Accent 6" w:semiHidden="0" w:uiPriority="67" w:unhideWhenUsed="0"/>
-    <w:lsdException w:name="Medium Grid 2 Accent 6" w:semiHidden="0" w:uiPriority="68" w:unhideWhenUsed="0"/>
-    <w:lsdException w:name="Medium Grid 3 Accent 6" w:semiHidden="0" w:uiPriority="69" w:unhideWhenUsed="0"/>
-    <w:lsdException w:name="Dark List Accent 6" w:semiHidden="0" w:uiPriority="70" w:unhideWhenUsed="0"/>
-    <w:lsdException w:name="Colorful Shading Accent 6" w:semiHidden="0" w:uiPriority="71" w:unhideWhenUsed="0"/>
-    <w:lsdException w:name="Colorful List Accent 6" w:semiHidden="0" w:uiPriority="72" w:unhideWhenUsed="0"/>
-    <w:lsdException w:name="Colorful Grid Accent 6" w:semiHidden="0" w:uiPriority="73" w:unhideWhenUsed="0"/>
-    <w:lsdException w:name="Subtle Emphasis" w:semiHidden="0" w:uiPriority="19" w:unhideWhenUsed="0" w:qFormat="1"/>
-    <w:lsdException w:name="Intense Emphasis" w:semiHidden="0" w:uiPriority="21" w:unhideWhenUsed="0" w:qFormat="1"/>
-    <w:lsdException w:name="Subtle Reference" w:semiHidden="0" w:uiPriority="31" w:unhideWhenUsed="0" w:qFormat="1"/>
-    <w:lsdException w:name="Intense Reference" w:semiHidden="0" w:uiPriority="32" w:unhideWhenUsed="0" w:qFormat="1"/>
-    <w:lsdException w:name="Book Title" w:semiHidden="0" w:uiPriority="33" w:unhideWhenUsed="0" w:qFormat="1"/>
-    <w:lsdException w:name="Bibliography" w:uiPriority="37"/>
-    <w:lsdException w:name="TOC Heading" w:uiPriority="39" w:qFormat="1"/>
-  </w:latentStyles>
-  <w:style w:type="paragraph" w:default="1" w:styleId="a">
-    <w:name w:val="Normal"/>
-    <w:qFormat/>
+  <w:style w:type="paragraph" w:styleId="Header">
+    <w:name w:val="header"/>
+    <w:basedOn w:val="Normal"/>
+    <w:link w:val="HeaderChar"/>
+    <w:uiPriority w:val="99"/>
+    <w:unhideWhenUsed/>
+    <w:rsid w:val="00113B23"/>
     <w:pPr>
-      <w:widowControl w:val="0"/>
-      <w:jc w:val="both"/>
+      <w:tabs>
+        <w:tab w:val="center" w:pos="4153"/>
+        <w:tab w:val="right" w:pos="8306"/>
+      </w:tabs>
     </w:pPr>
   </w:style>
-  <w:style w:type="paragraph" w:styleId="2">
-    <w:name w:val="heading 2"/>
-    <w:basedOn w:val="a"/>
-    <w:link w:val="2Char"/>
-    <w:uiPriority w:val="9"/>
-    <w:qFormat/>
-    <w:rsid w:val="007E105E"/>
+  <w:style w:type="character" w:customStyle="1" w:styleId="HeaderChar">
+    <w:name w:val="Header Char"/>
+    <w:basedOn w:val="DefaultParagraphFont"/>
+    <w:link w:val="Header"/>
+    <w:uiPriority w:val="99"/>
+    <w:rsid w:val="00113B23"/>
+  </w:style>
+  <w:style w:type="paragraph" w:styleId="Footer">
+    <w:name w:val="footer"/>
+    <w:basedOn w:val="Normal"/>
+    <w:link w:val="FooterChar"/>
+    <w:uiPriority w:val="99"/>
+    <w:unhideWhenUsed/>
+    <w:rsid w:val="00113B23"/>
     <w:pPr>
-      <w:widowControl/>
-      <w:spacing w:before="100" w:beforeAutospacing="1" w:after="100" w:afterAutospacing="1"/>
-      <w:jc w:val="left"/>
-      <w:outlineLvl w:val="1"/>
+      <w:tabs>
+        <w:tab w:val="center" w:pos="4153"/>
+        <w:tab w:val="right" w:pos="8306"/>
+      </w:tabs>
     </w:pPr>
-    <w:rPr>
-      <w:rFonts w:ascii="宋体" w:eastAsia="宋体" w:hAnsi="宋体" w:cs="宋体"/>
-      <w:b/>
-      <w:bCs/>
-      <w:kern w:val="0"/>
-      <w:sz w:val="36"/>
-      <w:szCs w:val="36"/>
-    </w:rPr>
   </w:style>
-  <w:style w:type="paragraph" w:styleId="4">
-    <w:name w:val="heading 4"/>
-    <w:basedOn w:val="a"/>
-    <w:link w:val="4Char"/>
-    <w:uiPriority w:val="9"/>
-    <w:qFormat/>
-    <w:rsid w:val="007E105E"/>
-    <w:pPr>
-      <w:widowControl/>
-      <w:spacing w:before="100" w:beforeAutospacing="1" w:after="100" w:afterAutospacing="1"/>
-      <w:jc w:val="left"/>
-      <w:outlineLvl w:val="3"/>
-    </w:pPr>
-    <w:rPr>
-      <w:rFonts w:ascii="宋体" w:eastAsia="宋体" w:hAnsi="宋体" w:cs="宋体"/>
-      <w:b/>
-      <w:bCs/>
-      <w:kern w:val="0"/>
-      <w:sz w:val="24"/>
-      <w:szCs w:val="24"/>
-    </w:rPr>
-  </w:style>
-  <w:style w:type="character" w:default="1" w:styleId="a0">
-    <w:name w:val="Default Paragraph Font"/>
-    <w:uiPriority w:val="1"/>
-    <w:semiHidden/>
-    <w:unhideWhenUsed/>
-  </w:style>
-  <w:style w:type="table" w:default="1" w:styleId="a1">
-    <w:name w:val="Normal Table"/>
+  <w:style w:type="character" w:customStyle="1" w:styleId="FooterChar">
+    <w:name w:val="Footer Char"/>
+    <w:basedOn w:val="DefaultParagraphFont"/>
+    <w:link w:val="Footer"/>
     <w:uiPriority w:val="99"/>
-    <w:semiHidden/>
-    <w:unhideWhenUsed/>
-    <w:tblPr>
-      <w:tblInd w:w="0" w:type="dxa"/>
-      <w:tblCellMar>
-        <w:top w:w="0" w:type="dxa"/>
-        <w:left w:w="108" w:type="dxa"/>
-        <w:bottom w:w="0" w:type="dxa"/>
-        <w:right w:w="108" w:type="dxa"/>
-      </w:tblCellMar>
-    </w:tblPr>
-  </w:style>
-  <w:style w:type="numbering" w:default="1" w:styleId="a2">
-    <w:name w:val="No List"/>
-    <w:uiPriority w:val="99"/>
-    <w:semiHidden/>
-    <w:unhideWhenUsed/>
-  </w:style>
-  <w:style w:type="character" w:customStyle="1" w:styleId="2Char">
-    <w:name w:val="标题 2 Char"/>
-    <w:basedOn w:val="a0"/>
-    <w:link w:val="2"/>
-    <w:uiPriority w:val="9"/>
-    <w:rsid w:val="007E105E"/>
-    <w:rPr>
-      <w:rFonts w:ascii="宋体" w:eastAsia="宋体" w:hAnsi="宋体" w:cs="宋体"/>
-      <w:b/>
-      <w:bCs/>
-      <w:kern w:val="0"/>
-      <w:sz w:val="36"/>
-      <w:szCs w:val="36"/>
-    </w:rPr>
-  </w:style>
-  <w:style w:type="character" w:customStyle="1" w:styleId="4Char">
-    <w:name w:val="标题 4 Char"/>
-    <w:basedOn w:val="a0"/>
-    <w:link w:val="4"/>
-    <w:uiPriority w:val="9"/>
-    <w:rsid w:val="007E105E"/>
-    <w:rPr>
-      <w:rFonts w:ascii="宋体" w:eastAsia="宋体" w:hAnsi="宋体" w:cs="宋体"/>
-      <w:b/>
-      <w:bCs/>
-      <w:kern w:val="0"/>
-      <w:sz w:val="24"/>
-      <w:szCs w:val="24"/>
-    </w:rPr>
-  </w:style>
-  <w:style w:type="character" w:customStyle="1" w:styleId="richtext">
-    <w:name w:val="richtext"/>
-    <w:basedOn w:val="a0"/>
-    <w:rsid w:val="007E105E"/>
-  </w:style>
-  <w:style w:type="paragraph" w:styleId="a3">
-    <w:name w:val="Normal (Web)"/>
-    <w:basedOn w:val="a"/>
-    <w:uiPriority w:val="99"/>
-    <w:semiHidden/>
-    <w:unhideWhenUsed/>
-    <w:rsid w:val="007E105E"/>
-    <w:pPr>
-      <w:widowControl/>
-      <w:spacing w:before="100" w:beforeAutospacing="1" w:after="100" w:afterAutospacing="1"/>
-      <w:jc w:val="left"/>
-    </w:pPr>
-    <w:rPr>
-      <w:rFonts w:ascii="宋体" w:eastAsia="宋体" w:hAnsi="宋体" w:cs="宋体"/>
-      <w:kern w:val="0"/>
-      <w:sz w:val="24"/>
-      <w:szCs w:val="24"/>
-    </w:rPr>
-  </w:style>
-  <w:style w:type="character" w:styleId="a4">
-    <w:name w:val="Hyperlink"/>
-    <w:basedOn w:val="a0"/>
-    <w:uiPriority w:val="99"/>
-    <w:semiHidden/>
-    <w:unhideWhenUsed/>
-    <w:rsid w:val="007E105E"/>
-    <w:rPr>
-      <w:color w:val="0000FF"/>
-      <w:u w:val="single"/>
-    </w:rPr>
-  </w:style>
-  <w:style w:type="character" w:customStyle="1" w:styleId="goodsrecommendcardprice-sell">
-    <w:name w:val="goodsrecommendcardprice-sell"/>
-    <w:basedOn w:val="a0"/>
-    <w:rsid w:val="007E105E"/>
-  </w:style>
-  <w:style w:type="paragraph" w:customStyle="1" w:styleId="ztext-empty-paragraph">
-    <w:name w:val="ztext-empty-paragraph"/>
-    <w:basedOn w:val="a"/>
-    <w:rsid w:val="007E105E"/>
-    <w:pPr>
-      <w:widowControl/>
-      <w:spacing w:before="100" w:beforeAutospacing="1" w:after="100" w:afterAutospacing="1"/>
-      <w:jc w:val="left"/>
-    </w:pPr>
-    <w:rPr>
-      <w:rFonts w:ascii="宋体" w:eastAsia="宋体" w:hAnsi="宋体" w:cs="宋体"/>
-      <w:kern w:val="0"/>
-      <w:sz w:val="24"/>
-      <w:szCs w:val="24"/>
-    </w:rPr>
-  </w:style>
-  <w:style w:type="character" w:customStyle="1" w:styleId="richcontent-collapsedtext">
-    <w:name w:val="richcontent-collapsedtext"/>
-    <w:basedOn w:val="a0"/>
-    <w:rsid w:val="007E105E"/>
-  </w:style>
-  <w:style w:type="character" w:customStyle="1" w:styleId="userlink">
-    <w:name w:val="userlink"/>
-    <w:basedOn w:val="a0"/>
-    <w:rsid w:val="007E105E"/>
-  </w:style>
-  <w:style w:type="character" w:customStyle="1" w:styleId="voters">
-    <w:name w:val="voters"/>
-    <w:basedOn w:val="a0"/>
-    <w:rsid w:val="007E105E"/>
-  </w:style>
-  <w:style w:type="character" w:customStyle="1" w:styleId="invisible">
-    <w:name w:val="invisible"/>
-    <w:basedOn w:val="a0"/>
-    <w:rsid w:val="007E105E"/>
-  </w:style>
-  <w:style w:type="character" w:customStyle="1" w:styleId="visible">
-    <w:name w:val="visible"/>
-    <w:basedOn w:val="a0"/>
-    <w:rsid w:val="007E105E"/>
-  </w:style>
-  <w:style w:type="paragraph" w:styleId="a5">
-    <w:name w:val="Balloon Text"/>
-    <w:basedOn w:val="a"/>
-    <w:link w:val="Char"/>
-    <w:uiPriority w:val="99"/>
-    <w:semiHidden/>
-    <w:unhideWhenUsed/>
-    <w:rsid w:val="007E105E"/>
-    <w:rPr>
-      <w:sz w:val="18"/>
-      <w:szCs w:val="18"/>
-    </w:rPr>
-  </w:style>
-  <w:style w:type="character" w:customStyle="1" w:styleId="Char">
-    <w:name w:val="批注框文本 Char"/>
-    <w:basedOn w:val="a0"/>
-    <w:link w:val="a5"/>
-    <w:uiPriority w:val="99"/>
-    <w:semiHidden/>
-    <w:rsid w:val="007E105E"/>
-    <w:rPr>
-      <w:sz w:val="18"/>
-      <w:szCs w:val="18"/>
-    </w:rPr>
+    <w:rsid w:val="00113B23"/>
   </w:style>
 </w:styles>
 </file>

</xml_diff>